<commit_message>
- added api3 to create extension grant poc (delegation) from api2 -> api3 - cleaned up ids4 - added mvcjkwtpkce client project to poc authorization code flow + pkce + jwt as secret
</commit_message>
<xml_diff>
--- a/documents/IdentityServer4 Technical Design Document.docx
+++ b/documents/IdentityServer4 Technical Design Document.docx
@@ -928,7 +928,7 @@
               </mc:Choice>
               <mc:Fallback>
                 <w:pict>
-                  <v:group w14:anchorId="44FE23C5" id="Group 38" o:spid="_x0000_s1026" alt="Decorative sidebar" style="position:absolute;margin-left:0;margin-top:0;width:18pt;height:10in;z-index:251658240;mso-width-percent:29;mso-height-percent:909;mso-left-percent:45;mso-position-horizontal-relative:page;mso-position-vertical:center;mso-position-vertical-relative:page;mso-width-percent:29;mso-height-percent:909;mso-left-percent:45" coordsize="2286,91440" o:gfxdata="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">
+                  <v:group w14:anchorId="53457EC6" id="Group 38" o:spid="_x0000_s1026" alt="Decorative sidebar" style="position:absolute;margin-left:0;margin-top:0;width:18pt;height:10in;z-index:251658240;mso-width-percent:29;mso-height-percent:909;mso-left-percent:45;mso-position-horizontal-relative:page;mso-position-vertical:center;mso-position-vertical-relative:page;mso-width-percent:29;mso-height-percent:909;mso-left-percent:45" coordsize="2286,91440" o:gfxdata="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">
                     <v:rect id="Rectangle 39" o:spid="_x0000_s1027" style="position:absolute;width:2286;height:87820;visibility:visible;mso-wrap-style:square;v-text-anchor:middle" o:gfxdata="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" filled="f" stroked="f" strokeweight="1pt"/>
                     <v:rect id="Rectangle 40" o:spid="_x0000_s1028" style="position:absolute;top:89154;width:2286;height:2286;visibility:visible;mso-wrap-style:square;v-text-anchor:middle" o:gfxdata="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" filled="f" stroked="f" strokeweight="1pt">
                       <o:lock v:ext="edit" aspectratio="t"/>
@@ -1009,7 +1009,7 @@
           <w:r>
             <w:fldChar w:fldCharType="separate"/>
           </w:r>
-          <w:hyperlink w:anchor="_Toc32419302" w:history="1">
+          <w:hyperlink w:anchor="_Toc32485807" w:history="1">
             <w:r>
               <w:rPr>
                 <w:rStyle w:val="Hyperlink"/>
@@ -1036,7 +1036,7 @@
                 <w:noProof/>
                 <w:webHidden/>
               </w:rPr>
-              <w:instrText xml:space="preserve"> PAGEREF _Toc32419302 \h </w:instrText>
+              <w:instrText xml:space="preserve"> PAGEREF _Toc32485807 \h </w:instrText>
             </w:r>
             <w:r>
               <w:rPr>
@@ -1080,7 +1080,7 @@
               <w14:ligatures w14:val="none"/>
             </w:rPr>
           </w:pPr>
-          <w:hyperlink w:anchor="_Toc32419303" w:history="1">
+          <w:hyperlink w:anchor="_Toc32485808" w:history="1">
             <w:r>
               <w:rPr>
                 <w:rStyle w:val="Hyperlink"/>
@@ -1107,7 +1107,7 @@
                 <w:noProof/>
                 <w:webHidden/>
               </w:rPr>
-              <w:instrText xml:space="preserve"> PAGEREF _Toc32419303 \h </w:instrText>
+              <w:instrText xml:space="preserve"> PAGEREF _Toc32485808 \h </w:instrText>
             </w:r>
             <w:r>
               <w:rPr>
@@ -1151,7 +1151,7 @@
               <w14:ligatures w14:val="none"/>
             </w:rPr>
           </w:pPr>
-          <w:hyperlink w:anchor="_Toc32419304" w:history="1">
+          <w:hyperlink w:anchor="_Toc32485809" w:history="1">
             <w:r>
               <w:rPr>
                 <w:rStyle w:val="Hyperlink"/>
@@ -1178,7 +1178,7 @@
                 <w:noProof/>
                 <w:webHidden/>
               </w:rPr>
-              <w:instrText xml:space="preserve"> PAGEREF _Toc32419304 \h </w:instrText>
+              <w:instrText xml:space="preserve"> PAGEREF _Toc32485809 \h </w:instrText>
             </w:r>
             <w:r>
               <w:rPr>
@@ -1222,7 +1222,7 @@
               <w14:ligatures w14:val="none"/>
             </w:rPr>
           </w:pPr>
-          <w:hyperlink w:anchor="_Toc32419305" w:history="1">
+          <w:hyperlink w:anchor="_Toc32485810" w:history="1">
             <w:r>
               <w:rPr>
                 <w:rStyle w:val="Hyperlink"/>
@@ -1249,7 +1249,7 @@
                 <w:noProof/>
                 <w:webHidden/>
               </w:rPr>
-              <w:instrText xml:space="preserve"> PAGEREF _Toc32419305 \h </w:instrText>
+              <w:instrText xml:space="preserve"> PAGEREF _Toc32485810 \h </w:instrText>
             </w:r>
             <w:r>
               <w:rPr>
@@ -1293,7 +1293,7 @@
               <w14:ligatures w14:val="none"/>
             </w:rPr>
           </w:pPr>
-          <w:hyperlink w:anchor="_Toc32419306" w:history="1">
+          <w:hyperlink w:anchor="_Toc32485811" w:history="1">
             <w:r>
               <w:rPr>
                 <w:rStyle w:val="Hyperlink"/>
@@ -1320,7 +1320,7 @@
                 <w:noProof/>
                 <w:webHidden/>
               </w:rPr>
-              <w:instrText xml:space="preserve"> PAGEREF _Toc32419306 \h </w:instrText>
+              <w:instrText xml:space="preserve"> PAGEREF _Toc32485811 \h </w:instrText>
             </w:r>
             <w:r>
               <w:rPr>
@@ -1364,7 +1364,7 @@
               <w14:ligatures w14:val="none"/>
             </w:rPr>
           </w:pPr>
-          <w:hyperlink w:anchor="_Toc32419307" w:history="1">
+          <w:hyperlink w:anchor="_Toc32485812" w:history="1">
             <w:r>
               <w:rPr>
                 <w:rStyle w:val="Hyperlink"/>
@@ -1391,7 +1391,7 @@
                 <w:noProof/>
                 <w:webHidden/>
               </w:rPr>
-              <w:instrText xml:space="preserve"> PAGEREF _Toc32419307 \h </w:instrText>
+              <w:instrText xml:space="preserve"> PAGEREF _Toc32485812 \h </w:instrText>
             </w:r>
             <w:r>
               <w:rPr>
@@ -1435,7 +1435,7 @@
               <w14:ligatures w14:val="none"/>
             </w:rPr>
           </w:pPr>
-          <w:hyperlink w:anchor="_Toc32419308" w:history="1">
+          <w:hyperlink w:anchor="_Toc32485813" w:history="1">
             <w:r>
               <w:rPr>
                 <w:rStyle w:val="Hyperlink"/>
@@ -1462,7 +1462,7 @@
                 <w:noProof/>
                 <w:webHidden/>
               </w:rPr>
-              <w:instrText xml:space="preserve"> PAGEREF _Toc32419308 \h </w:instrText>
+              <w:instrText xml:space="preserve"> PAGEREF _Toc32485813 \h </w:instrText>
             </w:r>
             <w:r>
               <w:rPr>
@@ -1506,7 +1506,7 @@
               <w14:ligatures w14:val="none"/>
             </w:rPr>
           </w:pPr>
-          <w:hyperlink w:anchor="_Toc32419309" w:history="1">
+          <w:hyperlink w:anchor="_Toc32485814" w:history="1">
             <w:r>
               <w:rPr>
                 <w:rStyle w:val="Hyperlink"/>
@@ -1533,7 +1533,7 @@
                 <w:noProof/>
                 <w:webHidden/>
               </w:rPr>
-              <w:instrText xml:space="preserve"> PAGEREF _Toc32419309 \h </w:instrText>
+              <w:instrText xml:space="preserve"> PAGEREF _Toc32485814 \h </w:instrText>
             </w:r>
             <w:r>
               <w:rPr>
@@ -1577,7 +1577,7 @@
               <w14:ligatures w14:val="none"/>
             </w:rPr>
           </w:pPr>
-          <w:hyperlink w:anchor="_Toc32419310" w:history="1">
+          <w:hyperlink w:anchor="_Toc32485815" w:history="1">
             <w:r>
               <w:rPr>
                 <w:rStyle w:val="Hyperlink"/>
@@ -1604,7 +1604,7 @@
                 <w:noProof/>
                 <w:webHidden/>
               </w:rPr>
-              <w:instrText xml:space="preserve"> PAGEREF _Toc32419310 \h </w:instrText>
+              <w:instrText xml:space="preserve"> PAGEREF _Toc32485815 \h </w:instrText>
             </w:r>
             <w:r>
               <w:rPr>
@@ -1648,7 +1648,7 @@
               <w14:ligatures w14:val="none"/>
             </w:rPr>
           </w:pPr>
-          <w:hyperlink w:anchor="_Toc32419311" w:history="1">
+          <w:hyperlink w:anchor="_Toc32485816" w:history="1">
             <w:r>
               <w:rPr>
                 <w:rStyle w:val="Hyperlink"/>
@@ -1675,7 +1675,7 @@
                 <w:noProof/>
                 <w:webHidden/>
               </w:rPr>
-              <w:instrText xml:space="preserve"> PAGEREF _Toc32419311 \h </w:instrText>
+              <w:instrText xml:space="preserve"> PAGEREF _Toc32485816 \h </w:instrText>
             </w:r>
             <w:r>
               <w:rPr>
@@ -1719,7 +1719,7 @@
               <w14:ligatures w14:val="none"/>
             </w:rPr>
           </w:pPr>
-          <w:hyperlink w:anchor="_Toc32419312" w:history="1">
+          <w:hyperlink w:anchor="_Toc32485817" w:history="1">
             <w:r>
               <w:rPr>
                 <w:rStyle w:val="Hyperlink"/>
@@ -1754,7 +1754,7 @@
                 <w:noProof/>
                 <w:webHidden/>
               </w:rPr>
-              <w:instrText xml:space="preserve"> PAGEREF _Toc32419312 \h </w:instrText>
+              <w:instrText xml:space="preserve"> PAGEREF _Toc32485817 \h </w:instrText>
             </w:r>
             <w:r>
               <w:rPr>
@@ -1798,7 +1798,7 @@
               <w14:ligatures w14:val="none"/>
             </w:rPr>
           </w:pPr>
-          <w:hyperlink w:anchor="_Toc32419313" w:history="1">
+          <w:hyperlink w:anchor="_Toc32485818" w:history="1">
             <w:r>
               <w:rPr>
                 <w:rStyle w:val="Hyperlink"/>
@@ -1825,7 +1825,7 @@
                 <w:noProof/>
                 <w:webHidden/>
               </w:rPr>
-              <w:instrText xml:space="preserve"> PAGEREF _Toc32419313 \h </w:instrText>
+              <w:instrText xml:space="preserve"> PAGEREF _Toc32485818 \h </w:instrText>
             </w:r>
             <w:r>
               <w:rPr>
@@ -1869,7 +1869,7 @@
               <w14:ligatures w14:val="none"/>
             </w:rPr>
           </w:pPr>
-          <w:hyperlink w:anchor="_Toc32419314" w:history="1">
+          <w:hyperlink w:anchor="_Toc32485819" w:history="1">
             <w:r>
               <w:rPr>
                 <w:rStyle w:val="Hyperlink"/>
@@ -1896,7 +1896,7 @@
                 <w:noProof/>
                 <w:webHidden/>
               </w:rPr>
-              <w:instrText xml:space="preserve"> PAGEREF _Toc32419314 \h </w:instrText>
+              <w:instrText xml:space="preserve"> PAGEREF _Toc32485819 \h </w:instrText>
             </w:r>
             <w:r>
               <w:rPr>
@@ -1916,7 +1916,7 @@
                 <w:noProof/>
                 <w:webHidden/>
               </w:rPr>
-              <w:t>8</w:t>
+              <w:t>9</w:t>
             </w:r>
             <w:r>
               <w:rPr>
@@ -1940,7 +1940,7 @@
               <w14:ligatures w14:val="none"/>
             </w:rPr>
           </w:pPr>
-          <w:hyperlink w:anchor="_Toc32419315" w:history="1">
+          <w:hyperlink w:anchor="_Toc32485820" w:history="1">
             <w:r>
               <w:rPr>
                 <w:rStyle w:val="Hyperlink"/>
@@ -1967,7 +1967,7 @@
                 <w:noProof/>
                 <w:webHidden/>
               </w:rPr>
-              <w:instrText xml:space="preserve"> PAGEREF _Toc32419315 \h </w:instrText>
+              <w:instrText xml:space="preserve"> PAGEREF _Toc32485820 \h </w:instrText>
             </w:r>
             <w:r>
               <w:rPr>
@@ -1987,7 +1987,7 @@
                 <w:noProof/>
                 <w:webHidden/>
               </w:rPr>
-              <w:t>8</w:t>
+              <w:t>9</w:t>
             </w:r>
             <w:r>
               <w:rPr>
@@ -2011,7 +2011,7 @@
               <w14:ligatures w14:val="none"/>
             </w:rPr>
           </w:pPr>
-          <w:hyperlink w:anchor="_Toc32419316" w:history="1">
+          <w:hyperlink w:anchor="_Toc32485821" w:history="1">
             <w:r>
               <w:rPr>
                 <w:rStyle w:val="Hyperlink"/>
@@ -2038,7 +2038,7 @@
                 <w:noProof/>
                 <w:webHidden/>
               </w:rPr>
-              <w:instrText xml:space="preserve"> PAGEREF _Toc32419316 \h </w:instrText>
+              <w:instrText xml:space="preserve"> PAGEREF _Toc32485821 \h </w:instrText>
             </w:r>
             <w:r>
               <w:rPr>
@@ -2058,7 +2058,7 @@
                 <w:noProof/>
                 <w:webHidden/>
               </w:rPr>
-              <w:t>8</w:t>
+              <w:t>9</w:t>
             </w:r>
             <w:r>
               <w:rPr>
@@ -2082,7 +2082,7 @@
               <w14:ligatures w14:val="none"/>
             </w:rPr>
           </w:pPr>
-          <w:hyperlink w:anchor="_Toc32419317" w:history="1">
+          <w:hyperlink w:anchor="_Toc32485822" w:history="1">
             <w:r>
               <w:rPr>
                 <w:rStyle w:val="Hyperlink"/>
@@ -2109,7 +2109,7 @@
                 <w:noProof/>
                 <w:webHidden/>
               </w:rPr>
-              <w:instrText xml:space="preserve"> PAGEREF _Toc32419317 \h </w:instrText>
+              <w:instrText xml:space="preserve"> PAGEREF _Toc32485822 \h </w:instrText>
             </w:r>
             <w:r>
               <w:rPr>
@@ -2129,7 +2129,7 @@
                 <w:noProof/>
                 <w:webHidden/>
               </w:rPr>
-              <w:t>8</w:t>
+              <w:t>9</w:t>
             </w:r>
             <w:r>
               <w:rPr>
@@ -2153,13 +2153,13 @@
               <w14:ligatures w14:val="none"/>
             </w:rPr>
           </w:pPr>
-          <w:hyperlink w:anchor="_Toc32419318" w:history="1">
+          <w:hyperlink w:anchor="_Toc32485823" w:history="1">
             <w:r>
               <w:rPr>
                 <w:rStyle w:val="Hyperlink"/>
                 <w:noProof/>
               </w:rPr>
-              <w:t>Resources</w:t>
+              <w:t>Grant Types (Flows)</w:t>
             </w:r>
             <w:r>
               <w:rPr>
@@ -2180,7 +2180,7 @@
                 <w:noProof/>
                 <w:webHidden/>
               </w:rPr>
-              <w:instrText xml:space="preserve"> PAGEREF _Toc32419318 \h </w:instrText>
+              <w:instrText xml:space="preserve"> PAGEREF _Toc32485823 \h </w:instrText>
             </w:r>
             <w:r>
               <w:rPr>
@@ -2200,7 +2200,7 @@
                 <w:noProof/>
                 <w:webHidden/>
               </w:rPr>
-              <w:t>8</w:t>
+              <w:t>9</w:t>
             </w:r>
             <w:r>
               <w:rPr>
@@ -2224,13 +2224,13 @@
               <w14:ligatures w14:val="none"/>
             </w:rPr>
           </w:pPr>
-          <w:hyperlink w:anchor="_Toc32419319" w:history="1">
+          <w:hyperlink w:anchor="_Toc32485824" w:history="1">
             <w:r>
               <w:rPr>
                 <w:rStyle w:val="Hyperlink"/>
                 <w:noProof/>
               </w:rPr>
-              <w:t>Grant Types (Flows)</w:t>
+              <w:t>Scopes</w:t>
             </w:r>
             <w:r>
               <w:rPr>
@@ -2251,7 +2251,7 @@
                 <w:noProof/>
                 <w:webHidden/>
               </w:rPr>
-              <w:instrText xml:space="preserve"> PAGEREF _Toc32419319 \h </w:instrText>
+              <w:instrText xml:space="preserve"> PAGEREF _Toc32485824 \h </w:instrText>
             </w:r>
             <w:r>
               <w:rPr>
@@ -2271,7 +2271,220 @@
                 <w:noProof/>
                 <w:webHidden/>
               </w:rPr>
-              <w:t>8</w:t>
+              <w:t>10</w:t>
+            </w:r>
+            <w:r>
+              <w:rPr>
+                <w:noProof/>
+                <w:webHidden/>
+              </w:rPr>
+              <w:fldChar w:fldCharType="end"/>
+            </w:r>
+          </w:hyperlink>
+        </w:p>
+        <w:p>
+          <w:pPr>
+            <w:pStyle w:val="TOC2"/>
+            <w:tabs>
+              <w:tab w:val="right" w:leader="dot" w:pos="9350"/>
+            </w:tabs>
+            <w:rPr>
+              <w:noProof/>
+              <w:kern w:val="0"/>
+              <w:lang w:eastAsia="en-US"/>
+              <w14:ligatures w14:val="none"/>
+            </w:rPr>
+          </w:pPr>
+          <w:hyperlink w:anchor="_Toc32485825" w:history="1">
+            <w:r>
+              <w:rPr>
+                <w:rStyle w:val="Hyperlink"/>
+                <w:noProof/>
+              </w:rPr>
+              <w:t>Which OpenID Connect/OAuth 2.0 Flow is the right one?</w:t>
+            </w:r>
+            <w:r>
+              <w:rPr>
+                <w:noProof/>
+                <w:webHidden/>
+              </w:rPr>
+              <w:tab/>
+            </w:r>
+            <w:r>
+              <w:rPr>
+                <w:noProof/>
+                <w:webHidden/>
+              </w:rPr>
+              <w:fldChar w:fldCharType="begin"/>
+            </w:r>
+            <w:r>
+              <w:rPr>
+                <w:noProof/>
+                <w:webHidden/>
+              </w:rPr>
+              <w:instrText xml:space="preserve"> PAGEREF _Toc32485825 \h </w:instrText>
+            </w:r>
+            <w:r>
+              <w:rPr>
+                <w:noProof/>
+                <w:webHidden/>
+              </w:rPr>
+            </w:r>
+            <w:r>
+              <w:rPr>
+                <w:noProof/>
+                <w:webHidden/>
+              </w:rPr>
+              <w:fldChar w:fldCharType="separate"/>
+            </w:r>
+            <w:r>
+              <w:rPr>
+                <w:noProof/>
+                <w:webHidden/>
+              </w:rPr>
+              <w:t>10</w:t>
+            </w:r>
+            <w:r>
+              <w:rPr>
+                <w:noProof/>
+                <w:webHidden/>
+              </w:rPr>
+              <w:fldChar w:fldCharType="end"/>
+            </w:r>
+          </w:hyperlink>
+        </w:p>
+        <w:p>
+          <w:pPr>
+            <w:pStyle w:val="TOC2"/>
+            <w:tabs>
+              <w:tab w:val="right" w:leader="dot" w:pos="9350"/>
+            </w:tabs>
+            <w:rPr>
+              <w:noProof/>
+              <w:kern w:val="0"/>
+              <w:lang w:eastAsia="en-US"/>
+              <w14:ligatures w14:val="none"/>
+            </w:rPr>
+          </w:pPr>
+          <w:hyperlink w:anchor="_Toc32485826" w:history="1">
+            <w:r>
+              <w:rPr>
+                <w:rStyle w:val="Hyperlink"/>
+                <w:noProof/>
+              </w:rPr>
+              <w:t>Response Types</w:t>
+            </w:r>
+            <w:r>
+              <w:rPr>
+                <w:noProof/>
+                <w:webHidden/>
+              </w:rPr>
+              <w:tab/>
+            </w:r>
+            <w:r>
+              <w:rPr>
+                <w:noProof/>
+                <w:webHidden/>
+              </w:rPr>
+              <w:fldChar w:fldCharType="begin"/>
+            </w:r>
+            <w:r>
+              <w:rPr>
+                <w:noProof/>
+                <w:webHidden/>
+              </w:rPr>
+              <w:instrText xml:space="preserve"> PAGEREF _Toc32485826 \h </w:instrText>
+            </w:r>
+            <w:r>
+              <w:rPr>
+                <w:noProof/>
+                <w:webHidden/>
+              </w:rPr>
+            </w:r>
+            <w:r>
+              <w:rPr>
+                <w:noProof/>
+                <w:webHidden/>
+              </w:rPr>
+              <w:fldChar w:fldCharType="separate"/>
+            </w:r>
+            <w:r>
+              <w:rPr>
+                <w:noProof/>
+                <w:webHidden/>
+              </w:rPr>
+              <w:t>11</w:t>
+            </w:r>
+            <w:r>
+              <w:rPr>
+                <w:noProof/>
+                <w:webHidden/>
+              </w:rPr>
+              <w:fldChar w:fldCharType="end"/>
+            </w:r>
+          </w:hyperlink>
+        </w:p>
+        <w:p>
+          <w:pPr>
+            <w:pStyle w:val="TOC2"/>
+            <w:tabs>
+              <w:tab w:val="right" w:leader="dot" w:pos="9350"/>
+            </w:tabs>
+            <w:rPr>
+              <w:noProof/>
+              <w:kern w:val="0"/>
+              <w:lang w:eastAsia="en-US"/>
+              <w14:ligatures w14:val="none"/>
+            </w:rPr>
+          </w:pPr>
+          <w:hyperlink w:anchor="_Toc32485827" w:history="1">
+            <w:r>
+              <w:rPr>
+                <w:rStyle w:val="Hyperlink"/>
+                <w:noProof/>
+              </w:rPr>
+              <w:t>Proof of Concepts (POC’s)</w:t>
+            </w:r>
+            <w:r>
+              <w:rPr>
+                <w:noProof/>
+                <w:webHidden/>
+              </w:rPr>
+              <w:tab/>
+            </w:r>
+            <w:r>
+              <w:rPr>
+                <w:noProof/>
+                <w:webHidden/>
+              </w:rPr>
+              <w:fldChar w:fldCharType="begin"/>
+            </w:r>
+            <w:r>
+              <w:rPr>
+                <w:noProof/>
+                <w:webHidden/>
+              </w:rPr>
+              <w:instrText xml:space="preserve"> PAGEREF _Toc32485827 \h </w:instrText>
+            </w:r>
+            <w:r>
+              <w:rPr>
+                <w:noProof/>
+                <w:webHidden/>
+              </w:rPr>
+            </w:r>
+            <w:r>
+              <w:rPr>
+                <w:noProof/>
+                <w:webHidden/>
+              </w:rPr>
+              <w:fldChar w:fldCharType="separate"/>
+            </w:r>
+            <w:r>
+              <w:rPr>
+                <w:noProof/>
+                <w:webHidden/>
+              </w:rPr>
+              <w:t>12</w:t>
             </w:r>
             <w:r>
               <w:rPr>
@@ -2295,13 +2508,27 @@
               <w14:ligatures w14:val="none"/>
             </w:rPr>
           </w:pPr>
-          <w:hyperlink w:anchor="_Toc32419320" w:history="1">
+          <w:hyperlink w:anchor="_Toc32485828" w:history="1">
             <w:r>
               <w:rPr>
                 <w:rStyle w:val="Hyperlink"/>
                 <w:noProof/>
               </w:rPr>
-              <w:t>Scopes</w:t>
+              <w:t>Un-Authenticated User USI</w:t>
+            </w:r>
+            <w:r>
+              <w:rPr>
+                <w:rStyle w:val="Hyperlink"/>
+                <w:noProof/>
+              </w:rPr>
+              <w:t>N</w:t>
+            </w:r>
+            <w:r>
+              <w:rPr>
+                <w:rStyle w:val="Hyperlink"/>
+                <w:noProof/>
+              </w:rPr>
+              <w:t>G HyBrid Flow and EncryPTION</w:t>
             </w:r>
             <w:r>
               <w:rPr>
@@ -2322,7 +2549,7 @@
                 <w:noProof/>
                 <w:webHidden/>
               </w:rPr>
-              <w:instrText xml:space="preserve"> PAGEREF _Toc32419320 \h </w:instrText>
+              <w:instrText xml:space="preserve"> PAGEREF _Toc32485828 \h </w:instrText>
             </w:r>
             <w:r>
               <w:rPr>
@@ -2342,7 +2569,78 @@
                 <w:noProof/>
                 <w:webHidden/>
               </w:rPr>
-              <w:t>9</w:t>
+              <w:t>13</w:t>
+            </w:r>
+            <w:r>
+              <w:rPr>
+                <w:noProof/>
+                <w:webHidden/>
+              </w:rPr>
+              <w:fldChar w:fldCharType="end"/>
+            </w:r>
+          </w:hyperlink>
+        </w:p>
+        <w:p>
+          <w:pPr>
+            <w:pStyle w:val="TOC3"/>
+            <w:tabs>
+              <w:tab w:val="right" w:leader="dot" w:pos="9350"/>
+            </w:tabs>
+            <w:rPr>
+              <w:noProof/>
+              <w:kern w:val="0"/>
+              <w:lang w:eastAsia="en-US"/>
+              <w14:ligatures w14:val="none"/>
+            </w:rPr>
+          </w:pPr>
+          <w:hyperlink w:anchor="_Toc32485829" w:history="1">
+            <w:r>
+              <w:rPr>
+                <w:rStyle w:val="Hyperlink"/>
+                <w:noProof/>
+              </w:rPr>
+              <w:t>Un-authenticated user using Authorization Code Flow and Proof Key for Code Exchnage (PKCE)</w:t>
+            </w:r>
+            <w:r>
+              <w:rPr>
+                <w:noProof/>
+                <w:webHidden/>
+              </w:rPr>
+              <w:tab/>
+            </w:r>
+            <w:r>
+              <w:rPr>
+                <w:noProof/>
+                <w:webHidden/>
+              </w:rPr>
+              <w:fldChar w:fldCharType="begin"/>
+            </w:r>
+            <w:r>
+              <w:rPr>
+                <w:noProof/>
+                <w:webHidden/>
+              </w:rPr>
+              <w:instrText xml:space="preserve"> PAGEREF _Toc32485829 \h </w:instrText>
+            </w:r>
+            <w:r>
+              <w:rPr>
+                <w:noProof/>
+                <w:webHidden/>
+              </w:rPr>
+            </w:r>
+            <w:r>
+              <w:rPr>
+                <w:noProof/>
+                <w:webHidden/>
+              </w:rPr>
+              <w:fldChar w:fldCharType="separate"/>
+            </w:r>
+            <w:r>
+              <w:rPr>
+                <w:noProof/>
+                <w:webHidden/>
+              </w:rPr>
+              <w:t>13</w:t>
             </w:r>
             <w:r>
               <w:rPr>
@@ -2366,13 +2664,13 @@
               <w14:ligatures w14:val="none"/>
             </w:rPr>
           </w:pPr>
-          <w:hyperlink w:anchor="_Toc32419321" w:history="1">
+          <w:hyperlink w:anchor="_Toc32485830" w:history="1">
             <w:r>
               <w:rPr>
                 <w:rStyle w:val="Hyperlink"/>
                 <w:noProof/>
               </w:rPr>
-              <w:t>Which OpenID Connect/OAuth 2.0 Flow is the right one?</w:t>
+              <w:t>Topology Diagram</w:t>
             </w:r>
             <w:r>
               <w:rPr>
@@ -2393,7 +2691,7 @@
                 <w:noProof/>
                 <w:webHidden/>
               </w:rPr>
-              <w:instrText xml:space="preserve"> PAGEREF _Toc32419321 \h </w:instrText>
+              <w:instrText xml:space="preserve"> PAGEREF _Toc32485830 \h </w:instrText>
             </w:r>
             <w:r>
               <w:rPr>
@@ -2413,7 +2711,7 @@
                 <w:noProof/>
                 <w:webHidden/>
               </w:rPr>
-              <w:t>9</w:t>
+              <w:t>16</w:t>
             </w:r>
             <w:r>
               <w:rPr>
@@ -2437,13 +2735,13 @@
               <w14:ligatures w14:val="none"/>
             </w:rPr>
           </w:pPr>
-          <w:hyperlink w:anchor="_Toc32419322" w:history="1">
+          <w:hyperlink w:anchor="_Toc32485831" w:history="1">
             <w:r>
               <w:rPr>
                 <w:rStyle w:val="Hyperlink"/>
                 <w:noProof/>
               </w:rPr>
-              <w:t>Response Types</w:t>
+              <w:t>Features</w:t>
             </w:r>
             <w:r>
               <w:rPr>
@@ -2464,7 +2762,7 @@
                 <w:noProof/>
                 <w:webHidden/>
               </w:rPr>
-              <w:instrText xml:space="preserve"> PAGEREF _Toc32419322 \h </w:instrText>
+              <w:instrText xml:space="preserve"> PAGEREF _Toc32485831 \h </w:instrText>
             </w:r>
             <w:r>
               <w:rPr>
@@ -2484,7 +2782,7 @@
                 <w:noProof/>
                 <w:webHidden/>
               </w:rPr>
-              <w:t>10</w:t>
+              <w:t>16</w:t>
             </w:r>
             <w:r>
               <w:rPr>
@@ -2508,13 +2806,13 @@
               <w14:ligatures w14:val="none"/>
             </w:rPr>
           </w:pPr>
-          <w:hyperlink w:anchor="_Toc32419323" w:history="1">
+          <w:hyperlink w:anchor="_Toc32485832" w:history="1">
             <w:r>
               <w:rPr>
                 <w:rStyle w:val="Hyperlink"/>
                 <w:noProof/>
               </w:rPr>
-              <w:t>Proof of Concepts (POC’s)</w:t>
+              <w:t>Appendix A</w:t>
             </w:r>
             <w:r>
               <w:rPr>
@@ -2535,7 +2833,7 @@
                 <w:noProof/>
                 <w:webHidden/>
               </w:rPr>
-              <w:instrText xml:space="preserve"> PAGEREF _Toc32419323 \h </w:instrText>
+              <w:instrText xml:space="preserve"> PAGEREF _Toc32485832 \h </w:instrText>
             </w:r>
             <w:r>
               <w:rPr>
@@ -2555,197 +2853,7 @@
                 <w:noProof/>
                 <w:webHidden/>
               </w:rPr>
-              <w:t>11</w:t>
-            </w:r>
-            <w:r>
-              <w:rPr>
-                <w:noProof/>
-                <w:webHidden/>
-              </w:rPr>
-              <w:fldChar w:fldCharType="end"/>
-            </w:r>
-          </w:hyperlink>
-        </w:p>
-        <w:p>
-          <w:pPr>
-            <w:pStyle w:val="TOC3"/>
-            <w:tabs>
-              <w:tab w:val="left" w:pos="880"/>
-              <w:tab w:val="right" w:leader="dot" w:pos="9350"/>
-            </w:tabs>
-            <w:rPr>
-              <w:noProof/>
-              <w:kern w:val="0"/>
-              <w:lang w:eastAsia="en-US"/>
-              <w14:ligatures w14:val="none"/>
-            </w:rPr>
-          </w:pPr>
-          <w:hyperlink w:anchor="_Toc32419324" w:history="1">
-            <w:r>
-              <w:rPr>
-                <w:rStyle w:val="Hyperlink"/>
-                <w:noProof/>
-              </w:rPr>
-              <w:t>1.</w:t>
-            </w:r>
-            <w:r>
-              <w:rPr>
-                <w:noProof/>
-                <w:kern w:val="0"/>
-                <w:lang w:eastAsia="en-US"/>
-                <w14:ligatures w14:val="none"/>
-              </w:rPr>
-              <w:tab/>
-            </w:r>
-            <w:r>
-              <w:rPr>
-                <w:rStyle w:val="Hyperlink"/>
-                <w:noProof/>
-              </w:rPr>
-              <w:t>UN-A</w:t>
-            </w:r>
-            <w:r>
-              <w:rPr>
-                <w:rStyle w:val="Hyperlink"/>
-                <w:noProof/>
-              </w:rPr>
-              <w:t>U</w:t>
-            </w:r>
-            <w:r>
-              <w:rPr>
-                <w:rStyle w:val="Hyperlink"/>
-                <w:noProof/>
-              </w:rPr>
-              <w:t>THENTICATED User USING HyBrid Flow and EncryPTION</w:t>
-            </w:r>
-            <w:r>
-              <w:rPr>
-                <w:noProof/>
-                <w:webHidden/>
-              </w:rPr>
-              <w:tab/>
-            </w:r>
-            <w:r>
-              <w:rPr>
-                <w:noProof/>
-                <w:webHidden/>
-              </w:rPr>
-              <w:fldChar w:fldCharType="begin"/>
-            </w:r>
-            <w:r>
-              <w:rPr>
-                <w:noProof/>
-                <w:webHidden/>
-              </w:rPr>
-              <w:instrText xml:space="preserve"> PAGEREF _Toc32419324 \h </w:instrText>
-            </w:r>
-            <w:r>
-              <w:rPr>
-                <w:noProof/>
-                <w:webHidden/>
-              </w:rPr>
-            </w:r>
-            <w:r>
-              <w:rPr>
-                <w:noProof/>
-                <w:webHidden/>
-              </w:rPr>
-              <w:fldChar w:fldCharType="separate"/>
-            </w:r>
-            <w:r>
-              <w:rPr>
-                <w:noProof/>
-                <w:webHidden/>
-              </w:rPr>
-              <w:t>12</w:t>
-            </w:r>
-            <w:r>
-              <w:rPr>
-                <w:noProof/>
-                <w:webHidden/>
-              </w:rPr>
-              <w:fldChar w:fldCharType="end"/>
-            </w:r>
-          </w:hyperlink>
-        </w:p>
-        <w:p>
-          <w:pPr>
-            <w:pStyle w:val="TOC3"/>
-            <w:tabs>
-              <w:tab w:val="left" w:pos="880"/>
-              <w:tab w:val="right" w:leader="dot" w:pos="9350"/>
-            </w:tabs>
-            <w:rPr>
-              <w:noProof/>
-              <w:kern w:val="0"/>
-              <w:lang w:eastAsia="en-US"/>
-              <w14:ligatures w14:val="none"/>
-            </w:rPr>
-          </w:pPr>
-          <w:hyperlink w:anchor="_Toc32419325" w:history="1">
-            <w:r>
-              <w:rPr>
-                <w:rStyle w:val="Hyperlink"/>
-                <w:noProof/>
-              </w:rPr>
-              <w:t>2.</w:t>
-            </w:r>
-            <w:r>
-              <w:rPr>
-                <w:noProof/>
-                <w:kern w:val="0"/>
-                <w:lang w:eastAsia="en-US"/>
-                <w14:ligatures w14:val="none"/>
-              </w:rPr>
-              <w:tab/>
-            </w:r>
-            <w:r>
-              <w:rPr>
-                <w:rStyle w:val="Hyperlink"/>
-                <w:noProof/>
-              </w:rPr>
-              <w:t>Un-authenticated user using Authorization Code Flow and Proof Key for Code Exchnage (PKCE)</w:t>
-            </w:r>
-            <w:r>
-              <w:rPr>
-                <w:noProof/>
-                <w:webHidden/>
-              </w:rPr>
-              <w:tab/>
-            </w:r>
-            <w:r>
-              <w:rPr>
-                <w:noProof/>
-                <w:webHidden/>
-              </w:rPr>
-              <w:fldChar w:fldCharType="begin"/>
-            </w:r>
-            <w:r>
-              <w:rPr>
-                <w:noProof/>
-                <w:webHidden/>
-              </w:rPr>
-              <w:instrText xml:space="preserve"> PAGEREF _Toc32419325 \h </w:instrText>
-            </w:r>
-            <w:r>
-              <w:rPr>
-                <w:noProof/>
-                <w:webHidden/>
-              </w:rPr>
-            </w:r>
-            <w:r>
-              <w:rPr>
-                <w:noProof/>
-                <w:webHidden/>
-              </w:rPr>
-              <w:fldChar w:fldCharType="separate"/>
-            </w:r>
-            <w:r>
-              <w:rPr>
-                <w:noProof/>
-                <w:webHidden/>
-              </w:rPr>
-              <w:t>12</w:t>
+              <w:t>17</w:t>
             </w:r>
             <w:r>
               <w:rPr>
@@ -2769,13 +2877,13 @@
               <w14:ligatures w14:val="none"/>
             </w:rPr>
           </w:pPr>
-          <w:hyperlink w:anchor="_Toc32419326" w:history="1">
+          <w:hyperlink w:anchor="_Toc32485833" w:history="1">
             <w:r>
               <w:rPr>
                 <w:rStyle w:val="Hyperlink"/>
                 <w:noProof/>
               </w:rPr>
-              <w:t>Topology Diagram</w:t>
+              <w:t>References</w:t>
             </w:r>
             <w:r>
               <w:rPr>
@@ -2796,220 +2904,7 @@
                 <w:noProof/>
                 <w:webHidden/>
               </w:rPr>
-              <w:instrText xml:space="preserve"> PAGEREF _Toc32419326 \h </w:instrText>
-            </w:r>
-            <w:r>
-              <w:rPr>
-                <w:noProof/>
-                <w:webHidden/>
-              </w:rPr>
-            </w:r>
-            <w:r>
-              <w:rPr>
-                <w:noProof/>
-                <w:webHidden/>
-              </w:rPr>
-              <w:fldChar w:fldCharType="separate"/>
-            </w:r>
-            <w:r>
-              <w:rPr>
-                <w:noProof/>
-                <w:webHidden/>
-              </w:rPr>
-              <w:t>16</w:t>
-            </w:r>
-            <w:r>
-              <w:rPr>
-                <w:noProof/>
-                <w:webHidden/>
-              </w:rPr>
-              <w:fldChar w:fldCharType="end"/>
-            </w:r>
-          </w:hyperlink>
-        </w:p>
-        <w:p>
-          <w:pPr>
-            <w:pStyle w:val="TOC2"/>
-            <w:tabs>
-              <w:tab w:val="right" w:leader="dot" w:pos="9350"/>
-            </w:tabs>
-            <w:rPr>
-              <w:noProof/>
-              <w:kern w:val="0"/>
-              <w:lang w:eastAsia="en-US"/>
-              <w14:ligatures w14:val="none"/>
-            </w:rPr>
-          </w:pPr>
-          <w:hyperlink w:anchor="_Toc32419327" w:history="1">
-            <w:r>
-              <w:rPr>
-                <w:rStyle w:val="Hyperlink"/>
-                <w:noProof/>
-              </w:rPr>
-              <w:t>Features</w:t>
-            </w:r>
-            <w:r>
-              <w:rPr>
-                <w:noProof/>
-                <w:webHidden/>
-              </w:rPr>
-              <w:tab/>
-            </w:r>
-            <w:r>
-              <w:rPr>
-                <w:noProof/>
-                <w:webHidden/>
-              </w:rPr>
-              <w:fldChar w:fldCharType="begin"/>
-            </w:r>
-            <w:r>
-              <w:rPr>
-                <w:noProof/>
-                <w:webHidden/>
-              </w:rPr>
-              <w:instrText xml:space="preserve"> PAGEREF _Toc32419327 \h </w:instrText>
-            </w:r>
-            <w:r>
-              <w:rPr>
-                <w:noProof/>
-                <w:webHidden/>
-              </w:rPr>
-            </w:r>
-            <w:r>
-              <w:rPr>
-                <w:noProof/>
-                <w:webHidden/>
-              </w:rPr>
-              <w:fldChar w:fldCharType="separate"/>
-            </w:r>
-            <w:r>
-              <w:rPr>
-                <w:noProof/>
-                <w:webHidden/>
-              </w:rPr>
-              <w:t>16</w:t>
-            </w:r>
-            <w:r>
-              <w:rPr>
-                <w:noProof/>
-                <w:webHidden/>
-              </w:rPr>
-              <w:fldChar w:fldCharType="end"/>
-            </w:r>
-          </w:hyperlink>
-        </w:p>
-        <w:p>
-          <w:pPr>
-            <w:pStyle w:val="TOC2"/>
-            <w:tabs>
-              <w:tab w:val="right" w:leader="dot" w:pos="9350"/>
-            </w:tabs>
-            <w:rPr>
-              <w:noProof/>
-              <w:kern w:val="0"/>
-              <w:lang w:eastAsia="en-US"/>
-              <w14:ligatures w14:val="none"/>
-            </w:rPr>
-          </w:pPr>
-          <w:hyperlink w:anchor="_Toc32419328" w:history="1">
-            <w:r>
-              <w:rPr>
-                <w:rStyle w:val="Hyperlink"/>
-                <w:noProof/>
-              </w:rPr>
-              <w:t>Appendix A</w:t>
-            </w:r>
-            <w:r>
-              <w:rPr>
-                <w:noProof/>
-                <w:webHidden/>
-              </w:rPr>
-              <w:tab/>
-            </w:r>
-            <w:r>
-              <w:rPr>
-                <w:noProof/>
-                <w:webHidden/>
-              </w:rPr>
-              <w:fldChar w:fldCharType="begin"/>
-            </w:r>
-            <w:r>
-              <w:rPr>
-                <w:noProof/>
-                <w:webHidden/>
-              </w:rPr>
-              <w:instrText xml:space="preserve"> PAGEREF _Toc32419328 \h </w:instrText>
-            </w:r>
-            <w:r>
-              <w:rPr>
-                <w:noProof/>
-                <w:webHidden/>
-              </w:rPr>
-            </w:r>
-            <w:r>
-              <w:rPr>
-                <w:noProof/>
-                <w:webHidden/>
-              </w:rPr>
-              <w:fldChar w:fldCharType="separate"/>
-            </w:r>
-            <w:r>
-              <w:rPr>
-                <w:noProof/>
-                <w:webHidden/>
-              </w:rPr>
-              <w:t>17</w:t>
-            </w:r>
-            <w:r>
-              <w:rPr>
-                <w:noProof/>
-                <w:webHidden/>
-              </w:rPr>
-              <w:fldChar w:fldCharType="end"/>
-            </w:r>
-          </w:hyperlink>
-        </w:p>
-        <w:p>
-          <w:pPr>
-            <w:pStyle w:val="TOC2"/>
-            <w:tabs>
-              <w:tab w:val="right" w:leader="dot" w:pos="9350"/>
-            </w:tabs>
-            <w:rPr>
-              <w:noProof/>
-              <w:kern w:val="0"/>
-              <w:lang w:eastAsia="en-US"/>
-              <w14:ligatures w14:val="none"/>
-            </w:rPr>
-          </w:pPr>
-          <w:hyperlink w:anchor="_Toc32419329" w:history="1">
-            <w:r>
-              <w:rPr>
-                <w:rStyle w:val="Hyperlink"/>
-                <w:noProof/>
-              </w:rPr>
-              <w:t>References</w:t>
-            </w:r>
-            <w:r>
-              <w:rPr>
-                <w:noProof/>
-                <w:webHidden/>
-              </w:rPr>
-              <w:tab/>
-            </w:r>
-            <w:r>
-              <w:rPr>
-                <w:noProof/>
-                <w:webHidden/>
-              </w:rPr>
-              <w:fldChar w:fldCharType="begin"/>
-            </w:r>
-            <w:r>
-              <w:rPr>
-                <w:noProof/>
-                <w:webHidden/>
-              </w:rPr>
-              <w:instrText xml:space="preserve"> PAGEREF _Toc32419329 \h </w:instrText>
+              <w:instrText xml:space="preserve"> PAGEREF _Toc32485833 \h </w:instrText>
             </w:r>
             <w:r>
               <w:rPr>
@@ -3395,19 +3290,17 @@
       <w:r>
         <w:br w:type="page"/>
       </w:r>
-      <w:bookmarkStart w:id="0" w:name="_GoBack"/>
-      <w:bookmarkEnd w:id="0"/>
     </w:p>
     <w:p>
       <w:pPr>
         <w:pStyle w:val="Heading2"/>
       </w:pPr>
-      <w:bookmarkStart w:id="1" w:name="_Toc32419302"/>
+      <w:bookmarkStart w:id="0" w:name="_Toc32485807"/>
       <w:r>
         <w:lastRenderedPageBreak/>
         <w:t>Revision History</w:t>
       </w:r>
-      <w:bookmarkEnd w:id="1"/>
+      <w:bookmarkEnd w:id="0"/>
     </w:p>
     <w:p/>
     <w:p/>
@@ -3733,23 +3626,23 @@
         <w:pStyle w:val="Heading2"/>
         <w:ind w:left="0"/>
       </w:pPr>
-      <w:bookmarkStart w:id="2" w:name="_Toc32419303"/>
+      <w:bookmarkStart w:id="1" w:name="_Toc32485808"/>
       <w:r>
         <w:lastRenderedPageBreak/>
         <w:t>Introduction</w:t>
       </w:r>
+      <w:bookmarkEnd w:id="1"/>
+    </w:p>
+    <w:p/>
+    <w:p>
+      <w:pPr>
+        <w:pStyle w:val="Heading3"/>
+      </w:pPr>
+      <w:bookmarkStart w:id="2" w:name="_Toc32485809"/>
+      <w:r>
+        <w:t>Purpose</w:t>
+      </w:r>
       <w:bookmarkEnd w:id="2"/>
-    </w:p>
-    <w:p/>
-    <w:p>
-      <w:pPr>
-        <w:pStyle w:val="Heading3"/>
-      </w:pPr>
-      <w:bookmarkStart w:id="3" w:name="_Toc32419304"/>
-      <w:r>
-        <w:t>Purpose</w:t>
-      </w:r>
-      <w:bookmarkEnd w:id="3"/>
     </w:p>
     <w:p/>
     <w:p>
@@ -3784,31 +3677,10 @@
         <w:t xml:space="preserve"> </w:t>
       </w:r>
       <w:r>
-        <w:t xml:space="preserve">non </w:t>
-      </w:r>
-      <w:proofErr w:type="spellStart"/>
-      <w:r>
-        <w:t>oidc</w:t>
-      </w:r>
-      <w:proofErr w:type="spellEnd"/>
-      <w:r>
-        <w:t>/</w:t>
-      </w:r>
-      <w:proofErr w:type="spellStart"/>
-      <w:r>
-        <w:t>oauth</w:t>
-      </w:r>
-      <w:proofErr w:type="spellEnd"/>
-      <w:r>
-        <w:t xml:space="preserve"> </w:t>
-      </w:r>
-      <w:proofErr w:type="spellStart"/>
-      <w:r>
-        <w:t>IdentityProviders</w:t>
-      </w:r>
-      <w:proofErr w:type="spellEnd"/>
-      <w:r>
-        <w:t xml:space="preserve"> (e.g. ADFS, CA </w:t>
+        <w:t xml:space="preserve">non oidc/oauth </w:t>
+      </w:r>
+      <w:r>
+        <w:t xml:space="preserve">IdentityProviders (e.g. ADFS, CA </w:t>
       </w:r>
       <w:r>
         <w:t>IAM…. etc.</w:t>
@@ -3819,7 +3691,6 @@
       <w:r>
         <w:t xml:space="preserve">obtain in return an </w:t>
       </w:r>
-      <w:proofErr w:type="spellStart"/>
       <w:r>
         <w:rPr>
           <w:i/>
@@ -3827,7 +3698,6 @@
         </w:rPr>
         <w:t>access_token</w:t>
       </w:r>
-      <w:proofErr w:type="spellEnd"/>
       <w:r>
         <w:rPr>
           <w:i/>
@@ -3836,13 +3706,8 @@
         <w:t xml:space="preserve"> </w:t>
       </w:r>
       <w:r>
-        <w:t xml:space="preserve">to communicate with </w:t>
-      </w:r>
-      <w:proofErr w:type="spellStart"/>
-      <w:r>
-        <w:t>apis</w:t>
-      </w:r>
-      <w:proofErr w:type="spellEnd"/>
+        <w:t>to communicate with apis</w:t>
+      </w:r>
       <w:r>
         <w:rPr>
           <w:i/>
@@ -3872,23 +3737,7 @@
         <w:t>E</w:t>
       </w:r>
       <w:r>
-        <w:t xml:space="preserve">liminate the need for clients to create </w:t>
-      </w:r>
-      <w:proofErr w:type="spellStart"/>
-      <w:r>
-        <w:t>jwts</w:t>
-      </w:r>
-      <w:proofErr w:type="spellEnd"/>
-      <w:r>
-        <w:t xml:space="preserve"> for </w:t>
-      </w:r>
-      <w:proofErr w:type="spellStart"/>
-      <w:r>
-        <w:t>apis</w:t>
-      </w:r>
-      <w:proofErr w:type="spellEnd"/>
-      <w:r>
-        <w:t xml:space="preserve"> thus reducing </w:t>
+        <w:t xml:space="preserve">liminate the need for clients to create jwts for apis thus reducing </w:t>
       </w:r>
       <w:r>
         <w:t xml:space="preserve">responsibilities and </w:t>
@@ -3900,13 +3749,8 @@
         <w:t>(</w:t>
       </w:r>
       <w:r>
-        <w:t xml:space="preserve">for both the clients and </w:t>
-      </w:r>
-      <w:proofErr w:type="spellStart"/>
-      <w:r>
-        <w:t>apis</w:t>
-      </w:r>
-      <w:proofErr w:type="spellEnd"/>
+        <w:t>for both the clients and apis</w:t>
+      </w:r>
       <w:r>
         <w:t>)</w:t>
       </w:r>
@@ -3923,21 +3767,8 @@
         </w:numPr>
       </w:pPr>
       <w:r>
-        <w:t xml:space="preserve">Create and verify </w:t>
-      </w:r>
-      <w:proofErr w:type="spellStart"/>
-      <w:r>
-        <w:t>jwts</w:t>
-      </w:r>
-      <w:proofErr w:type="spellEnd"/>
-      <w:r>
-        <w:t xml:space="preserve"> between clients and </w:t>
-      </w:r>
-      <w:proofErr w:type="spellStart"/>
-      <w:r>
-        <w:t>apis</w:t>
-      </w:r>
-      <w:proofErr w:type="spellEnd"/>
+        <w:t>Create and verify jwts between clients and apis</w:t>
+      </w:r>
       <w:r>
         <w:t>.</w:t>
       </w:r>
@@ -3953,7 +3784,6 @@
       <w:r>
         <w:t xml:space="preserve">Obtain </w:t>
       </w:r>
-      <w:proofErr w:type="spellStart"/>
       <w:r>
         <w:rPr>
           <w:i/>
@@ -3961,11 +3791,9 @@
         </w:rPr>
         <w:t>access_tokens</w:t>
       </w:r>
-      <w:proofErr w:type="spellEnd"/>
       <w:r>
         <w:t xml:space="preserve"> and </w:t>
       </w:r>
-      <w:proofErr w:type="spellStart"/>
       <w:r>
         <w:rPr>
           <w:i/>
@@ -3973,11 +3801,9 @@
         </w:rPr>
         <w:t>id_tokens</w:t>
       </w:r>
-      <w:proofErr w:type="spellEnd"/>
       <w:r>
         <w:t xml:space="preserve"> without using </w:t>
       </w:r>
-      <w:proofErr w:type="spellStart"/>
       <w:r>
         <w:rPr>
           <w:i/>
@@ -3985,7 +3811,6 @@
         </w:rPr>
         <w:t>client_secrets</w:t>
       </w:r>
-      <w:proofErr w:type="spellEnd"/>
       <w:r>
         <w:t xml:space="preserve">. </w:t>
       </w:r>
@@ -4007,7 +3832,6 @@
       <w:r>
         <w:t xml:space="preserve">machine to machine </w:t>
       </w:r>
-      <w:proofErr w:type="spellStart"/>
       <w:r>
         <w:rPr>
           <w:i/>
@@ -4015,7 +3839,6 @@
         </w:rPr>
         <w:t>access_tokens</w:t>
       </w:r>
-      <w:proofErr w:type="spellEnd"/>
       <w:r>
         <w:rPr>
           <w:i/>
@@ -4044,7 +3867,6 @@
       <w:r>
         <w:t xml:space="preserve">Have </w:t>
       </w:r>
-      <w:proofErr w:type="spellStart"/>
       <w:r>
         <w:rPr>
           <w:i/>
@@ -4052,17 +3874,8 @@
         </w:rPr>
         <w:t>access_tokens</w:t>
       </w:r>
-      <w:proofErr w:type="spellEnd"/>
-      <w:r>
-        <w:t xml:space="preserve"> contain the necessary user claims when </w:t>
-      </w:r>
-      <w:proofErr w:type="spellStart"/>
-      <w:r>
-        <w:t>api</w:t>
-      </w:r>
-      <w:proofErr w:type="spellEnd"/>
-      <w:r>
-        <w:t xml:space="preserve"> actions are performed on behalf of a user.</w:t>
+      <w:r>
+        <w:t xml:space="preserve"> contain the necessary user claims when api actions are performed on behalf of a user.</w:t>
       </w:r>
     </w:p>
     <w:p>
@@ -4076,7 +3889,6 @@
       <w:r>
         <w:t xml:space="preserve">Ensure that </w:t>
       </w:r>
-      <w:proofErr w:type="spellStart"/>
       <w:r>
         <w:rPr>
           <w:i/>
@@ -4084,7 +3896,6 @@
         </w:rPr>
         <w:t>id_tokens</w:t>
       </w:r>
-      <w:proofErr w:type="spellEnd"/>
       <w:r>
         <w:t xml:space="preserve"> are either encrypted (JWE) </w:t>
       </w:r>
@@ -4113,13 +3924,8 @@
         <w:t xml:space="preserve"> and possibly</w:t>
       </w:r>
       <w:r>
-        <w:t xml:space="preserve"> </w:t>
-      </w:r>
-      <w:proofErr w:type="spellStart"/>
-      <w:r>
-        <w:t>AdminUI</w:t>
-      </w:r>
-      <w:proofErr w:type="spellEnd"/>
+        <w:t xml:space="preserve"> AdminUI</w:t>
+      </w:r>
       <w:r>
         <w:t>)</w:t>
       </w:r>
@@ -4133,18 +3939,10 @@
         </w:numPr>
       </w:pPr>
       <w:r>
-        <w:t xml:space="preserve">Utilize </w:t>
-      </w:r>
-      <w:proofErr w:type="spellStart"/>
-      <w:r>
-        <w:t>custom</w:t>
-      </w:r>
-      <w:r>
-        <w:t>extension</w:t>
-      </w:r>
-      <w:proofErr w:type="spellEnd"/>
-      <w:r>
-        <w:t>/</w:t>
+        <w:t>Utilize custom</w:t>
+      </w:r>
+      <w:r>
+        <w:t>extension/</w:t>
       </w:r>
       <w:r>
         <w:t xml:space="preserve"> delegation grants</w:t>
@@ -4168,32 +3966,32 @@
       <w:pPr>
         <w:pStyle w:val="Heading3"/>
       </w:pPr>
-      <w:bookmarkStart w:id="4" w:name="_Toc32419305"/>
+      <w:bookmarkStart w:id="3" w:name="_Toc32485810"/>
       <w:r>
         <w:t>Audience</w:t>
       </w:r>
+      <w:bookmarkEnd w:id="3"/>
+    </w:p>
+    <w:p>
+      <w:r>
+        <w:t>The intended audience for this document is State of Louisiana agency business technical architects</w:t>
+      </w:r>
+      <w:r>
+        <w:t xml:space="preserve"> and developers.</w:t>
+      </w:r>
+      <w:r>
+        <w:t xml:space="preserve"> </w:t>
+      </w:r>
+    </w:p>
+    <w:p>
+      <w:pPr>
+        <w:pStyle w:val="Heading3"/>
+      </w:pPr>
+      <w:bookmarkStart w:id="4" w:name="_Toc32485811"/>
+      <w:r>
+        <w:t>Acronyms, Abbreviations, Terms and Definitions</w:t>
+      </w:r>
       <w:bookmarkEnd w:id="4"/>
-    </w:p>
-    <w:p>
-      <w:r>
-        <w:t>The intended audience for this document is State of Louisiana agency business technical architects</w:t>
-      </w:r>
-      <w:r>
-        <w:t xml:space="preserve"> and developers.</w:t>
-      </w:r>
-      <w:r>
-        <w:t xml:space="preserve"> </w:t>
-      </w:r>
-    </w:p>
-    <w:p>
-      <w:pPr>
-        <w:pStyle w:val="Heading3"/>
-      </w:pPr>
-      <w:bookmarkStart w:id="5" w:name="_Toc32419306"/>
-      <w:r>
-        <w:t>Acronyms, Abbreviations, Terms and Definitions</w:t>
-      </w:r>
-      <w:bookmarkEnd w:id="5"/>
     </w:p>
     <w:p>
       <w:r>
@@ -4216,56 +4014,56 @@
       <w:pPr>
         <w:pStyle w:val="Heading2"/>
       </w:pPr>
-      <w:bookmarkStart w:id="6" w:name="_Toc32419307"/>
+      <w:bookmarkStart w:id="5" w:name="_Toc32485812"/>
       <w:r>
         <w:lastRenderedPageBreak/>
         <w:t>Design Overview</w:t>
       </w:r>
+      <w:bookmarkEnd w:id="5"/>
+    </w:p>
+    <w:p/>
+    <w:p>
+      <w:pPr>
+        <w:pStyle w:val="Heading3"/>
+      </w:pPr>
+      <w:bookmarkStart w:id="6" w:name="_Toc32485813"/>
+      <w:r>
+        <w:t>Approach</w:t>
+      </w:r>
       <w:bookmarkEnd w:id="6"/>
     </w:p>
-    <w:p/>
     <w:p>
       <w:pPr>
         <w:pStyle w:val="Heading3"/>
       </w:pPr>
-      <w:bookmarkStart w:id="7" w:name="_Toc32419308"/>
-      <w:r>
-        <w:t>Approach</w:t>
+      <w:bookmarkStart w:id="7" w:name="_Toc32485814"/>
+      <w:r>
+        <w:t>Security Requirements</w:t>
       </w:r>
       <w:bookmarkEnd w:id="7"/>
+      <w:r>
+        <w:t xml:space="preserve"> </w:t>
+      </w:r>
     </w:p>
     <w:p>
       <w:pPr>
         <w:pStyle w:val="Heading3"/>
       </w:pPr>
-      <w:bookmarkStart w:id="8" w:name="_Toc32419309"/>
-      <w:r>
-        <w:t>Security Requirements</w:t>
+      <w:bookmarkStart w:id="8" w:name="_Toc32485815"/>
+      <w:r>
+        <w:t>Architectural Goals and Constraints</w:t>
       </w:r>
       <w:bookmarkEnd w:id="8"/>
-      <w:r>
-        <w:t xml:space="preserve"> </w:t>
-      </w:r>
-    </w:p>
-    <w:p>
-      <w:pPr>
-        <w:pStyle w:val="Heading3"/>
-      </w:pPr>
-      <w:bookmarkStart w:id="9" w:name="_Toc32419310"/>
-      <w:r>
-        <w:t>Architectural Goals and Constraints</w:t>
+    </w:p>
+    <w:p>
+      <w:pPr>
+        <w:pStyle w:val="Heading2"/>
+      </w:pPr>
+      <w:bookmarkStart w:id="9" w:name="_Toc32485816"/>
+      <w:r>
+        <w:t>Technologies Used</w:t>
       </w:r>
       <w:bookmarkEnd w:id="9"/>
-    </w:p>
-    <w:p>
-      <w:pPr>
-        <w:pStyle w:val="Heading2"/>
-      </w:pPr>
-      <w:bookmarkStart w:id="10" w:name="_Toc32419311"/>
-      <w:r>
-        <w:t>Technologies Used</w:t>
-      </w:r>
-      <w:bookmarkEnd w:id="10"/>
     </w:p>
     <w:p>
       <w:r>
@@ -4291,7 +4089,7 @@
       <w:pPr>
         <w:pStyle w:val="Heading2"/>
       </w:pPr>
-      <w:bookmarkStart w:id="11" w:name="_Toc32419312"/>
+      <w:bookmarkStart w:id="10" w:name="_Toc32485817"/>
       <w:r>
         <w:rPr>
           <w:shd w:val="clear" w:color="auto" w:fill="FCFCFC"/>
@@ -4317,7 +4115,7 @@
       <w:r>
         <w:t>Flows</w:t>
       </w:r>
-      <w:bookmarkEnd w:id="11"/>
+      <w:bookmarkEnd w:id="10"/>
       <w:r>
         <w:t xml:space="preserve"> </w:t>
       </w:r>
@@ -5007,7 +4805,7 @@
         <w:pStyle w:val="Caption"/>
         <w:jc w:val="center"/>
       </w:pPr>
-      <w:bookmarkStart w:id="12" w:name="_Toc32419344"/>
+      <w:bookmarkStart w:id="11" w:name="_Toc32419344"/>
       <w:r>
         <w:t xml:space="preserve">Figure </w:t>
       </w:r>
@@ -5020,17 +4818,9 @@
         </w:r>
       </w:fldSimple>
       <w:r>
-        <w:t xml:space="preserve">: </w:t>
-      </w:r>
-      <w:proofErr w:type="spellStart"/>
-      <w:r>
-        <w:t>OpenId</w:t>
-      </w:r>
-      <w:proofErr w:type="spellEnd"/>
-      <w:r>
-        <w:t xml:space="preserve"> Connect and OAuth</w:t>
-      </w:r>
-      <w:bookmarkEnd w:id="12"/>
+        <w:t>: OpenId Connect and OAuth</w:t>
+      </w:r>
+      <w:bookmarkEnd w:id="11"/>
     </w:p>
     <w:p>
       <w:pPr>
@@ -5051,12 +4841,12 @@
       <w:pPr>
         <w:pStyle w:val="Heading2"/>
       </w:pPr>
-      <w:bookmarkStart w:id="13" w:name="_Toc32419313"/>
+      <w:bookmarkStart w:id="12" w:name="_Toc32485818"/>
       <w:r>
         <w:lastRenderedPageBreak/>
         <w:t>What is IdentityServer?</w:t>
       </w:r>
-      <w:bookmarkEnd w:id="13"/>
+      <w:bookmarkEnd w:id="12"/>
     </w:p>
     <w:p>
       <w:pPr>
@@ -5064,19 +4854,11 @@
           <w:shd w:val="clear" w:color="auto" w:fill="FCFCFC"/>
         </w:rPr>
       </w:pPr>
-      <w:proofErr w:type="spellStart"/>
       <w:r>
         <w:rPr>
           <w:shd w:val="clear" w:color="auto" w:fill="FCFCFC"/>
         </w:rPr>
-        <w:t>IdentityServer</w:t>
-      </w:r>
-      <w:proofErr w:type="spellEnd"/>
-      <w:r>
-        <w:rPr>
-          <w:shd w:val="clear" w:color="auto" w:fill="FCFCFC"/>
-        </w:rPr>
-        <w:t xml:space="preserve"> is an OpenID Connect provider - it implements the OpenID Connect and OAuth 2.0 protocols. The protocol flows are defined by setting a grant type(s) to clients. These grant types specify how a client can interact with the token service.</w:t>
+        <w:t>IdentityServer is an OpenID Connect provider - it implements the OpenID Connect and OAuth 2.0 protocols. The protocol flows are defined by setting a grant type(s) to clients. These grant types specify how a client can interact with the token service.</w:t>
       </w:r>
       <w:r>
         <w:rPr>
@@ -5094,13 +4876,8 @@
           <w14:ligatures w14:val="none"/>
         </w:rPr>
       </w:pPr>
-      <w:proofErr w:type="spellStart"/>
-      <w:r>
-        <w:t>IdentityServer</w:t>
-      </w:r>
-      <w:proofErr w:type="spellEnd"/>
-      <w:r>
-        <w:t xml:space="preserve"> has a number of jobs and features - including:</w:t>
+      <w:r>
+        <w:t>IdentityServer has a number of jobs and features - including:</w:t>
       </w:r>
     </w:p>
     <w:p>
@@ -5617,6 +5394,21 @@
         <w:spacing w:before="0" w:after="160" w:line="259" w:lineRule="auto"/>
         <w:ind w:left="0" w:right="0"/>
       </w:pPr>
+      <w:r>
+        <w:br w:type="page"/>
+      </w:r>
+    </w:p>
+    <w:p>
+      <w:pPr>
+        <w:spacing w:before="0" w:after="160" w:line="259" w:lineRule="auto"/>
+        <w:ind w:left="0" w:right="0"/>
+      </w:pPr>
+    </w:p>
+    <w:p>
+      <w:pPr>
+        <w:spacing w:before="0" w:after="160" w:line="259" w:lineRule="auto"/>
+        <w:ind w:left="0" w:right="0"/>
+      </w:pPr>
     </w:p>
     <w:p>
       <w:pPr>
@@ -5711,32 +5503,22 @@
           <w14:ligatures w14:val="none"/>
         </w:rPr>
       </w:pPr>
-      <w:bookmarkStart w:id="14" w:name="_Toc32419345"/>
+      <w:bookmarkStart w:id="13" w:name="_Toc32419345"/>
       <w:r>
         <w:t xml:space="preserve">Figure </w:t>
       </w:r>
-      <w:r>
-        <w:fldChar w:fldCharType="begin"/>
-      </w:r>
-      <w:r>
-        <w:instrText xml:space="preserve"> SEQ Figure \* ARABIC </w:instrText>
-      </w:r>
-      <w:r>
-        <w:fldChar w:fldCharType="separate"/>
-      </w:r>
-      <w:r>
-        <w:rPr>
-          <w:noProof/>
-        </w:rPr>
-        <w:t>2</w:t>
-      </w:r>
-      <w:r>
-        <w:fldChar w:fldCharType="end"/>
-      </w:r>
+      <w:fldSimple w:instr=" SEQ Figure \* ARABIC ">
+        <w:r>
+          <w:rPr>
+            <w:noProof/>
+          </w:rPr>
+          <w:t>2</w:t>
+        </w:r>
+      </w:fldSimple>
       <w:r>
         <w:t>: Identity Server with External Identity Providers</w:t>
       </w:r>
-      <w:bookmarkEnd w:id="14"/>
+      <w:bookmarkEnd w:id="13"/>
     </w:p>
     <w:p>
       <w:pPr>
@@ -5761,7 +5543,7 @@
       <w:pPr>
         <w:pStyle w:val="Heading2"/>
       </w:pPr>
-      <w:bookmarkStart w:id="15" w:name="_Toc32419314"/>
+      <w:bookmarkStart w:id="14" w:name="_Toc32485819"/>
       <w:r>
         <w:lastRenderedPageBreak/>
         <w:t>C</w:t>
@@ -5775,15 +5557,33 @@
       <w:r>
         <w:t>IdentityServer Terminologies</w:t>
       </w:r>
+      <w:bookmarkEnd w:id="14"/>
+    </w:p>
+    <w:p>
+      <w:pPr>
+        <w:pStyle w:val="Heading3"/>
+      </w:pPr>
+      <w:bookmarkStart w:id="15" w:name="_Toc32485820"/>
+      <w:r>
+        <w:t>User</w:t>
+      </w:r>
       <w:bookmarkEnd w:id="15"/>
+      <w:r>
+        <w:t> </w:t>
+      </w:r>
+    </w:p>
+    <w:p>
+      <w:r>
+        <w:t>A human that is using a registered client to access a resource</w:t>
+      </w:r>
     </w:p>
     <w:p>
       <w:pPr>
         <w:pStyle w:val="Heading3"/>
       </w:pPr>
-      <w:bookmarkStart w:id="16" w:name="_Toc32419315"/>
-      <w:r>
-        <w:t>User</w:t>
+      <w:bookmarkStart w:id="16" w:name="_Toc32485821"/>
+      <w:r>
+        <w:t>Client</w:t>
       </w:r>
       <w:bookmarkEnd w:id="16"/>
       <w:r>
@@ -5792,482 +5592,356 @@
     </w:p>
     <w:p>
       <w:r>
-        <w:t>A human that is using a registered client to access a resource</w:t>
+        <w:t xml:space="preserve"> A client is a piece of software requesting a token from IdentityServer e.g. Mobile app, web app, SPAs etc. </w:t>
+      </w:r>
+      <w:r>
+        <w:t>IdentityServer configures what type of tokens each client can request.</w:t>
       </w:r>
     </w:p>
     <w:p>
       <w:pPr>
         <w:pStyle w:val="Heading3"/>
       </w:pPr>
-      <w:bookmarkStart w:id="17" w:name="_Toc32419316"/>
-      <w:r>
-        <w:t>Client</w:t>
+      <w:bookmarkStart w:id="17" w:name="_Toc32485822"/>
+      <w:r>
+        <w:t>Token</w:t>
       </w:r>
       <w:bookmarkEnd w:id="17"/>
+    </w:p>
+    <w:p>
+      <w:r>
+        <w:t xml:space="preserve">There are different types of tokens. Each token type has its own use. </w:t>
+      </w:r>
+      <w:r>
+        <w:t>These tokens</w:t>
+      </w:r>
+      <w:r>
+        <w:t xml:space="preserve"> are requested from IdentityServer by the client to use to access an API and/or to identity the user. </w:t>
+      </w:r>
+    </w:p>
+    <w:p/>
+    <w:tbl>
+      <w:tblPr>
+        <w:tblStyle w:val="TableGrid"/>
+        <w:tblW w:w="0" w:type="auto"/>
+        <w:tblInd w:w="72" w:type="dxa"/>
+        <w:tblBorders>
+          <w:top w:val="none" w:sz="0" w:space="0" w:color="auto"/>
+          <w:left w:val="none" w:sz="0" w:space="0" w:color="auto"/>
+          <w:bottom w:val="none" w:sz="0" w:space="0" w:color="auto"/>
+          <w:right w:val="none" w:sz="0" w:space="0" w:color="auto"/>
+          <w:insideH w:val="none" w:sz="0" w:space="0" w:color="auto"/>
+          <w:insideV w:val="none" w:sz="0" w:space="0" w:color="auto"/>
+        </w:tblBorders>
+        <w:tblLook w:val="04A0" w:firstRow="1" w:lastRow="0" w:firstColumn="1" w:lastColumn="0" w:noHBand="0" w:noVBand="1"/>
+      </w:tblPr>
+      <w:tblGrid>
+        <w:gridCol w:w="1849"/>
+        <w:gridCol w:w="7439"/>
+      </w:tblGrid>
+      <w:tr>
+        <w:tc>
+          <w:tcPr>
+            <w:tcW w:w="1723" w:type="dxa"/>
+            <w:tcBorders>
+              <w:bottom w:val="single" w:sz="18" w:space="0" w:color="00B050"/>
+            </w:tcBorders>
+          </w:tcPr>
+          <w:p>
+            <w:pPr>
+              <w:ind w:left="0"/>
+              <w:rPr>
+                <w:b/>
+                <w:bCs/>
+              </w:rPr>
+            </w:pPr>
+            <w:r>
+              <w:rPr>
+                <w:b/>
+                <w:bCs/>
+              </w:rPr>
+              <w:t>Token</w:t>
+            </w:r>
+          </w:p>
+        </w:tc>
+        <w:tc>
+          <w:tcPr>
+            <w:tcW w:w="7555" w:type="dxa"/>
+            <w:tcBorders>
+              <w:bottom w:val="single" w:sz="18" w:space="0" w:color="00B050"/>
+            </w:tcBorders>
+          </w:tcPr>
+          <w:p>
+            <w:pPr>
+              <w:ind w:left="0"/>
+              <w:rPr>
+                <w:b/>
+                <w:bCs/>
+              </w:rPr>
+            </w:pPr>
+            <w:r>
+              <w:rPr>
+                <w:b/>
+                <w:bCs/>
+              </w:rPr>
+              <w:t>Description</w:t>
+            </w:r>
+          </w:p>
+        </w:tc>
+      </w:tr>
+      <w:tr>
+        <w:tc>
+          <w:tcPr>
+            <w:tcW w:w="1723" w:type="dxa"/>
+            <w:tcBorders>
+              <w:top w:val="single" w:sz="18" w:space="0" w:color="00B050"/>
+              <w:bottom w:val="single" w:sz="2" w:space="0" w:color="00B050"/>
+            </w:tcBorders>
+          </w:tcPr>
+          <w:p>
+            <w:pPr>
+              <w:ind w:left="0"/>
+            </w:pPr>
+            <w:r>
+              <w:rPr>
+                <w:rFonts w:ascii="Courier New" w:hAnsi="Courier New" w:cs="Courier New"/>
+                <w:i/>
+                <w:iCs/>
+                <w:sz w:val="20"/>
+                <w:szCs w:val="20"/>
+              </w:rPr>
+              <w:t>id_token</w:t>
+            </w:r>
+          </w:p>
+        </w:tc>
+        <w:tc>
+          <w:tcPr>
+            <w:tcW w:w="7555" w:type="dxa"/>
+            <w:tcBorders>
+              <w:top w:val="single" w:sz="18" w:space="0" w:color="00B050"/>
+              <w:bottom w:val="single" w:sz="2" w:space="0" w:color="00B050"/>
+            </w:tcBorders>
+          </w:tcPr>
+          <w:p>
+            <w:pPr>
+              <w:ind w:left="0"/>
+            </w:pPr>
+            <w:r>
+              <w:t>for authenticating the user</w:t>
+            </w:r>
+          </w:p>
+          <w:p>
+            <w:pPr>
+              <w:ind w:left="0"/>
+            </w:pPr>
+            <w:r>
+              <w:t>identity token is the outcome of the authentication process</w:t>
+            </w:r>
+          </w:p>
+          <w:p>
+            <w:r>
+              <w:t>contains an identifier for the user (a sub/subject claim)</w:t>
+            </w:r>
+          </w:p>
+          <w:p>
+            <w:r>
+              <w:t>also contains info on how and when the user authenticated, but it can contain additional identity data</w:t>
+            </w:r>
+            <w:r>
+              <w:t xml:space="preserve"> which may represent user claims and more.</w:t>
+            </w:r>
+          </w:p>
+          <w:p>
+            <w:r>
+              <w:t>m</w:t>
+            </w:r>
+            <w:r>
+              <w:t>any OIDC implementers will use JSON Web Token</w:t>
+            </w:r>
+            <w:r>
+              <w:t xml:space="preserve"> </w:t>
+            </w:r>
+            <w:r>
+              <w:t>as the format for this token but this is not part of the OIDC spec. JWT is also commonly used for access_token and refresh_token.</w:t>
+            </w:r>
+          </w:p>
+        </w:tc>
+      </w:tr>
+      <w:tr>
+        <w:tc>
+          <w:tcPr>
+            <w:tcW w:w="1723" w:type="dxa"/>
+            <w:tcBorders>
+              <w:top w:val="single" w:sz="2" w:space="0" w:color="00B050"/>
+              <w:bottom w:val="single" w:sz="2" w:space="0" w:color="00B050"/>
+            </w:tcBorders>
+          </w:tcPr>
+          <w:p>
+            <w:pPr>
+              <w:ind w:left="0"/>
+            </w:pPr>
+            <w:r>
+              <w:rPr>
+                <w:rFonts w:ascii="Courier New" w:hAnsi="Courier New" w:cs="Courier New"/>
+                <w:i/>
+                <w:iCs/>
+                <w:sz w:val="20"/>
+                <w:szCs w:val="20"/>
+              </w:rPr>
+              <w:t>access_token</w:t>
+            </w:r>
+          </w:p>
+        </w:tc>
+        <w:tc>
+          <w:tcPr>
+            <w:tcW w:w="7555" w:type="dxa"/>
+            <w:tcBorders>
+              <w:top w:val="single" w:sz="2" w:space="0" w:color="00B050"/>
+              <w:bottom w:val="single" w:sz="2" w:space="0" w:color="00B050"/>
+            </w:tcBorders>
+          </w:tcPr>
+          <w:p>
+            <w:pPr>
+              <w:ind w:left="0"/>
+            </w:pPr>
+            <w:r>
+              <w:t>for accessing an API resource (authorize access to data)</w:t>
+            </w:r>
+            <w:r>
+              <w:t xml:space="preserve">. These are used as bearer token which </w:t>
+            </w:r>
+            <w:r>
+              <w:t>means that the bearer can access the authorized resource without further authentication</w:t>
+            </w:r>
+            <w:r>
+              <w:t>. They generally have a short lifespan.</w:t>
+            </w:r>
+          </w:p>
+          <w:p>
+            <w:pPr>
+              <w:ind w:left="0"/>
+            </w:pPr>
+            <w:r>
+              <w:t>clients request access tokens and forward them to APIs</w:t>
+            </w:r>
+          </w:p>
+          <w:p>
+            <w:r>
+              <w:t>contain information about the client and (optionally) the user</w:t>
+            </w:r>
+            <w:r>
+              <w:t xml:space="preserve"> which can be used to figure out how much they can do.</w:t>
+            </w:r>
+            <w:r>
+              <w:rPr>
+                <w:rFonts w:ascii="Georgia" w:hAnsi="Georgia"/>
+                <w:color w:val="515151"/>
+                <w:sz w:val="27"/>
+                <w:szCs w:val="27"/>
+                <w:shd w:val="clear" w:color="auto" w:fill="FFFFFF"/>
+              </w:rPr>
+              <w:t xml:space="preserve"> </w:t>
+            </w:r>
+            <w:r>
+              <w:t>T</w:t>
+            </w:r>
+            <w:r>
+              <w:t>his is how the APIs authorize</w:t>
+            </w:r>
+            <w:r>
+              <w:t>.</w:t>
+            </w:r>
+          </w:p>
+        </w:tc>
+      </w:tr>
+      <w:tr>
+        <w:tc>
+          <w:tcPr>
+            <w:tcW w:w="1723" w:type="dxa"/>
+            <w:tcBorders>
+              <w:top w:val="single" w:sz="2" w:space="0" w:color="00B050"/>
+              <w:bottom w:val="single" w:sz="2" w:space="0" w:color="00B050"/>
+            </w:tcBorders>
+          </w:tcPr>
+          <w:p>
+            <w:pPr>
+              <w:ind w:left="0"/>
+            </w:pPr>
+            <w:r>
+              <w:rPr>
+                <w:rFonts w:ascii="Courier New" w:hAnsi="Courier New" w:cs="Courier New"/>
+                <w:i/>
+                <w:iCs/>
+                <w:sz w:val="20"/>
+                <w:szCs w:val="20"/>
+              </w:rPr>
+              <w:t>refresh_token</w:t>
+            </w:r>
+          </w:p>
+        </w:tc>
+        <w:tc>
+          <w:tcPr>
+            <w:tcW w:w="7555" w:type="dxa"/>
+            <w:tcBorders>
+              <w:top w:val="single" w:sz="2" w:space="0" w:color="00B050"/>
+              <w:bottom w:val="single" w:sz="2" w:space="0" w:color="00B050"/>
+            </w:tcBorders>
+          </w:tcPr>
+          <w:p>
+            <w:r>
+              <w:t xml:space="preserve">these are used to obtain a new </w:t>
+            </w:r>
+            <w:r>
+              <w:rPr>
+                <w:rFonts w:ascii="Courier New" w:hAnsi="Courier New" w:cs="Courier New"/>
+                <w:sz w:val="20"/>
+                <w:szCs w:val="20"/>
+              </w:rPr>
+              <w:t>access_token</w:t>
+            </w:r>
+            <w:r>
+              <w:t>. These are typically long lived.</w:t>
+            </w:r>
+          </w:p>
+        </w:tc>
+      </w:tr>
+    </w:tbl>
+    <w:p/>
+    <w:p>
+      <w:pPr>
+        <w:pStyle w:val="Heading3"/>
+      </w:pPr>
+      <w:bookmarkStart w:id="18" w:name="_Toc32485823"/>
+      <w:r>
+        <w:t>Grant Types</w:t>
+      </w:r>
       <w:r>
         <w:t> </w:t>
       </w:r>
-    </w:p>
-    <w:p>
-      <w:r>
-        <w:t xml:space="preserve"> A client is a piece of software requesting a token from </w:t>
-      </w:r>
-      <w:proofErr w:type="spellStart"/>
+      <w:r>
+        <w:t>(</w:t>
+      </w:r>
+      <w:r>
+        <w:t>Flows</w:t>
+      </w:r>
+      <w:r>
+        <w:t>)</w:t>
+      </w:r>
+      <w:bookmarkEnd w:id="18"/>
+    </w:p>
+    <w:p>
+      <w:r>
+        <w:t>H</w:t>
+      </w:r>
+      <w:r>
+        <w:t xml:space="preserve">ow a client wants to interact with </w:t>
+      </w:r>
       <w:r>
         <w:t>IdentityServer</w:t>
       </w:r>
-      <w:proofErr w:type="spellEnd"/>
-      <w:r>
-        <w:t xml:space="preserve"> e.g. Mobile app, web app, SPAs etc. They request for</w:t>
-      </w:r>
-      <w:r>
-        <w:t xml:space="preserve"> tokens</w:t>
-      </w:r>
-    </w:p>
-    <w:p>
-      <w:pPr>
-        <w:pStyle w:val="Heading3"/>
-      </w:pPr>
-      <w:bookmarkStart w:id="18" w:name="_Toc32419317"/>
-      <w:r>
-        <w:t>Token</w:t>
-      </w:r>
-      <w:bookmarkEnd w:id="18"/>
-    </w:p>
-    <w:p>
-      <w:r>
-        <w:t xml:space="preserve">There are different types of tokens. Each token type has its own use. </w:t>
-      </w:r>
-      <w:r>
-        <w:t>These tokens</w:t>
-      </w:r>
-      <w:r>
-        <w:t xml:space="preserve"> are requested from </w:t>
-      </w:r>
-      <w:proofErr w:type="spellStart"/>
-      <w:r>
-        <w:t>IdentityServer</w:t>
-      </w:r>
-      <w:proofErr w:type="spellEnd"/>
-      <w:r>
-        <w:t xml:space="preserve"> by the client to use to access an API and/or to identity the user. </w:t>
-      </w:r>
-    </w:p>
-    <w:p>
-      <w:pPr>
-        <w:pStyle w:val="ListParagraph"/>
-        <w:numPr>
-          <w:ilvl w:val="1"/>
-          <w:numId w:val="4"/>
-        </w:numPr>
-        <w:ind w:left="432"/>
-      </w:pPr>
-      <w:r>
-        <w:rPr>
-          <w:b/>
-          <w:bCs/>
-        </w:rPr>
-        <w:t>Identity Token</w:t>
-      </w:r>
-      <w:r>
-        <w:rPr>
-          <w:b/>
-          <w:bCs/>
-        </w:rPr>
-        <w:t xml:space="preserve"> </w:t>
-      </w:r>
-      <w:r>
-        <w:rPr>
-          <w:rFonts w:ascii="Courier New" w:hAnsi="Courier New" w:cs="Courier New"/>
-          <w:i/>
-          <w:iCs/>
-          <w:sz w:val="20"/>
-          <w:szCs w:val="20"/>
-        </w:rPr>
-        <w:t>(</w:t>
-      </w:r>
-      <w:proofErr w:type="spellStart"/>
-      <w:r>
-        <w:rPr>
-          <w:rFonts w:ascii="Courier New" w:hAnsi="Courier New" w:cs="Courier New"/>
-          <w:i/>
-          <w:iCs/>
-          <w:sz w:val="20"/>
-          <w:szCs w:val="20"/>
-        </w:rPr>
-        <w:t>id_token</w:t>
-      </w:r>
-      <w:proofErr w:type="spellEnd"/>
-      <w:r>
-        <w:rPr>
-          <w:rFonts w:ascii="Courier New" w:hAnsi="Courier New" w:cs="Courier New"/>
-          <w:i/>
-          <w:iCs/>
-          <w:sz w:val="20"/>
-          <w:szCs w:val="20"/>
-        </w:rPr>
-        <w:t>)</w:t>
-      </w:r>
-      <w:r>
-        <w:rPr>
-          <w:sz w:val="20"/>
-          <w:szCs w:val="20"/>
-        </w:rPr>
-        <w:t> </w:t>
-      </w:r>
-      <w:r>
-        <w:t>- for authenticating the user</w:t>
-      </w:r>
-    </w:p>
-    <w:p>
-      <w:pPr>
-        <w:pStyle w:val="ListParagraph"/>
-        <w:numPr>
-          <w:ilvl w:val="2"/>
-          <w:numId w:val="5"/>
-        </w:numPr>
-        <w:ind w:left="1152"/>
-      </w:pPr>
-      <w:r>
-        <w:t>identity token is the outcome of the authentication process</w:t>
-      </w:r>
-    </w:p>
-    <w:p>
-      <w:pPr>
-        <w:pStyle w:val="ListParagraph"/>
-        <w:numPr>
-          <w:ilvl w:val="2"/>
-          <w:numId w:val="5"/>
-        </w:numPr>
-        <w:ind w:left="1152"/>
-      </w:pPr>
-      <w:r>
-        <w:t>contains an identifier for the user (a sub/subject claim)</w:t>
-      </w:r>
-    </w:p>
-    <w:p>
-      <w:pPr>
-        <w:pStyle w:val="ListParagraph"/>
-        <w:numPr>
-          <w:ilvl w:val="2"/>
-          <w:numId w:val="5"/>
-        </w:numPr>
-        <w:ind w:left="1152"/>
-      </w:pPr>
-      <w:r>
-        <w:t>also contains info on how and when the user authenticated, but it can contain additional identity data</w:t>
-      </w:r>
-      <w:r>
-        <w:t xml:space="preserve"> which may represent user claims and more.</w:t>
-      </w:r>
-    </w:p>
-    <w:p>
-      <w:pPr>
-        <w:pStyle w:val="ListParagraph"/>
-        <w:numPr>
-          <w:ilvl w:val="2"/>
-          <w:numId w:val="5"/>
-        </w:numPr>
-        <w:ind w:left="1152"/>
-      </w:pPr>
-      <w:r>
-        <w:t>m</w:t>
-      </w:r>
-      <w:r>
-        <w:t>any OIDC implementers will use JSON Web Token</w:t>
-      </w:r>
-      <w:r>
-        <w:t xml:space="preserve"> </w:t>
-      </w:r>
-      <w:r>
-        <w:t xml:space="preserve">as the format for this token but this is not part of the OIDC spec. JWT is also commonly used for </w:t>
-      </w:r>
-      <w:proofErr w:type="spellStart"/>
-      <w:r>
-        <w:t>access_token</w:t>
-      </w:r>
-      <w:proofErr w:type="spellEnd"/>
-      <w:r>
-        <w:t xml:space="preserve"> and </w:t>
-      </w:r>
-      <w:proofErr w:type="spellStart"/>
-      <w:r>
-        <w:t>refresh_token</w:t>
-      </w:r>
-      <w:proofErr w:type="spellEnd"/>
-      <w:r>
-        <w:t>.</w:t>
-      </w:r>
-    </w:p>
-    <w:p>
-      <w:pPr>
-        <w:pStyle w:val="ListParagraph"/>
-        <w:numPr>
-          <w:ilvl w:val="1"/>
-          <w:numId w:val="4"/>
-        </w:numPr>
-        <w:ind w:left="432"/>
-      </w:pPr>
-      <w:r>
-        <w:rPr>
-          <w:b/>
-          <w:bCs/>
-        </w:rPr>
-        <w:t>Access Token</w:t>
-      </w:r>
-      <w:r>
-        <w:rPr>
-          <w:b/>
-          <w:bCs/>
-        </w:rPr>
-        <w:t xml:space="preserve"> </w:t>
-      </w:r>
-      <w:r>
-        <w:rPr>
-          <w:rFonts w:ascii="Courier New" w:hAnsi="Courier New" w:cs="Courier New"/>
-          <w:i/>
-          <w:iCs/>
-          <w:sz w:val="20"/>
-          <w:szCs w:val="20"/>
-        </w:rPr>
-        <w:t>(</w:t>
-      </w:r>
-      <w:proofErr w:type="spellStart"/>
-      <w:r>
-        <w:rPr>
-          <w:rFonts w:ascii="Courier New" w:hAnsi="Courier New" w:cs="Courier New"/>
-          <w:i/>
-          <w:iCs/>
-          <w:sz w:val="20"/>
-          <w:szCs w:val="20"/>
-        </w:rPr>
-        <w:t>access_token</w:t>
-      </w:r>
-      <w:proofErr w:type="spellEnd"/>
-      <w:r>
-        <w:rPr>
-          <w:rFonts w:ascii="Courier New" w:hAnsi="Courier New" w:cs="Courier New"/>
-          <w:i/>
-          <w:iCs/>
-          <w:sz w:val="20"/>
-          <w:szCs w:val="20"/>
-        </w:rPr>
-        <w:t>)</w:t>
-      </w:r>
-      <w:r>
-        <w:rPr>
-          <w:sz w:val="20"/>
-          <w:szCs w:val="20"/>
-        </w:rPr>
-        <w:t> </w:t>
-      </w:r>
-      <w:r>
-        <w:t>- for accessing an API resource (authorize access to data)</w:t>
-      </w:r>
-      <w:r>
-        <w:t>. These are used as bearer token</w:t>
-      </w:r>
-      <w:r>
-        <w:t xml:space="preserve"> which </w:t>
-      </w:r>
-      <w:r>
-        <w:t>means that the bearer can access the authorized resource without further authentication</w:t>
-      </w:r>
-      <w:r>
-        <w:t>. They generally have a short lifespan.</w:t>
-      </w:r>
-    </w:p>
-    <w:p>
-      <w:pPr>
-        <w:pStyle w:val="ListParagraph"/>
-        <w:numPr>
-          <w:ilvl w:val="2"/>
-          <w:numId w:val="6"/>
-        </w:numPr>
-        <w:ind w:left="1152"/>
-      </w:pPr>
-      <w:r>
-        <w:t>clients request access tokens and forward them to APIs</w:t>
-      </w:r>
-    </w:p>
-    <w:p>
-      <w:pPr>
-        <w:pStyle w:val="ListParagraph"/>
-        <w:numPr>
-          <w:ilvl w:val="2"/>
-          <w:numId w:val="6"/>
-        </w:numPr>
-        <w:ind w:left="1152"/>
-      </w:pPr>
-      <w:r>
-        <w:t>contain information about the client and (optionally) the user</w:t>
-      </w:r>
-      <w:r>
-        <w:t xml:space="preserve"> which can be used to figure out how much they can do.</w:t>
-      </w:r>
-      <w:r>
-        <w:rPr>
-          <w:rFonts w:ascii="Georgia" w:hAnsi="Georgia"/>
-          <w:color w:val="515151"/>
-          <w:sz w:val="27"/>
-          <w:szCs w:val="27"/>
-          <w:shd w:val="clear" w:color="auto" w:fill="FFFFFF"/>
-        </w:rPr>
-        <w:t xml:space="preserve"> </w:t>
-      </w:r>
-      <w:r>
-        <w:t>T</w:t>
-      </w:r>
-      <w:r>
-        <w:t>his is how the APIs authorize</w:t>
-      </w:r>
-      <w:r>
-        <w:t>.</w:t>
-      </w:r>
-    </w:p>
-    <w:p>
-      <w:pPr>
-        <w:pStyle w:val="ListParagraph"/>
-        <w:numPr>
-          <w:ilvl w:val="1"/>
-          <w:numId w:val="4"/>
-        </w:numPr>
-        <w:ind w:left="432"/>
-      </w:pPr>
-      <w:r>
-        <w:rPr>
-          <w:b/>
-          <w:bCs/>
-        </w:rPr>
-        <w:t>Refresh Token</w:t>
-      </w:r>
-      <w:r>
-        <w:t xml:space="preserve"> (</w:t>
-      </w:r>
-      <w:proofErr w:type="spellStart"/>
-      <w:r>
-        <w:rPr>
-          <w:rFonts w:ascii="Courier New" w:hAnsi="Courier New" w:cs="Courier New"/>
-          <w:i/>
-          <w:iCs/>
-          <w:sz w:val="20"/>
-          <w:szCs w:val="20"/>
-        </w:rPr>
-        <w:t>refresh_token</w:t>
-      </w:r>
-      <w:proofErr w:type="spellEnd"/>
-      <w:r>
-        <w:t xml:space="preserve">) – </w:t>
-      </w:r>
-      <w:r>
-        <w:t>t</w:t>
-      </w:r>
-      <w:r>
-        <w:t xml:space="preserve">hese are used to obtain a new </w:t>
-      </w:r>
-      <w:proofErr w:type="spellStart"/>
-      <w:r>
-        <w:rPr>
-          <w:rFonts w:ascii="Courier New" w:hAnsi="Courier New" w:cs="Courier New"/>
-          <w:sz w:val="20"/>
-          <w:szCs w:val="20"/>
-        </w:rPr>
-        <w:t>access_token</w:t>
-      </w:r>
-      <w:proofErr w:type="spellEnd"/>
-      <w:r>
-        <w:t>. These are typically long lived.</w:t>
-      </w:r>
-    </w:p>
-    <w:p>
-      <w:pPr>
-        <w:pStyle w:val="ListParagraph"/>
-        <w:numPr>
-          <w:ilvl w:val="1"/>
-          <w:numId w:val="4"/>
-        </w:numPr>
-        <w:ind w:left="432"/>
-      </w:pPr>
-      <w:proofErr w:type="spellStart"/>
-      <w:r>
-        <w:t>IdentityServer</w:t>
-      </w:r>
-      <w:proofErr w:type="spellEnd"/>
-      <w:r>
-        <w:t xml:space="preserve"> wants to know which clients can request tokens - </w:t>
-      </w:r>
-      <w:r>
-        <w:t>it’s</w:t>
-      </w:r>
-      <w:r>
-        <w:t xml:space="preserve"> a whitelist.</w:t>
-      </w:r>
-    </w:p>
-    <w:p/>
-    <w:p>
-      <w:pPr>
-        <w:pStyle w:val="Heading3"/>
-      </w:pPr>
-      <w:bookmarkStart w:id="19" w:name="_Toc32419318"/>
-      <w:r>
-        <w:t>Resources</w:t>
-      </w:r>
-      <w:bookmarkEnd w:id="19"/>
-      <w:r>
-        <w:t xml:space="preserve"> </w:t>
-      </w:r>
-    </w:p>
-    <w:p>
-      <w:r>
-        <w:t xml:space="preserve">These are something you want to protect with </w:t>
-      </w:r>
-      <w:proofErr w:type="spellStart"/>
-      <w:r>
-        <w:t>IdentityServer</w:t>
-      </w:r>
-      <w:proofErr w:type="spellEnd"/>
-      <w:r>
-        <w:t xml:space="preserve"> - either identity data of your users, or APIs. </w:t>
-      </w:r>
-    </w:p>
-    <w:p>
-      <w:pPr>
-        <w:pStyle w:val="Heading3"/>
-      </w:pPr>
-      <w:bookmarkStart w:id="20" w:name="_Toc32419319"/>
-      <w:r>
-        <w:t>Grant Types</w:t>
-      </w:r>
-      <w:r>
-        <w:t> </w:t>
-      </w:r>
-      <w:r>
-        <w:t>(</w:t>
-      </w:r>
-      <w:r>
-        <w:t>Flows</w:t>
-      </w:r>
-      <w:r>
-        <w:t>)</w:t>
-      </w:r>
-      <w:bookmarkEnd w:id="20"/>
-    </w:p>
-    <w:p>
-      <w:r>
-        <w:t>H</w:t>
-      </w:r>
-      <w:r>
-        <w:t xml:space="preserve">ow a client wants to interact with </w:t>
-      </w:r>
-      <w:proofErr w:type="spellStart"/>
-      <w:r>
-        <w:t>IdentityServer</w:t>
-      </w:r>
-      <w:proofErr w:type="spellEnd"/>
       <w:r>
         <w:t xml:space="preserve"> to retrieve an </w:t>
       </w:r>
-      <w:proofErr w:type="spellStart"/>
       <w:r>
         <w:rPr>
           <w:rFonts w:ascii="Courier New" w:hAnsi="Courier New" w:cs="Courier New"/>
@@ -6298,7 +5972,6 @@
         </w:rPr>
         <w:t>token</w:t>
       </w:r>
-      <w:proofErr w:type="spellEnd"/>
       <w:r>
         <w:t>. OpenID Connect and OAuth 2 defines a number of grant types:</w:t>
       </w:r>
@@ -6424,12 +6097,12 @@
       <w:pPr>
         <w:pStyle w:val="Heading3"/>
       </w:pPr>
-      <w:bookmarkStart w:id="21" w:name="_Toc32419320"/>
+      <w:bookmarkStart w:id="19" w:name="_Toc32485824"/>
       <w:r>
         <w:lastRenderedPageBreak/>
         <w:t>Scopes</w:t>
       </w:r>
-      <w:bookmarkEnd w:id="21"/>
+      <w:bookmarkEnd w:id="19"/>
       <w:r>
         <w:t xml:space="preserve"> </w:t>
       </w:r>
@@ -6445,341 +6118,610 @@
         <w:t xml:space="preserve">that </w:t>
       </w:r>
       <w:r>
-        <w:t>are being requested by the Client. There are a number of built-in ones including:</w:t>
-      </w:r>
-    </w:p>
-    <w:p>
-      <w:pPr>
-        <w:pStyle w:val="ListParagraph"/>
-        <w:numPr>
-          <w:ilvl w:val="0"/>
-          <w:numId w:val="8"/>
-        </w:numPr>
-      </w:pPr>
-      <w:r>
-        <w:rPr>
-          <w:b/>
-          <w:bCs/>
-        </w:rPr>
-        <w:t>OpenID</w:t>
-      </w:r>
-      <w:r>
-        <w:t xml:space="preserve"> </w:t>
-      </w:r>
-      <w:r>
-        <w:t>–</w:t>
-      </w:r>
-      <w:r>
-        <w:t xml:space="preserve"> </w:t>
-      </w:r>
-      <w:r>
-        <w:t xml:space="preserve">Since </w:t>
-      </w:r>
-      <w:r>
-        <w:t>OpenID is an extension on OAuth</w:t>
-      </w:r>
-      <w:r>
-        <w:t xml:space="preserve"> this includes </w:t>
-      </w:r>
-      <w:r>
-        <w:rPr>
-          <w:rFonts w:ascii="Courier New" w:hAnsi="Courier New" w:cs="Courier New"/>
-          <w:i/>
-          <w:iCs/>
-          <w:sz w:val="20"/>
-          <w:szCs w:val="20"/>
-        </w:rPr>
-        <w:t>sub</w:t>
-      </w:r>
-      <w:r>
-        <w:rPr>
-          <w:rFonts w:ascii="Courier New" w:hAnsi="Courier New" w:cs="Courier New"/>
-          <w:i/>
-          <w:iCs/>
-          <w:sz w:val="20"/>
-          <w:szCs w:val="20"/>
-        </w:rPr>
-        <w:t xml:space="preserve">, name, </w:t>
-      </w:r>
-      <w:proofErr w:type="spellStart"/>
-      <w:r>
-        <w:rPr>
-          <w:rFonts w:ascii="Courier New" w:hAnsi="Courier New" w:cs="Courier New"/>
-          <w:i/>
-          <w:iCs/>
-          <w:sz w:val="20"/>
-          <w:szCs w:val="20"/>
-        </w:rPr>
-        <w:t>given_name</w:t>
-      </w:r>
-      <w:proofErr w:type="spellEnd"/>
-      <w:r>
-        <w:rPr>
-          <w:rFonts w:ascii="Courier New" w:hAnsi="Courier New" w:cs="Courier New"/>
-          <w:i/>
-          <w:iCs/>
-          <w:sz w:val="20"/>
-          <w:szCs w:val="20"/>
-        </w:rPr>
-        <w:t xml:space="preserve">, </w:t>
-      </w:r>
-      <w:proofErr w:type="spellStart"/>
-      <w:r>
-        <w:rPr>
-          <w:rFonts w:ascii="Courier New" w:hAnsi="Courier New" w:cs="Courier New"/>
-          <w:i/>
-          <w:iCs/>
-          <w:sz w:val="20"/>
-          <w:szCs w:val="20"/>
-        </w:rPr>
-        <w:t>family_name</w:t>
-      </w:r>
-      <w:proofErr w:type="spellEnd"/>
-      <w:r>
-        <w:rPr>
-          <w:rFonts w:ascii="Courier New" w:hAnsi="Courier New" w:cs="Courier New"/>
-          <w:i/>
-          <w:iCs/>
-          <w:sz w:val="20"/>
-          <w:szCs w:val="20"/>
-        </w:rPr>
-        <w:t xml:space="preserve">, </w:t>
-      </w:r>
-      <w:proofErr w:type="spellStart"/>
-      <w:r>
-        <w:rPr>
-          <w:rFonts w:ascii="Courier New" w:hAnsi="Courier New" w:cs="Courier New"/>
-          <w:i/>
-          <w:iCs/>
-          <w:sz w:val="20"/>
-          <w:szCs w:val="20"/>
-        </w:rPr>
-        <w:t>middle_name</w:t>
-      </w:r>
-      <w:proofErr w:type="spellEnd"/>
-      <w:r>
-        <w:rPr>
-          <w:rFonts w:ascii="Courier New" w:hAnsi="Courier New" w:cs="Courier New"/>
-          <w:i/>
-          <w:iCs/>
-          <w:sz w:val="20"/>
-          <w:szCs w:val="20"/>
-        </w:rPr>
-        <w:t xml:space="preserve">, nickname, </w:t>
-      </w:r>
-      <w:proofErr w:type="spellStart"/>
-      <w:r>
-        <w:rPr>
-          <w:rFonts w:ascii="Courier New" w:hAnsi="Courier New" w:cs="Courier New"/>
-          <w:i/>
-          <w:iCs/>
-          <w:sz w:val="20"/>
-          <w:szCs w:val="20"/>
-        </w:rPr>
-        <w:t>preferred_username</w:t>
-      </w:r>
-      <w:proofErr w:type="spellEnd"/>
-      <w:r>
-        <w:rPr>
-          <w:rFonts w:ascii="Courier New" w:hAnsi="Courier New" w:cs="Courier New"/>
-          <w:i/>
-          <w:iCs/>
-          <w:sz w:val="20"/>
-          <w:szCs w:val="20"/>
-        </w:rPr>
-        <w:t xml:space="preserve">, profile, picture, website, email, </w:t>
-      </w:r>
-      <w:proofErr w:type="spellStart"/>
-      <w:r>
-        <w:rPr>
-          <w:rFonts w:ascii="Courier New" w:hAnsi="Courier New" w:cs="Courier New"/>
-          <w:i/>
-          <w:iCs/>
-          <w:sz w:val="20"/>
-          <w:szCs w:val="20"/>
-        </w:rPr>
-        <w:t>email_verified</w:t>
-      </w:r>
-      <w:proofErr w:type="spellEnd"/>
-      <w:r>
-        <w:rPr>
-          <w:rFonts w:ascii="Courier New" w:hAnsi="Courier New" w:cs="Courier New"/>
-          <w:i/>
-          <w:iCs/>
-          <w:sz w:val="20"/>
-          <w:szCs w:val="20"/>
-        </w:rPr>
-        <w:t xml:space="preserve">, gender, birthdate, </w:t>
-      </w:r>
-      <w:proofErr w:type="spellStart"/>
-      <w:r>
-        <w:rPr>
-          <w:rFonts w:ascii="Courier New" w:hAnsi="Courier New" w:cs="Courier New"/>
-          <w:i/>
-          <w:iCs/>
-          <w:sz w:val="20"/>
-          <w:szCs w:val="20"/>
-        </w:rPr>
-        <w:t>zoneinfo</w:t>
-      </w:r>
-      <w:proofErr w:type="spellEnd"/>
-      <w:r>
-        <w:rPr>
-          <w:rFonts w:ascii="Courier New" w:hAnsi="Courier New" w:cs="Courier New"/>
-          <w:i/>
-          <w:iCs/>
-          <w:sz w:val="20"/>
-          <w:szCs w:val="20"/>
-        </w:rPr>
-        <w:t xml:space="preserve">, locale, </w:t>
-      </w:r>
-      <w:proofErr w:type="spellStart"/>
-      <w:r>
-        <w:rPr>
-          <w:rFonts w:ascii="Courier New" w:hAnsi="Courier New" w:cs="Courier New"/>
-          <w:i/>
-          <w:iCs/>
-          <w:sz w:val="20"/>
-          <w:szCs w:val="20"/>
-        </w:rPr>
-        <w:t>phone_number</w:t>
-      </w:r>
-      <w:proofErr w:type="spellEnd"/>
-      <w:r>
-        <w:rPr>
-          <w:rFonts w:ascii="Courier New" w:hAnsi="Courier New" w:cs="Courier New"/>
-          <w:i/>
-          <w:iCs/>
-          <w:sz w:val="20"/>
-          <w:szCs w:val="20"/>
-        </w:rPr>
-        <w:t xml:space="preserve">, </w:t>
-      </w:r>
-      <w:proofErr w:type="spellStart"/>
-      <w:r>
-        <w:rPr>
-          <w:rFonts w:ascii="Courier New" w:hAnsi="Courier New" w:cs="Courier New"/>
-          <w:i/>
-          <w:iCs/>
-          <w:sz w:val="20"/>
-          <w:szCs w:val="20"/>
-        </w:rPr>
-        <w:t>phone_number_verified</w:t>
-      </w:r>
-      <w:proofErr w:type="spellEnd"/>
-      <w:r>
-        <w:rPr>
-          <w:rFonts w:ascii="Courier New" w:hAnsi="Courier New" w:cs="Courier New"/>
-          <w:i/>
-          <w:iCs/>
-          <w:sz w:val="20"/>
-          <w:szCs w:val="20"/>
-        </w:rPr>
-        <w:t xml:space="preserve">, address, </w:t>
-      </w:r>
-      <w:proofErr w:type="spellStart"/>
-      <w:r>
-        <w:rPr>
-          <w:rFonts w:ascii="Courier New" w:hAnsi="Courier New" w:cs="Courier New"/>
-          <w:i/>
-          <w:iCs/>
-          <w:sz w:val="20"/>
-          <w:szCs w:val="20"/>
-        </w:rPr>
-        <w:t>updated_a</w:t>
-      </w:r>
-      <w:r>
-        <w:t>t</w:t>
-      </w:r>
-      <w:proofErr w:type="spellEnd"/>
-      <w:r>
-        <w:t>.</w:t>
-      </w:r>
-      <w:r>
-        <w:t>. The magic is here, by using this scope, we extend OAuth to support Authentication</w:t>
-      </w:r>
-    </w:p>
-    <w:p>
-      <w:pPr>
-        <w:pStyle w:val="ListParagraph"/>
-        <w:numPr>
-          <w:ilvl w:val="0"/>
-          <w:numId w:val="8"/>
-        </w:numPr>
-      </w:pPr>
-      <w:r>
-        <w:rPr>
-          <w:b/>
-          <w:bCs/>
-        </w:rPr>
-        <w:t>Standard OAuth scopes</w:t>
-      </w:r>
-      <w:r>
-        <w:t xml:space="preserve"> which are: </w:t>
-      </w:r>
-      <w:r>
-        <w:rPr>
-          <w:rFonts w:ascii="Courier New" w:hAnsi="Courier New" w:cs="Courier New"/>
-          <w:i/>
-          <w:iCs/>
-          <w:sz w:val="20"/>
-          <w:szCs w:val="20"/>
-        </w:rPr>
-        <w:t>p</w:t>
-      </w:r>
-      <w:r>
-        <w:rPr>
-          <w:rFonts w:ascii="Courier New" w:hAnsi="Courier New" w:cs="Courier New"/>
-          <w:i/>
-          <w:iCs/>
-          <w:sz w:val="20"/>
-          <w:szCs w:val="20"/>
-        </w:rPr>
-        <w:t>rofile, email, address</w:t>
-      </w:r>
-      <w:r>
-        <w:rPr>
-          <w:sz w:val="20"/>
-          <w:szCs w:val="20"/>
-        </w:rPr>
-        <w:t xml:space="preserve"> </w:t>
-      </w:r>
-      <w:r>
-        <w:t>etc.</w:t>
-      </w:r>
-      <w:r>
-        <w:t xml:space="preserve"> - your standard OAuth scopes, what should the client have access to?</w:t>
-      </w:r>
-    </w:p>
-    <w:p>
-      <w:pPr>
-        <w:pStyle w:val="ListParagraph"/>
-        <w:numPr>
-          <w:ilvl w:val="0"/>
-          <w:numId w:val="8"/>
-        </w:numPr>
-      </w:pPr>
-      <w:r>
-        <w:rPr>
-          <w:b/>
-          <w:bCs/>
-        </w:rPr>
-        <w:t>C</w:t>
-      </w:r>
-      <w:r>
-        <w:rPr>
-          <w:b/>
-          <w:bCs/>
-        </w:rPr>
-        <w:t>ustom scopes</w:t>
-      </w:r>
-      <w:r>
-        <w:t xml:space="preserve"> that </w:t>
-      </w:r>
-      <w:r>
-        <w:t xml:space="preserve">you can define. </w:t>
-      </w:r>
-    </w:p>
+        <w:t>are being requested by the Client. There are a number of built-in ones</w:t>
+      </w:r>
+      <w:r>
+        <w:t xml:space="preserve">. Each scope has access to the certain user claims. Custom scopes can also be created. </w:t>
+      </w:r>
+    </w:p>
+    <w:p/>
+    <w:tbl>
+      <w:tblPr>
+        <w:tblStyle w:val="TableGrid"/>
+        <w:tblW w:w="0" w:type="auto"/>
+        <w:tblInd w:w="72" w:type="dxa"/>
+        <w:tblLook w:val="04A0" w:firstRow="1" w:lastRow="0" w:firstColumn="1" w:lastColumn="0" w:noHBand="0" w:noVBand="1"/>
+      </w:tblPr>
+      <w:tblGrid>
+        <w:gridCol w:w="1551"/>
+        <w:gridCol w:w="1749"/>
+        <w:gridCol w:w="5978"/>
+      </w:tblGrid>
+      <w:tr>
+        <w:tc>
+          <w:tcPr>
+            <w:tcW w:w="1551" w:type="dxa"/>
+            <w:tcBorders>
+              <w:top w:val="nil"/>
+              <w:left w:val="nil"/>
+              <w:bottom w:val="single" w:sz="18" w:space="0" w:color="00B050"/>
+              <w:right w:val="nil"/>
+            </w:tcBorders>
+          </w:tcPr>
+          <w:p>
+            <w:pPr>
+              <w:ind w:left="0"/>
+              <w:jc w:val="center"/>
+              <w:rPr>
+                <w:b/>
+                <w:bCs/>
+              </w:rPr>
+            </w:pPr>
+            <w:r>
+              <w:rPr>
+                <w:b/>
+                <w:bCs/>
+              </w:rPr>
+              <w:t>Type</w:t>
+            </w:r>
+          </w:p>
+        </w:tc>
+        <w:tc>
+          <w:tcPr>
+            <w:tcW w:w="1749" w:type="dxa"/>
+            <w:tcBorders>
+              <w:top w:val="nil"/>
+              <w:left w:val="nil"/>
+              <w:bottom w:val="single" w:sz="18" w:space="0" w:color="00B050"/>
+              <w:right w:val="nil"/>
+            </w:tcBorders>
+          </w:tcPr>
+          <w:p>
+            <w:pPr>
+              <w:ind w:left="0"/>
+              <w:jc w:val="center"/>
+              <w:rPr>
+                <w:b/>
+                <w:bCs/>
+              </w:rPr>
+            </w:pPr>
+            <w:r>
+              <w:rPr>
+                <w:b/>
+                <w:bCs/>
+              </w:rPr>
+              <w:t>Scope</w:t>
+            </w:r>
+          </w:p>
+        </w:tc>
+        <w:tc>
+          <w:tcPr>
+            <w:tcW w:w="5978" w:type="dxa"/>
+            <w:tcBorders>
+              <w:top w:val="nil"/>
+              <w:left w:val="nil"/>
+              <w:bottom w:val="single" w:sz="18" w:space="0" w:color="00B050"/>
+              <w:right w:val="nil"/>
+            </w:tcBorders>
+          </w:tcPr>
+          <w:p>
+            <w:pPr>
+              <w:ind w:left="0"/>
+              <w:jc w:val="center"/>
+              <w:rPr>
+                <w:b/>
+                <w:bCs/>
+              </w:rPr>
+            </w:pPr>
+            <w:r>
+              <w:rPr>
+                <w:b/>
+                <w:bCs/>
+              </w:rPr>
+              <w:t>Claims</w:t>
+            </w:r>
+          </w:p>
+        </w:tc>
+      </w:tr>
+      <w:tr>
+        <w:tc>
+          <w:tcPr>
+            <w:tcW w:w="1551" w:type="dxa"/>
+            <w:tcBorders>
+              <w:top w:val="single" w:sz="18" w:space="0" w:color="00B050"/>
+              <w:left w:val="nil"/>
+              <w:bottom w:val="single" w:sz="2" w:space="0" w:color="00B050"/>
+              <w:right w:val="nil"/>
+            </w:tcBorders>
+          </w:tcPr>
+          <w:p>
+            <w:pPr>
+              <w:rPr>
+                <w:b/>
+                <w:bCs/>
+              </w:rPr>
+            </w:pPr>
+            <w:r>
+              <w:rPr>
+                <w:b/>
+                <w:bCs/>
+              </w:rPr>
+              <w:t>OpenID Connect scopes</w:t>
+            </w:r>
+            <w:r>
+              <w:rPr>
+                <w:b/>
+                <w:bCs/>
+              </w:rPr>
+              <w:br/>
+              <w:t>(is an extension of OAuth2.0</w:t>
+            </w:r>
+            <w:r>
+              <w:rPr>
+                <w:b/>
+                <w:bCs/>
+              </w:rPr>
+              <w:t xml:space="preserve"> scopes</w:t>
+            </w:r>
+            <w:r>
+              <w:rPr>
+                <w:b/>
+                <w:bCs/>
+              </w:rPr>
+              <w:t>)</w:t>
+            </w:r>
+          </w:p>
+        </w:tc>
+        <w:tc>
+          <w:tcPr>
+            <w:tcW w:w="1749" w:type="dxa"/>
+            <w:tcBorders>
+              <w:top w:val="single" w:sz="18" w:space="0" w:color="00B050"/>
+              <w:left w:val="nil"/>
+              <w:bottom w:val="single" w:sz="2" w:space="0" w:color="00B050"/>
+              <w:right w:val="nil"/>
+            </w:tcBorders>
+          </w:tcPr>
+          <w:p>
+            <w:pPr>
+              <w:rPr>
+                <w:rFonts w:ascii="Courier New" w:hAnsi="Courier New" w:cs="Courier New"/>
+                <w:i/>
+                <w:iCs/>
+                <w:sz w:val="20"/>
+                <w:szCs w:val="20"/>
+              </w:rPr>
+            </w:pPr>
+            <w:r>
+              <w:rPr>
+                <w:rFonts w:ascii="Courier New" w:hAnsi="Courier New" w:cs="Courier New"/>
+                <w:i/>
+                <w:iCs/>
+                <w:sz w:val="20"/>
+                <w:szCs w:val="20"/>
+              </w:rPr>
+              <w:t>openid</w:t>
+            </w:r>
+          </w:p>
+        </w:tc>
+        <w:tc>
+          <w:tcPr>
+            <w:tcW w:w="5978" w:type="dxa"/>
+            <w:tcBorders>
+              <w:top w:val="single" w:sz="18" w:space="0" w:color="00B050"/>
+              <w:left w:val="nil"/>
+              <w:bottom w:val="single" w:sz="2" w:space="0" w:color="00B050"/>
+              <w:right w:val="nil"/>
+            </w:tcBorders>
+          </w:tcPr>
+          <w:p>
+            <w:pPr>
+              <w:rPr>
+                <w:rFonts w:ascii="Courier New" w:hAnsi="Courier New" w:cs="Courier New"/>
+                <w:i/>
+                <w:iCs/>
+                <w:sz w:val="20"/>
+                <w:szCs w:val="20"/>
+              </w:rPr>
+            </w:pPr>
+            <w:r>
+              <w:rPr>
+                <w:rFonts w:ascii="Courier New" w:hAnsi="Courier New" w:cs="Courier New"/>
+                <w:i/>
+                <w:iCs/>
+                <w:sz w:val="20"/>
+                <w:szCs w:val="20"/>
+              </w:rPr>
+              <w:t>sub, name, given_name, family_name, middle_name, nickname, preferred_username, profile, picture, website, email, email_verified, gender, birthdate, zoneinfo, locale, phone_number, phone_number_verified, address, updated_at</w:t>
+            </w:r>
+          </w:p>
+        </w:tc>
+      </w:tr>
+      <w:tr>
+        <w:tc>
+          <w:tcPr>
+            <w:tcW w:w="1551" w:type="dxa"/>
+            <w:vMerge w:val="restart"/>
+            <w:tcBorders>
+              <w:top w:val="single" w:sz="2" w:space="0" w:color="00B050"/>
+              <w:left w:val="nil"/>
+              <w:bottom w:val="single" w:sz="2" w:space="0" w:color="00B050"/>
+              <w:right w:val="nil"/>
+            </w:tcBorders>
+          </w:tcPr>
+          <w:p>
+            <w:pPr>
+              <w:rPr>
+                <w:b/>
+                <w:bCs/>
+              </w:rPr>
+            </w:pPr>
+            <w:r>
+              <w:rPr>
+                <w:b/>
+                <w:bCs/>
+              </w:rPr>
+              <w:t>Standard OAuth2.0 scopes</w:t>
+            </w:r>
+          </w:p>
+        </w:tc>
+        <w:tc>
+          <w:tcPr>
+            <w:tcW w:w="1749" w:type="dxa"/>
+            <w:tcBorders>
+              <w:top w:val="single" w:sz="2" w:space="0" w:color="00B050"/>
+              <w:left w:val="nil"/>
+              <w:bottom w:val="single" w:sz="2" w:space="0" w:color="00B050"/>
+              <w:right w:val="nil"/>
+            </w:tcBorders>
+          </w:tcPr>
+          <w:p>
+            <w:pPr>
+              <w:rPr>
+                <w:rFonts w:ascii="Courier New" w:hAnsi="Courier New" w:cs="Courier New"/>
+                <w:i/>
+                <w:iCs/>
+                <w:sz w:val="20"/>
+                <w:szCs w:val="20"/>
+              </w:rPr>
+            </w:pPr>
+            <w:r>
+              <w:rPr>
+                <w:rFonts w:ascii="Courier New" w:hAnsi="Courier New" w:cs="Courier New"/>
+                <w:i/>
+                <w:iCs/>
+                <w:sz w:val="20"/>
+                <w:szCs w:val="20"/>
+              </w:rPr>
+              <w:t>p</w:t>
+            </w:r>
+            <w:r>
+              <w:rPr>
+                <w:rFonts w:ascii="Courier New" w:hAnsi="Courier New" w:cs="Courier New"/>
+                <w:i/>
+                <w:iCs/>
+                <w:sz w:val="20"/>
+                <w:szCs w:val="20"/>
+              </w:rPr>
+              <w:t>rofile</w:t>
+            </w:r>
+          </w:p>
+        </w:tc>
+        <w:tc>
+          <w:tcPr>
+            <w:tcW w:w="5978" w:type="dxa"/>
+            <w:tcBorders>
+              <w:top w:val="single" w:sz="2" w:space="0" w:color="00B050"/>
+              <w:left w:val="nil"/>
+              <w:bottom w:val="single" w:sz="2" w:space="0" w:color="00B050"/>
+              <w:right w:val="nil"/>
+            </w:tcBorders>
+          </w:tcPr>
+          <w:p>
+            <w:pPr>
+              <w:rPr>
+                <w:rFonts w:ascii="Courier New" w:hAnsi="Courier New" w:cs="Courier New"/>
+                <w:i/>
+                <w:iCs/>
+                <w:sz w:val="20"/>
+                <w:szCs w:val="20"/>
+              </w:rPr>
+            </w:pPr>
+            <w:r>
+              <w:rPr>
+                <w:rFonts w:ascii="Courier New" w:hAnsi="Courier New" w:cs="Courier New"/>
+                <w:i/>
+                <w:iCs/>
+                <w:sz w:val="20"/>
+                <w:szCs w:val="20"/>
+              </w:rPr>
+              <w:t>name, family_name, given_name, middle_name, nickname, preferred_username, profile, picture, website, gender, birthdate, zoneinfo, locale, updated_at</w:t>
+            </w:r>
+          </w:p>
+        </w:tc>
+      </w:tr>
+      <w:tr>
+        <w:tc>
+          <w:tcPr>
+            <w:tcW w:w="1551" w:type="dxa"/>
+            <w:vMerge/>
+            <w:tcBorders>
+              <w:top w:val="single" w:sz="2" w:space="0" w:color="00B050"/>
+              <w:left w:val="nil"/>
+              <w:bottom w:val="single" w:sz="2" w:space="0" w:color="00B050"/>
+              <w:right w:val="nil"/>
+            </w:tcBorders>
+          </w:tcPr>
+          <w:p>
+            <w:pPr>
+              <w:ind w:left="0"/>
+            </w:pPr>
+          </w:p>
+        </w:tc>
+        <w:tc>
+          <w:tcPr>
+            <w:tcW w:w="1749" w:type="dxa"/>
+            <w:tcBorders>
+              <w:top w:val="single" w:sz="2" w:space="0" w:color="00B050"/>
+              <w:left w:val="nil"/>
+              <w:bottom w:val="single" w:sz="2" w:space="0" w:color="00B050"/>
+              <w:right w:val="nil"/>
+            </w:tcBorders>
+          </w:tcPr>
+          <w:p>
+            <w:pPr>
+              <w:rPr>
+                <w:rFonts w:ascii="Courier New" w:hAnsi="Courier New" w:cs="Courier New"/>
+                <w:i/>
+                <w:iCs/>
+                <w:sz w:val="20"/>
+                <w:szCs w:val="20"/>
+              </w:rPr>
+            </w:pPr>
+            <w:r>
+              <w:rPr>
+                <w:rFonts w:ascii="Courier New" w:hAnsi="Courier New" w:cs="Courier New"/>
+                <w:i/>
+                <w:iCs/>
+                <w:sz w:val="20"/>
+                <w:szCs w:val="20"/>
+              </w:rPr>
+              <w:t>email</w:t>
+            </w:r>
+          </w:p>
+        </w:tc>
+        <w:tc>
+          <w:tcPr>
+            <w:tcW w:w="5978" w:type="dxa"/>
+            <w:tcBorders>
+              <w:top w:val="single" w:sz="2" w:space="0" w:color="00B050"/>
+              <w:left w:val="nil"/>
+              <w:bottom w:val="single" w:sz="2" w:space="0" w:color="00B050"/>
+              <w:right w:val="nil"/>
+            </w:tcBorders>
+          </w:tcPr>
+          <w:p>
+            <w:pPr>
+              <w:rPr>
+                <w:rFonts w:ascii="Courier New" w:hAnsi="Courier New" w:cs="Courier New"/>
+                <w:i/>
+                <w:iCs/>
+                <w:sz w:val="20"/>
+                <w:szCs w:val="20"/>
+              </w:rPr>
+            </w:pPr>
+            <w:r>
+              <w:rPr>
+                <w:rFonts w:ascii="Courier New" w:hAnsi="Courier New" w:cs="Courier New"/>
+                <w:i/>
+                <w:iCs/>
+                <w:sz w:val="20"/>
+                <w:szCs w:val="20"/>
+              </w:rPr>
+              <w:t>Email, email_verified</w:t>
+            </w:r>
+          </w:p>
+          <w:p>
+            <w:pPr>
+              <w:rPr>
+                <w:rFonts w:ascii="Courier New" w:hAnsi="Courier New" w:cs="Courier New"/>
+                <w:i/>
+                <w:iCs/>
+                <w:sz w:val="20"/>
+                <w:szCs w:val="20"/>
+              </w:rPr>
+            </w:pPr>
+          </w:p>
+        </w:tc>
+      </w:tr>
+      <w:tr>
+        <w:tc>
+          <w:tcPr>
+            <w:tcW w:w="1551" w:type="dxa"/>
+            <w:vMerge/>
+            <w:tcBorders>
+              <w:top w:val="single" w:sz="2" w:space="0" w:color="00B050"/>
+              <w:left w:val="nil"/>
+              <w:bottom w:val="single" w:sz="2" w:space="0" w:color="00B050"/>
+              <w:right w:val="nil"/>
+            </w:tcBorders>
+          </w:tcPr>
+          <w:p>
+            <w:pPr>
+              <w:ind w:left="0"/>
+            </w:pPr>
+          </w:p>
+        </w:tc>
+        <w:tc>
+          <w:tcPr>
+            <w:tcW w:w="1749" w:type="dxa"/>
+            <w:tcBorders>
+              <w:top w:val="single" w:sz="2" w:space="0" w:color="00B050"/>
+              <w:left w:val="nil"/>
+              <w:bottom w:val="single" w:sz="2" w:space="0" w:color="00B050"/>
+              <w:right w:val="nil"/>
+            </w:tcBorders>
+          </w:tcPr>
+          <w:p>
+            <w:pPr>
+              <w:rPr>
+                <w:rFonts w:ascii="Courier New" w:hAnsi="Courier New" w:cs="Courier New"/>
+                <w:i/>
+                <w:iCs/>
+                <w:sz w:val="20"/>
+                <w:szCs w:val="20"/>
+              </w:rPr>
+            </w:pPr>
+            <w:r>
+              <w:rPr>
+                <w:rFonts w:ascii="Courier New" w:hAnsi="Courier New" w:cs="Courier New"/>
+                <w:i/>
+                <w:iCs/>
+                <w:sz w:val="20"/>
+                <w:szCs w:val="20"/>
+              </w:rPr>
+              <w:t>address</w:t>
+            </w:r>
+          </w:p>
+        </w:tc>
+        <w:tc>
+          <w:tcPr>
+            <w:tcW w:w="5978" w:type="dxa"/>
+            <w:tcBorders>
+              <w:top w:val="single" w:sz="2" w:space="0" w:color="00B050"/>
+              <w:left w:val="nil"/>
+              <w:bottom w:val="single" w:sz="2" w:space="0" w:color="00B050"/>
+              <w:right w:val="nil"/>
+            </w:tcBorders>
+          </w:tcPr>
+          <w:p>
+            <w:pPr>
+              <w:rPr>
+                <w:rFonts w:ascii="Courier New" w:hAnsi="Courier New" w:cs="Courier New"/>
+                <w:i/>
+                <w:iCs/>
+                <w:sz w:val="20"/>
+                <w:szCs w:val="20"/>
+              </w:rPr>
+            </w:pPr>
+            <w:r>
+              <w:rPr>
+                <w:rFonts w:ascii="Courier New" w:hAnsi="Courier New" w:cs="Courier New"/>
+                <w:i/>
+                <w:iCs/>
+                <w:sz w:val="20"/>
+                <w:szCs w:val="20"/>
+              </w:rPr>
+              <w:t>address</w:t>
+            </w:r>
+          </w:p>
+        </w:tc>
+      </w:tr>
+      <w:tr>
+        <w:tc>
+          <w:tcPr>
+            <w:tcW w:w="1551" w:type="dxa"/>
+            <w:vMerge/>
+            <w:tcBorders>
+              <w:top w:val="single" w:sz="2" w:space="0" w:color="00B050"/>
+              <w:left w:val="nil"/>
+              <w:bottom w:val="nil"/>
+              <w:right w:val="nil"/>
+            </w:tcBorders>
+          </w:tcPr>
+          <w:p>
+            <w:pPr>
+              <w:ind w:left="0"/>
+            </w:pPr>
+          </w:p>
+        </w:tc>
+        <w:tc>
+          <w:tcPr>
+            <w:tcW w:w="1749" w:type="dxa"/>
+            <w:tcBorders>
+              <w:top w:val="single" w:sz="2" w:space="0" w:color="00B050"/>
+              <w:left w:val="nil"/>
+              <w:bottom w:val="nil"/>
+              <w:right w:val="nil"/>
+            </w:tcBorders>
+          </w:tcPr>
+          <w:p>
+            <w:pPr>
+              <w:rPr>
+                <w:rFonts w:ascii="Courier New" w:hAnsi="Courier New" w:cs="Courier New"/>
+                <w:i/>
+                <w:iCs/>
+                <w:sz w:val="20"/>
+                <w:szCs w:val="20"/>
+              </w:rPr>
+            </w:pPr>
+            <w:r>
+              <w:rPr>
+                <w:rFonts w:ascii="Courier New" w:hAnsi="Courier New" w:cs="Courier New"/>
+                <w:i/>
+                <w:iCs/>
+                <w:sz w:val="20"/>
+                <w:szCs w:val="20"/>
+              </w:rPr>
+              <w:t>phone</w:t>
+            </w:r>
+          </w:p>
+        </w:tc>
+        <w:tc>
+          <w:tcPr>
+            <w:tcW w:w="5978" w:type="dxa"/>
+            <w:tcBorders>
+              <w:top w:val="single" w:sz="2" w:space="0" w:color="00B050"/>
+              <w:left w:val="nil"/>
+              <w:bottom w:val="nil"/>
+              <w:right w:val="nil"/>
+            </w:tcBorders>
+          </w:tcPr>
+          <w:p>
+            <w:pPr>
+              <w:rPr>
+                <w:rFonts w:ascii="Courier New" w:hAnsi="Courier New" w:cs="Courier New"/>
+                <w:i/>
+                <w:iCs/>
+                <w:sz w:val="20"/>
+                <w:szCs w:val="20"/>
+              </w:rPr>
+            </w:pPr>
+            <w:r>
+              <w:rPr>
+                <w:rFonts w:ascii="Courier New" w:hAnsi="Courier New" w:cs="Courier New"/>
+                <w:i/>
+                <w:iCs/>
+                <w:sz w:val="20"/>
+                <w:szCs w:val="20"/>
+              </w:rPr>
+              <w:t>phone_</w:t>
+            </w:r>
+            <w:r>
+              <w:rPr>
+                <w:rFonts w:ascii="Courier New" w:hAnsi="Courier New" w:cs="Courier New"/>
+                <w:i/>
+                <w:iCs/>
+                <w:sz w:val="20"/>
+                <w:szCs w:val="20"/>
+              </w:rPr>
+              <w:t>number,</w:t>
+            </w:r>
+            <w:r>
+              <w:rPr>
+                <w:rFonts w:ascii="Courier New" w:hAnsi="Courier New" w:cs="Courier New"/>
+                <w:i/>
+                <w:iCs/>
+                <w:sz w:val="20"/>
+                <w:szCs w:val="20"/>
+              </w:rPr>
+              <w:t xml:space="preserve"> phone_number_verified</w:t>
+            </w:r>
+          </w:p>
+        </w:tc>
+      </w:tr>
+    </w:tbl>
+    <w:p/>
     <w:p>
       <w:pPr>
         <w:pStyle w:val="ListParagraph"/>
@@ -6790,7 +6732,7 @@
       <w:pPr>
         <w:pStyle w:val="Heading2"/>
       </w:pPr>
-      <w:bookmarkStart w:id="22" w:name="_Toc32419321"/>
+      <w:bookmarkStart w:id="20" w:name="_Toc32485825"/>
       <w:r>
         <w:t>Which OpenID Connect/OAuth 2.0 Flow is the right </w:t>
       </w:r>
@@ -6800,7 +6742,7 @@
       <w:r>
         <w:t>ne?</w:t>
       </w:r>
-      <w:bookmarkEnd w:id="22"/>
+      <w:bookmarkEnd w:id="20"/>
     </w:p>
     <w:p>
       <w:r>
@@ -6893,7 +6835,19 @@
         <w:t>C</w:t>
       </w:r>
       <w:r>
-        <w:t>ode with PKCE (with no secret since it is useless</w:t>
+        <w:t xml:space="preserve">ode with PKCE (with no secret since it is </w:t>
+      </w:r>
+      <w:r>
+        <w:t>exposed in the GE</w:t>
+      </w:r>
+      <w:r>
+        <w:t>T</w:t>
+      </w:r>
+      <w:r>
+        <w:t xml:space="preserve"> request …it’s </w:t>
+      </w:r>
+      <w:r>
+        <w:t>useless</w:t>
       </w:r>
       <w:r>
         <w:t>)</w:t>
@@ -6976,7 +6930,7 @@
         <w:t xml:space="preserve"> </w:t>
       </w:r>
       <w:r>
-        <w:t>.</w:t>
+        <w:t xml:space="preserve">. In this document we will also present a third option (.NetCore 3.0)  as a combination between the two, where the client secret is a JWE. </w:t>
       </w:r>
     </w:p>
     <w:p>
@@ -6997,11 +6951,11 @@
       <w:pPr>
         <w:pStyle w:val="Heading2"/>
       </w:pPr>
-      <w:bookmarkStart w:id="23" w:name="_Toc32419322"/>
+      <w:bookmarkStart w:id="21" w:name="_Toc32485826"/>
       <w:r>
         <w:t>Response Types</w:t>
       </w:r>
-      <w:bookmarkEnd w:id="23"/>
+      <w:bookmarkEnd w:id="21"/>
     </w:p>
     <w:p>
       <w:r>
@@ -7047,12 +7001,12 @@
         <w:tblLook w:val="04A0" w:firstRow="1" w:lastRow="0" w:firstColumn="1" w:lastColumn="0" w:noHBand="0" w:noVBand="1"/>
       </w:tblPr>
       <w:tblGrid>
-        <w:gridCol w:w="1505"/>
-        <w:gridCol w:w="1450"/>
-        <w:gridCol w:w="1649"/>
-        <w:gridCol w:w="1838"/>
-        <w:gridCol w:w="1445"/>
-        <w:gridCol w:w="1401"/>
+        <w:gridCol w:w="1808"/>
+        <w:gridCol w:w="1423"/>
+        <w:gridCol w:w="1564"/>
+        <w:gridCol w:w="1798"/>
+        <w:gridCol w:w="1371"/>
+        <w:gridCol w:w="1324"/>
       </w:tblGrid>
       <w:tr>
         <w:tc>
@@ -7301,7 +7255,6 @@
                 <w:szCs w:val="20"/>
               </w:rPr>
             </w:pPr>
-            <w:proofErr w:type="spellStart"/>
             <w:r>
               <w:rPr>
                 <w:rFonts w:ascii="Courier New" w:hAnsi="Courier New" w:cs="Courier New"/>
@@ -7310,7 +7263,6 @@
               </w:rPr>
               <w:t>openid</w:t>
             </w:r>
-            <w:proofErr w:type="spellEnd"/>
           </w:p>
         </w:tc>
         <w:tc>
@@ -7587,7 +7539,6 @@
                 <w:szCs w:val="20"/>
               </w:rPr>
             </w:pPr>
-            <w:proofErr w:type="spellStart"/>
             <w:r>
               <w:rPr>
                 <w:rFonts w:ascii="Courier New" w:hAnsi="Courier New" w:cs="Courier New"/>
@@ -7596,7 +7547,6 @@
               </w:rPr>
               <w:t>openid</w:t>
             </w:r>
-            <w:proofErr w:type="spellEnd"/>
           </w:p>
         </w:tc>
         <w:tc>
@@ -7816,7 +7766,6 @@
                 <w:szCs w:val="20"/>
               </w:rPr>
             </w:pPr>
-            <w:proofErr w:type="spellStart"/>
             <w:r>
               <w:rPr>
                 <w:rFonts w:ascii="Courier New" w:hAnsi="Courier New" w:cs="Courier New"/>
@@ -7833,7 +7782,6 @@
               </w:rPr>
               <w:t>d_token</w:t>
             </w:r>
-            <w:proofErr w:type="spellEnd"/>
           </w:p>
         </w:tc>
         <w:tc>
@@ -7957,7 +7905,6 @@
                 <w:szCs w:val="20"/>
               </w:rPr>
             </w:pPr>
-            <w:proofErr w:type="spellStart"/>
             <w:r>
               <w:rPr>
                 <w:rFonts w:ascii="Courier New" w:hAnsi="Courier New" w:cs="Courier New"/>
@@ -7965,17 +7912,7 @@
                 <w:sz w:val="20"/>
                 <w:szCs w:val="20"/>
               </w:rPr>
-              <w:t>id_token</w:t>
-            </w:r>
-            <w:proofErr w:type="spellEnd"/>
-            <w:r>
-              <w:rPr>
-                <w:rFonts w:ascii="Courier New" w:hAnsi="Courier New" w:cs="Courier New"/>
-                <w:spacing w:val="-1"/>
-                <w:sz w:val="20"/>
-                <w:szCs w:val="20"/>
-              </w:rPr>
-              <w:t xml:space="preserve"> token</w:t>
+              <w:t>id_token token</w:t>
             </w:r>
           </w:p>
         </w:tc>
@@ -8116,19 +8053,8 @@
                 <w:sz w:val="20"/>
                 <w:szCs w:val="20"/>
               </w:rPr>
-              <w:t xml:space="preserve">code </w:t>
-            </w:r>
-            <w:proofErr w:type="spellStart"/>
-            <w:r>
-              <w:rPr>
-                <w:rFonts w:ascii="Courier New" w:hAnsi="Courier New" w:cs="Courier New"/>
-                <w:spacing w:val="-1"/>
-                <w:sz w:val="20"/>
-                <w:szCs w:val="20"/>
-              </w:rPr>
-              <w:t>id_token</w:t>
-            </w:r>
-            <w:proofErr w:type="spellEnd"/>
+              <w:t>code id_token</w:t>
+            </w:r>
           </w:p>
         </w:tc>
         <w:tc>
@@ -8300,7 +8226,6 @@
                 <w:szCs w:val="20"/>
               </w:rPr>
             </w:pPr>
-            <w:proofErr w:type="spellStart"/>
             <w:r>
               <w:rPr>
                 <w:rFonts w:ascii="Courier New" w:hAnsi="Courier New" w:cs="Courier New"/>
@@ -8309,7 +8234,6 @@
               </w:rPr>
               <w:t>openid</w:t>
             </w:r>
-            <w:proofErr w:type="spellEnd"/>
           </w:p>
         </w:tc>
         <w:tc>
@@ -8553,6 +8477,187 @@
             <w:tcW w:w="1505" w:type="dxa"/>
             <w:tcBorders>
               <w:top w:val="single" w:sz="4" w:space="0" w:color="00B050"/>
+              <w:bottom w:val="single" w:sz="4" w:space="0" w:color="00B050"/>
+              <w:right w:val="nil"/>
+            </w:tcBorders>
+          </w:tcPr>
+          <w:p>
+            <w:pPr>
+              <w:ind w:left="0"/>
+              <w:rPr>
+                <w:rFonts w:ascii="Courier New" w:hAnsi="Courier New" w:cs="Courier New"/>
+                <w:spacing w:val="-1"/>
+                <w:sz w:val="20"/>
+                <w:szCs w:val="20"/>
+              </w:rPr>
+            </w:pPr>
+            <w:r>
+              <w:rPr>
+                <w:rFonts w:cstheme="minorHAnsi"/>
+                <w:color w:val="212529"/>
+              </w:rPr>
+              <w:t>Hybrid</w:t>
+            </w:r>
+          </w:p>
+        </w:tc>
+        <w:tc>
+          <w:tcPr>
+            <w:tcW w:w="1450" w:type="dxa"/>
+            <w:tcBorders>
+              <w:top w:val="single" w:sz="2" w:space="0" w:color="00B050"/>
+              <w:left w:val="nil"/>
+              <w:bottom w:val="single" w:sz="2" w:space="0" w:color="00B050"/>
+              <w:right w:val="single" w:sz="2" w:space="0" w:color="00B050"/>
+            </w:tcBorders>
+          </w:tcPr>
+          <w:p>
+            <w:pPr>
+              <w:ind w:left="0"/>
+              <w:rPr>
+                <w:rFonts w:ascii="Courier New" w:hAnsi="Courier New" w:cs="Courier New"/>
+                <w:spacing w:val="-1"/>
+                <w:sz w:val="20"/>
+                <w:szCs w:val="20"/>
+              </w:rPr>
+            </w:pPr>
+            <w:r>
+              <w:rPr>
+                <w:rFonts w:ascii="Courier New" w:hAnsi="Courier New" w:cs="Courier New"/>
+                <w:spacing w:val="-1"/>
+                <w:sz w:val="20"/>
+                <w:szCs w:val="20"/>
+              </w:rPr>
+              <w:t>code id_token token</w:t>
+            </w:r>
+          </w:p>
+        </w:tc>
+        <w:tc>
+          <w:tcPr>
+            <w:tcW w:w="1649" w:type="dxa"/>
+            <w:tcBorders>
+              <w:left w:val="single" w:sz="2" w:space="0" w:color="00B050"/>
+              <w:right w:val="nil"/>
+            </w:tcBorders>
+          </w:tcPr>
+          <w:p>
+            <w:pPr>
+              <w:ind w:left="0"/>
+              <w:rPr>
+                <w:rFonts w:ascii="Courier New" w:hAnsi="Courier New" w:cs="Courier New"/>
+                <w:sz w:val="20"/>
+                <w:szCs w:val="20"/>
+              </w:rPr>
+            </w:pPr>
+          </w:p>
+        </w:tc>
+        <w:tc>
+          <w:tcPr>
+            <w:tcW w:w="1838" w:type="dxa"/>
+            <w:tcBorders>
+              <w:left w:val="nil"/>
+              <w:right w:val="nil"/>
+            </w:tcBorders>
+          </w:tcPr>
+          <w:p>
+            <w:pPr>
+              <w:ind w:left="0"/>
+              <w:jc w:val="center"/>
+              <w:rPr>
+                <w:rFonts w:cstheme="minorHAnsi"/>
+                <w:b/>
+                <w:bCs/>
+                <w:color w:val="538135" w:themeColor="accent6" w:themeShade="BF"/>
+              </w:rPr>
+            </w:pPr>
+            <w:r>
+              <w:rPr>
+                <w:rFonts w:cstheme="minorHAnsi"/>
+                <w:b/>
+                <w:bCs/>
+                <w:color w:val="538135" w:themeColor="accent6" w:themeShade="BF"/>
+              </w:rPr>
+              <w:sym w:font="Wingdings 2" w:char="F050"/>
+            </w:r>
+          </w:p>
+        </w:tc>
+        <w:tc>
+          <w:tcPr>
+            <w:tcW w:w="1445" w:type="dxa"/>
+            <w:tcBorders>
+              <w:left w:val="nil"/>
+              <w:right w:val="nil"/>
+            </w:tcBorders>
+          </w:tcPr>
+          <w:p>
+            <w:pPr>
+              <w:ind w:left="0"/>
+              <w:jc w:val="center"/>
+              <w:rPr>
+                <w:rFonts w:cstheme="minorHAnsi"/>
+                <w:b/>
+                <w:bCs/>
+                <w:color w:val="538135" w:themeColor="accent6" w:themeShade="BF"/>
+              </w:rPr>
+            </w:pPr>
+            <w:r>
+              <w:rPr>
+                <w:rFonts w:cstheme="minorHAnsi"/>
+                <w:b/>
+                <w:bCs/>
+                <w:color w:val="538135" w:themeColor="accent6" w:themeShade="BF"/>
+              </w:rPr>
+              <w:sym w:font="Wingdings 2" w:char="F050"/>
+            </w:r>
+          </w:p>
+        </w:tc>
+        <w:tc>
+          <w:tcPr>
+            <w:tcW w:w="1401" w:type="dxa"/>
+            <w:tcBorders>
+              <w:left w:val="nil"/>
+            </w:tcBorders>
+          </w:tcPr>
+          <w:p>
+            <w:pPr>
+              <w:ind w:left="0"/>
+              <w:jc w:val="center"/>
+              <w:rPr>
+                <w:rFonts w:cstheme="minorHAnsi"/>
+                <w:b/>
+                <w:bCs/>
+                <w:color w:val="538135" w:themeColor="accent6" w:themeShade="BF"/>
+              </w:rPr>
+            </w:pPr>
+            <w:r>
+              <w:rPr>
+                <w:rFonts w:cstheme="minorHAnsi"/>
+                <w:b/>
+                <w:bCs/>
+                <w:color w:val="538135" w:themeColor="accent6" w:themeShade="BF"/>
+              </w:rPr>
+              <w:sym w:font="Wingdings 2" w:char="F050"/>
+            </w:r>
+          </w:p>
+          <w:p>
+            <w:pPr>
+              <w:ind w:left="0"/>
+              <w:jc w:val="center"/>
+              <w:rPr>
+                <w:rFonts w:cstheme="minorHAnsi"/>
+                <w:b/>
+                <w:bCs/>
+                <w:color w:val="538135" w:themeColor="accent6" w:themeShade="BF"/>
+              </w:rPr>
+            </w:pPr>
+          </w:p>
+        </w:tc>
+      </w:tr>
+      <w:tr>
+        <w:tc>
+          <w:tcPr>
+            <w:tcW w:w="1505" w:type="dxa"/>
+            <w:tcBorders>
+              <w:top w:val="single" w:sz="4" w:space="0" w:color="00B050"/>
               <w:bottom w:val="nil"/>
               <w:right w:val="nil"/>
             </w:tcBorders>
@@ -8561,18 +8666,16 @@
             <w:pPr>
               <w:ind w:left="0"/>
               <w:rPr>
-                <w:rFonts w:ascii="Courier New" w:hAnsi="Courier New" w:cs="Courier New"/>
-                <w:spacing w:val="-1"/>
-                <w:sz w:val="20"/>
-                <w:szCs w:val="20"/>
-              </w:rPr>
-            </w:pPr>
-            <w:r>
-              <w:rPr>
                 <w:rFonts w:cstheme="minorHAnsi"/>
                 <w:color w:val="212529"/>
               </w:rPr>
-              <w:t>Hybrid</w:t>
+            </w:pPr>
+            <w:r>
+              <w:rPr>
+                <w:rFonts w:cstheme="minorHAnsi"/>
+                <w:color w:val="212529"/>
+              </w:rPr>
+              <w:t>ClientCredentials</w:t>
             </w:r>
           </w:p>
         </w:tc>
@@ -8603,27 +8706,7 @@
                 <w:sz w:val="20"/>
                 <w:szCs w:val="20"/>
               </w:rPr>
-              <w:t xml:space="preserve">code </w:t>
-            </w:r>
-            <w:proofErr w:type="spellStart"/>
-            <w:r>
-              <w:rPr>
-                <w:rFonts w:ascii="Courier New" w:hAnsi="Courier New" w:cs="Courier New"/>
-                <w:spacing w:val="-1"/>
-                <w:sz w:val="20"/>
-                <w:szCs w:val="20"/>
-              </w:rPr>
-              <w:t>id_token</w:t>
-            </w:r>
-            <w:proofErr w:type="spellEnd"/>
-            <w:r>
-              <w:rPr>
-                <w:rFonts w:ascii="Courier New" w:hAnsi="Courier New" w:cs="Courier New"/>
-                <w:spacing w:val="-1"/>
-                <w:sz w:val="20"/>
-                <w:szCs w:val="20"/>
-              </w:rPr>
-              <w:t xml:space="preserve"> token</w:t>
+              <w:t>code</w:t>
             </w:r>
           </w:p>
         </w:tc>
@@ -8728,15 +8811,6 @@
                 <w:color w:val="538135" w:themeColor="accent6" w:themeShade="BF"/>
               </w:rPr>
             </w:pPr>
-            <w:r>
-              <w:rPr>
-                <w:rFonts w:cstheme="minorHAnsi"/>
-                <w:b/>
-                <w:bCs/>
-                <w:color w:val="538135" w:themeColor="accent6" w:themeShade="BF"/>
-              </w:rPr>
-              <w:sym w:font="Wingdings 2" w:char="F050"/>
-            </w:r>
           </w:p>
         </w:tc>
       </w:tr>
@@ -8765,12 +8839,12 @@
       <w:pPr>
         <w:pStyle w:val="Heading2"/>
       </w:pPr>
-      <w:bookmarkStart w:id="24" w:name="_Toc32419323"/>
+      <w:bookmarkStart w:id="22" w:name="_Toc32485827"/>
       <w:r>
         <w:lastRenderedPageBreak/>
         <w:t>Proof of Concepts (POC’s)</w:t>
       </w:r>
-      <w:bookmarkEnd w:id="24"/>
+      <w:bookmarkEnd w:id="22"/>
     </w:p>
     <w:p>
       <w:pPr>
@@ -8778,15 +8852,7 @@
         <w:ind w:left="0" w:right="0"/>
       </w:pPr>
       <w:r>
-        <w:t xml:space="preserve">In this document we will POC 5 projects with </w:t>
-      </w:r>
-      <w:proofErr w:type="spellStart"/>
-      <w:r>
-        <w:t>IdentityServer</w:t>
-      </w:r>
-      <w:proofErr w:type="spellEnd"/>
-      <w:r>
-        <w:t xml:space="preserve"> to address our current security, authentication and authorization issues. </w:t>
+        <w:t xml:space="preserve">In this document we will POC 5 projects with IdentityServer to address our current security, authentication and authorization issues. </w:t>
       </w:r>
     </w:p>
     <w:p>
@@ -8794,34 +8860,16 @@
         <w:pStyle w:val="ListParagraph"/>
         <w:numPr>
           <w:ilvl w:val="0"/>
-          <w:numId w:val="9"/>
+          <w:numId w:val="8"/>
         </w:numPr>
         <w:spacing w:before="0" w:after="160" w:line="259" w:lineRule="auto"/>
         <w:ind w:right="0"/>
       </w:pPr>
-      <w:proofErr w:type="spellStart"/>
-      <w:r>
-        <w:t>Mvc</w:t>
-      </w:r>
-      <w:proofErr w:type="spellEnd"/>
-      <w:r>
-        <w:t xml:space="preserve"> Client w/JWE in a Hybrid Flow</w:t>
-      </w:r>
-      <w:r>
-        <w:t xml:space="preserve"> </w:t>
-      </w:r>
-      <w:proofErr w:type="gramStart"/>
-      <w:r>
-        <w:t>(.</w:t>
-      </w:r>
-      <w:proofErr w:type="spellStart"/>
-      <w:r>
-        <w:t>NetCore</w:t>
-      </w:r>
-      <w:proofErr w:type="spellEnd"/>
-      <w:proofErr w:type="gramEnd"/>
-      <w:r>
-        <w:t xml:space="preserve"> &lt;3.0)</w:t>
+      <w:r>
+        <w:t>Mvc Client w/JWE in a Hybrid Flow</w:t>
+      </w:r>
+      <w:r>
+        <w:t xml:space="preserve"> (.NetCore &lt;3.0)</w:t>
       </w:r>
       <w:r>
         <w:t xml:space="preserve">. </w:t>
@@ -8832,18 +8880,13 @@
         <w:pStyle w:val="ListParagraph"/>
         <w:numPr>
           <w:ilvl w:val="0"/>
-          <w:numId w:val="9"/>
+          <w:numId w:val="8"/>
         </w:numPr>
         <w:spacing w:before="0" w:after="160" w:line="259" w:lineRule="auto"/>
         <w:ind w:right="0"/>
       </w:pPr>
-      <w:proofErr w:type="spellStart"/>
-      <w:r>
-        <w:t>Mvc</w:t>
-      </w:r>
-      <w:proofErr w:type="spellEnd"/>
-      <w:r>
-        <w:t xml:space="preserve"> Client w/PKCE in </w:t>
+      <w:r>
+        <w:t xml:space="preserve">Mvc Client w/PKCE in </w:t>
       </w:r>
       <w:r>
         <w:t>an</w:t>
@@ -8858,20 +8901,7 @@
         <w:t xml:space="preserve"> Code Flow</w:t>
       </w:r>
       <w:r>
-        <w:t xml:space="preserve"> </w:t>
-      </w:r>
-      <w:proofErr w:type="gramStart"/>
-      <w:r>
-        <w:t>(.</w:t>
-      </w:r>
-      <w:proofErr w:type="spellStart"/>
-      <w:r>
-        <w:t>NetCore</w:t>
-      </w:r>
-      <w:proofErr w:type="spellEnd"/>
-      <w:proofErr w:type="gramEnd"/>
-      <w:r>
-        <w:t xml:space="preserve"> &gt;3.0)</w:t>
+        <w:t xml:space="preserve"> (.NetCore &gt;3.0)</w:t>
       </w:r>
     </w:p>
     <w:p>
@@ -8879,43 +8909,19 @@
         <w:pStyle w:val="ListParagraph"/>
         <w:numPr>
           <w:ilvl w:val="0"/>
-          <w:numId w:val="9"/>
+          <w:numId w:val="8"/>
         </w:numPr>
         <w:spacing w:before="0" w:after="160" w:line="259" w:lineRule="auto"/>
         <w:ind w:right="0"/>
       </w:pPr>
-      <w:proofErr w:type="spellStart"/>
-      <w:r>
-        <w:t>Mvc</w:t>
-      </w:r>
-      <w:proofErr w:type="spellEnd"/>
-      <w:r>
-        <w:t xml:space="preserve"> Client w/PKCE</w:t>
-      </w:r>
-      <w:r>
-        <w:t xml:space="preserve"> AND JWE</w:t>
-      </w:r>
-      <w:r>
-        <w:t xml:space="preserve"> in </w:t>
+      <w:r>
+        <w:t xml:space="preserve">Mvc Client w/PKCE AND JWE in </w:t>
       </w:r>
       <w:r>
         <w:t>an</w:t>
       </w:r>
       <w:r>
-        <w:t xml:space="preserve"> Authorization Code Flow </w:t>
-      </w:r>
-      <w:proofErr w:type="gramStart"/>
-      <w:r>
-        <w:t>(.</w:t>
-      </w:r>
-      <w:proofErr w:type="spellStart"/>
-      <w:r>
-        <w:t>NetCore</w:t>
-      </w:r>
-      <w:proofErr w:type="spellEnd"/>
-      <w:proofErr w:type="gramEnd"/>
-      <w:r>
-        <w:t xml:space="preserve"> &gt;3.0)</w:t>
+        <w:t xml:space="preserve"> Authorization Code Flow (.NetCore &gt;3.0)</w:t>
       </w:r>
     </w:p>
     <w:p>
@@ -8923,18 +8929,13 @@
         <w:pStyle w:val="ListParagraph"/>
         <w:numPr>
           <w:ilvl w:val="0"/>
-          <w:numId w:val="9"/>
+          <w:numId w:val="8"/>
         </w:numPr>
         <w:spacing w:before="0" w:after="160" w:line="259" w:lineRule="auto"/>
         <w:ind w:right="0"/>
       </w:pPr>
-      <w:proofErr w:type="spellStart"/>
-      <w:r>
-        <w:t>Mvc</w:t>
-      </w:r>
-      <w:proofErr w:type="spellEnd"/>
-      <w:r>
-        <w:t xml:space="preserve"> Client with MTLS</w:t>
+      <w:r>
+        <w:t>Mvc Client with MTLS</w:t>
       </w:r>
     </w:p>
     <w:p>
@@ -8942,7 +8943,7 @@
         <w:pStyle w:val="ListParagraph"/>
         <w:numPr>
           <w:ilvl w:val="0"/>
-          <w:numId w:val="9"/>
+          <w:numId w:val="8"/>
         </w:numPr>
         <w:spacing w:before="0" w:after="160" w:line="259" w:lineRule="auto"/>
         <w:ind w:right="0"/>
@@ -8956,7 +8957,7 @@
         <w:pStyle w:val="ListParagraph"/>
         <w:numPr>
           <w:ilvl w:val="0"/>
-          <w:numId w:val="9"/>
+          <w:numId w:val="8"/>
         </w:numPr>
         <w:spacing w:before="0" w:after="160" w:line="259" w:lineRule="auto"/>
         <w:ind w:right="0"/>
@@ -9002,7 +9003,7 @@
         <w:pStyle w:val="Heading3"/>
         <w:ind w:left="0"/>
       </w:pPr>
-      <w:bookmarkStart w:id="25" w:name="_Toc32419324"/>
+      <w:bookmarkStart w:id="23" w:name="_Toc32485828"/>
       <w:r>
         <w:rPr>
           <w:noProof/>
@@ -9118,20 +9119,31 @@
         </mc:AlternateContent>
       </w:r>
       <w:r>
-        <w:t>UN-AUTHENTICATED User USING HyBrid Flow and EncryPTION</w:t>
-      </w:r>
-      <w:bookmarkEnd w:id="25"/>
+        <w:t>Un-Authenticated</w:t>
+      </w:r>
+      <w:r>
+        <w:t xml:space="preserve"> User </w:t>
+      </w:r>
+      <w:r>
+        <w:t>using</w:t>
+      </w:r>
+      <w:bookmarkStart w:id="24" w:name="_GoBack"/>
+      <w:bookmarkEnd w:id="24"/>
+      <w:r>
+        <w:t xml:space="preserve"> HyBrid Flow and EncryPTION</w:t>
+      </w:r>
+      <w:bookmarkEnd w:id="23"/>
     </w:p>
     <w:p>
       <w:pPr>
         <w:pStyle w:val="Heading3"/>
         <w:ind w:left="0"/>
       </w:pPr>
-      <w:bookmarkStart w:id="26" w:name="_Toc32419325"/>
+      <w:bookmarkStart w:id="25" w:name="_Toc32485829"/>
       <w:r>
         <w:t>Un-authenticated user using Authorization Code Flow and Proof Key for Code Exchnage (PKCE)</w:t>
       </w:r>
-      <w:bookmarkEnd w:id="26"/>
+      <w:bookmarkEnd w:id="25"/>
     </w:p>
     <w:p>
       <w:pPr>
@@ -9176,7 +9188,13 @@
     </w:p>
     <w:p>
       <w:r>
-        <w:t>The PKCE-enhanced Authorization Code Flow introduces a secret created by the calling application that can be verified by the authorization server; this secret is called the Code Verifier. Additionally, the calling app creates a transform value of the Code Verifier called the Code Challenge and sends this value over HTTPS to retrieve an Authorization Code. This way, a malicious attacker can only intercept the Authorization Code, and they cannot exchange it for a token without the Code Verifier</w:t>
+        <w:t>The PKCE-enhanced Authorization Code Flow introduces a secret created by the calling application that can be verified by the authorization server</w:t>
+      </w:r>
+      <w:r>
+        <w:t xml:space="preserve"> (IdentitySever)</w:t>
+      </w:r>
+      <w:r>
+        <w:t>; this secret is called the Code Verifier. Additionally, the calling app creates a transform value of the Code Verifier called the Code Challenge and sends this value over HTTPS to retrieve an Authorization Code. This way, a malicious attacker can only intercept the Authorization Code, and they cannot exchange it for a token without the Code Verifier</w:t>
       </w:r>
     </w:p>
     <w:p/>
@@ -9189,7 +9207,6 @@
         <w:rPr>
           <w:noProof/>
         </w:rPr>
-        <w:lastRenderedPageBreak/>
         <mc:AlternateContent>
           <mc:Choice Requires="wps">
             <w:drawing>
@@ -9237,7 +9254,7 @@
                                 <w:color w:val="7B7B7B" w:themeColor="accent3" w:themeShade="BF"/>
                               </w:rPr>
                             </w:pPr>
-                            <w:bookmarkStart w:id="27" w:name="_Toc32419346"/>
+                            <w:bookmarkStart w:id="26" w:name="_Toc32419346"/>
                             <w:r>
                               <w:t xml:space="preserve">Figure </w:t>
                             </w:r>
@@ -9274,7 +9291,7 @@
                             <w:r>
                               <w:t>: Authorization Code Flow and PKCE</w:t>
                             </w:r>
-                            <w:bookmarkEnd w:id="27"/>
+                            <w:bookmarkEnd w:id="26"/>
                           </w:p>
                         </w:txbxContent>
                       </wps:txbx>
@@ -9305,7 +9322,7 @@
                           <w:color w:val="7B7B7B" w:themeColor="accent3" w:themeShade="BF"/>
                         </w:rPr>
                       </w:pPr>
-                      <w:bookmarkStart w:id="28" w:name="_Toc32419346"/>
+                      <w:bookmarkStart w:id="27" w:name="_Toc32419346"/>
                       <w:r>
                         <w:t xml:space="preserve">Figure </w:t>
                       </w:r>
@@ -9342,7 +9359,7 @@
                       <w:r>
                         <w:t>: Authorization Code Flow and PKCE</w:t>
                       </w:r>
-                      <w:bookmarkEnd w:id="28"/>
+                      <w:bookmarkEnd w:id="27"/>
                     </w:p>
                   </w:txbxContent>
                 </v:textbox>
@@ -9353,72 +9370,6 @@
         </mc:AlternateContent>
       </w:r>
       <w:r>
-        <w:rPr>
-          <w:noProof/>
-          <w14:ligatures w14:val="none"/>
-        </w:rPr>
-        <w:drawing>
-          <wp:anchor distT="0" distB="0" distL="114300" distR="114300" simplePos="0" relativeHeight="251671552" behindDoc="0" locked="0" layoutInCell="1" allowOverlap="1" wp14:anchorId="344E9BAB" wp14:editId="7C05E255">
-            <wp:simplePos x="0" y="0"/>
-            <wp:positionH relativeFrom="margin">
-              <wp:posOffset>-223520</wp:posOffset>
-            </wp:positionH>
-            <wp:positionV relativeFrom="page">
-              <wp:posOffset>1241425</wp:posOffset>
-            </wp:positionV>
-            <wp:extent cx="6248400" cy="7235825"/>
-            <wp:effectExtent l="19050" t="19050" r="19050" b="22225"/>
-            <wp:wrapTopAndBottom/>
-            <wp:docPr id="1" name="Picture 1"/>
-            <wp:cNvGraphicFramePr>
-              <a:graphicFrameLocks xmlns:a="http://schemas.openxmlformats.org/drawingml/2006/main" noChangeAspect="1"/>
-            </wp:cNvGraphicFramePr>
-            <a:graphic xmlns:a="http://schemas.openxmlformats.org/drawingml/2006/main">
-              <a:graphicData uri="http://schemas.openxmlformats.org/drawingml/2006/picture">
-                <pic:pic xmlns:pic="http://schemas.openxmlformats.org/drawingml/2006/picture">
-                  <pic:nvPicPr>
-                    <pic:cNvPr id="1" name="Mvc Client (authorize code flow with PKCE) using Identity Server with ADFS SAML Authentication Sequence for unauthenticated user.png"/>
-                    <pic:cNvPicPr/>
-                  </pic:nvPicPr>
-                  <pic:blipFill>
-                    <a:blip r:embed="rId20">
-                      <a:extLst>
-                        <a:ext uri="{28A0092B-C50C-407E-A947-70E740481C1C}">
-                          <a14:useLocalDpi xmlns:a14="http://schemas.microsoft.com/office/drawing/2010/main" val="0"/>
-                        </a:ext>
-                      </a:extLst>
-                    </a:blip>
-                    <a:stretch>
-                      <a:fillRect/>
-                    </a:stretch>
-                  </pic:blipFill>
-                  <pic:spPr>
-                    <a:xfrm>
-                      <a:off x="0" y="0"/>
-                      <a:ext cx="6248400" cy="7235825"/>
-                    </a:xfrm>
-                    <a:prstGeom prst="rect">
-                      <a:avLst/>
-                    </a:prstGeom>
-                    <a:ln>
-                      <a:solidFill>
-                        <a:schemeClr val="tx1"/>
-                      </a:solidFill>
-                    </a:ln>
-                  </pic:spPr>
-                </pic:pic>
-              </a:graphicData>
-            </a:graphic>
-            <wp14:sizeRelH relativeFrom="page">
-              <wp14:pctWidth>0</wp14:pctWidth>
-            </wp14:sizeRelH>
-            <wp14:sizeRelV relativeFrom="page">
-              <wp14:pctHeight>0</wp14:pctHeight>
-            </wp14:sizeRelV>
-          </wp:anchor>
-        </w:drawing>
-      </w:r>
-      <w:r>
         <w:t xml:space="preserve"> </w:t>
       </w:r>
       <w:r>
@@ -9440,8 +9391,8 @@
     <w:p>
       <w:pPr>
         <w:sectPr>
-          <w:footerReference w:type="default" r:id="rId21"/>
-          <w:footerReference w:type="first" r:id="rId22"/>
+          <w:footerReference w:type="default" r:id="rId20"/>
+          <w:footerReference w:type="first" r:id="rId21"/>
           <w:pgSz w:w="12240" w:h="15840"/>
           <w:pgMar w:top="1440" w:right="1440" w:bottom="1440" w:left="1440" w:header="720" w:footer="576" w:gutter="0"/>
           <w:pgNumType w:start="0"/>
@@ -9516,7 +9467,7 @@
                                 <w:color w:val="7B7B7B" w:themeColor="accent3" w:themeShade="BF"/>
                               </w:rPr>
                             </w:pPr>
-                            <w:bookmarkStart w:id="29" w:name="_Toc32419347"/>
+                            <w:bookmarkStart w:id="28" w:name="_Toc32419347"/>
                             <w:r>
                               <w:t xml:space="preserve">Figure </w:t>
                             </w:r>
@@ -9553,7 +9504,7 @@
                             <w:r>
                               <w:t>: Existing User</w:t>
                             </w:r>
-                            <w:bookmarkEnd w:id="29"/>
+                            <w:bookmarkEnd w:id="28"/>
                           </w:p>
                         </w:txbxContent>
                       </wps:txbx>
@@ -9584,7 +9535,7 @@
                           <w:color w:val="7B7B7B" w:themeColor="accent3" w:themeShade="BF"/>
                         </w:rPr>
                       </w:pPr>
-                      <w:bookmarkStart w:id="30" w:name="_Toc32419347"/>
+                      <w:bookmarkStart w:id="29" w:name="_Toc32419347"/>
                       <w:r>
                         <w:t xml:space="preserve">Figure </w:t>
                       </w:r>
@@ -9621,7 +9572,7 @@
                       <w:r>
                         <w:t>: Existing User</w:t>
                       </w:r>
-                      <w:bookmarkEnd w:id="30"/>
+                      <w:bookmarkEnd w:id="29"/>
                     </w:p>
                   </w:txbxContent>
                 </v:textbox>
@@ -9639,7 +9590,7 @@
       <w:pPr>
         <w:pStyle w:val="Heading2"/>
       </w:pPr>
-      <w:bookmarkStart w:id="31" w:name="_Toc32419326"/>
+      <w:bookmarkStart w:id="30" w:name="_Toc32485830"/>
       <w:r>
         <w:lastRenderedPageBreak/>
         <w:t>T</w:t>
@@ -9647,7 +9598,7 @@
       <w:r>
         <w:t>opology Diagram</w:t>
       </w:r>
-      <w:bookmarkEnd w:id="31"/>
+      <w:bookmarkEnd w:id="30"/>
     </w:p>
     <w:p>
       <w:pPr>
@@ -9671,11 +9622,11 @@
       <w:pPr>
         <w:pStyle w:val="Heading2"/>
       </w:pPr>
-      <w:bookmarkStart w:id="32" w:name="_Toc32419327"/>
+      <w:bookmarkStart w:id="31" w:name="_Toc32485831"/>
       <w:r>
         <w:t>Features</w:t>
       </w:r>
-      <w:bookmarkEnd w:id="32"/>
+      <w:bookmarkEnd w:id="31"/>
     </w:p>
     <w:p/>
     <w:p>
@@ -9693,12 +9644,12 @@
         <w:pStyle w:val="Heading2"/>
         <w:ind w:left="0"/>
       </w:pPr>
-      <w:bookmarkStart w:id="33" w:name="_Toc32419328"/>
+      <w:bookmarkStart w:id="32" w:name="_Toc32485832"/>
       <w:r>
         <w:lastRenderedPageBreak/>
         <w:t>Appendix A</w:t>
       </w:r>
-      <w:bookmarkEnd w:id="33"/>
+      <w:bookmarkEnd w:id="32"/>
     </w:p>
     <w:p>
       <w:pPr>
@@ -10340,11 +10291,11 @@
           <w:szCs w:val="19"/>
         </w:rPr>
       </w:pPr>
-      <w:bookmarkStart w:id="34" w:name="_Toc32419329"/>
+      <w:bookmarkStart w:id="33" w:name="_Toc32485833"/>
       <w:r>
         <w:t>References</w:t>
       </w:r>
-      <w:bookmarkEnd w:id="34"/>
+      <w:bookmarkEnd w:id="33"/>
     </w:p>
     <w:p>
       <w:pPr>
@@ -10380,7 +10331,7 @@
         <w:tab/>
         <w:t xml:space="preserve">Brady S. ASP.NET Core using Proof Key for Code Exchange (PKCE). </w:t>
       </w:r>
-      <w:hyperlink r:id="rId23" w:history="1">
+      <w:hyperlink r:id="rId22" w:history="1">
         <w:r>
           <w:rPr>
             <w:rStyle w:val="Hyperlink"/>
@@ -10404,7 +10355,7 @@
         <w:tab/>
         <w:t xml:space="preserve">Brady S. Encrypting Identity Tokens in IdentityServer4. </w:t>
       </w:r>
-      <w:hyperlink r:id="rId24" w:history="1">
+      <w:hyperlink r:id="rId23" w:history="1">
         <w:r>
           <w:rPr>
             <w:rStyle w:val="Hyperlink"/>
@@ -10428,7 +10379,7 @@
         <w:tab/>
         <w:t xml:space="preserve">Kawasaki T. Diagrams of All The OpenID Connect Flows. </w:t>
       </w:r>
-      <w:hyperlink r:id="rId25" w:history="1">
+      <w:hyperlink r:id="rId24" w:history="1">
         <w:r>
           <w:rPr>
             <w:rStyle w:val="Hyperlink"/>
@@ -10726,12 +10677,12 @@
 <file path=word/numbering.xml><?xml version="1.0" encoding="utf-8"?>
 <w:numbering xmlns:wpc="http://schemas.microsoft.com/office/word/2010/wordprocessingCanvas" xmlns:cx="http://schemas.microsoft.com/office/drawing/2014/chartex" xmlns:cx1="http://schemas.microsoft.com/office/drawing/2015/9/8/chartex" xmlns:cx2="http://schemas.microsoft.com/office/drawing/2015/10/21/chartex" xmlns:cx3="http://schemas.microsoft.com/office/drawing/2016/5/9/chartex" xmlns:cx4="http://schemas.microsoft.com/office/drawing/2016/5/10/chartex" xmlns:cx5="http://schemas.microsoft.com/office/drawing/2016/5/11/chartex" xmlns:cx6="http://schemas.microsoft.com/office/drawing/2016/5/12/chartex" xmlns:cx7="http://schemas.microsoft.com/office/drawing/2016/5/13/chartex" xmlns:cx8="http://schemas.microsoft.com/office/drawing/2016/5/14/chartex" xmlns:mc="http://schemas.openxmlformats.org/markup-compatibility/2006" xmlns:aink="http://schemas.microsoft.com/office/drawing/2016/ink" xmlns:am3d="http://schemas.microsoft.com/office/drawing/2017/model3d" xmlns:o="urn:schemas-microsoft-com:office:office" xmlns:r="http://schemas.openxmlformats.org/officeDocument/2006/relationships" xmlns:m="http://schemas.openxmlformats.org/officeDocument/2006/math" xmlns:v="urn:schemas-microsoft-com:vml" xmlns:wp14="http://schemas.microsoft.com/office/word/2010/wordprocessingDrawing" xmlns:wp="http://schemas.openxmlformats.org/drawingml/2006/wordprocessingDrawing" xmlns:w10="urn:schemas-microsoft-com:office:word" xmlns:w="http://schemas.openxmlformats.org/wordprocessingml/2006/main" xmlns:w14="http://schemas.microsoft.com/office/word/2010/wordml" xmlns:w15="http://schemas.microsoft.com/office/word/2012/wordml" xmlns:w16cid="http://schemas.microsoft.com/office/word/2016/wordml/cid" xmlns:w16se="http://schemas.microsoft.com/office/word/2015/wordml/symex" xmlns:wpg="http://schemas.microsoft.com/office/word/2010/wordprocessingGroup" xmlns:wpi="http://schemas.microsoft.com/office/word/2010/wordprocessingInk" xmlns:wne="http://schemas.microsoft.com/office/word/2006/wordml" xmlns:wps="http://schemas.microsoft.com/office/word/2010/wordprocessingShape" mc:Ignorable="w14 w15 w16se w16cid wp14">
   <w:abstractNum w:abstractNumId="0" w15:restartNumberingAfterBreak="0">
-    <w:nsid w:val="0DA70129"/>
+    <w:nsid w:val="0BA73F7F"/>
     <w:multiLevelType w:val="hybridMultilevel"/>
-    <w:tmpl w:val="530C8B6C"/>
-    <w:lvl w:ilvl="0" w:tplc="0409000F">
+    <w:tmpl w:val="5C2689B2"/>
+    <w:lvl w:ilvl="0" w:tplc="04090019">
       <w:start w:val="1"/>
-      <w:numFmt w:val="decimal"/>
+      <w:numFmt w:val="lowerLetter"/>
       <w:lvlText w:val="%1."/>
       <w:lvlJc w:val="left"/>
       <w:pPr>
@@ -11514,6 +11465,119 @@
     </w:lvl>
   </w:abstractNum>
   <w:abstractNum w:abstractNumId="8" w15:restartNumberingAfterBreak="0">
+    <w:nsid w:val="76015331"/>
+    <w:multiLevelType w:val="hybridMultilevel"/>
+    <w:tmpl w:val="87427E7E"/>
+    <w:lvl w:ilvl="0" w:tplc="04090001">
+      <w:start w:val="1"/>
+      <w:numFmt w:val="bullet"/>
+      <w:lvlText w:val=""/>
+      <w:lvlJc w:val="left"/>
+      <w:pPr>
+        <w:ind w:left="720" w:hanging="360"/>
+      </w:pPr>
+      <w:rPr>
+        <w:rFonts w:ascii="Symbol" w:hAnsi="Symbol" w:hint="default"/>
+      </w:rPr>
+    </w:lvl>
+    <w:lvl w:ilvl="1" w:tplc="04090003">
+      <w:start w:val="1"/>
+      <w:numFmt w:val="bullet"/>
+      <w:lvlText w:val="o"/>
+      <w:lvlJc w:val="left"/>
+      <w:pPr>
+        <w:ind w:left="1440" w:hanging="360"/>
+      </w:pPr>
+      <w:rPr>
+        <w:rFonts w:ascii="Courier New" w:hAnsi="Courier New" w:cs="Courier New" w:hint="default"/>
+      </w:rPr>
+    </w:lvl>
+    <w:lvl w:ilvl="2" w:tplc="04090005">
+      <w:start w:val="1"/>
+      <w:numFmt w:val="bullet"/>
+      <w:lvlText w:val=""/>
+      <w:lvlJc w:val="left"/>
+      <w:pPr>
+        <w:ind w:left="2160" w:hanging="360"/>
+      </w:pPr>
+      <w:rPr>
+        <w:rFonts w:ascii="Wingdings" w:hAnsi="Wingdings" w:hint="default"/>
+      </w:rPr>
+    </w:lvl>
+    <w:lvl w:ilvl="3" w:tplc="04090001" w:tentative="1">
+      <w:start w:val="1"/>
+      <w:numFmt w:val="bullet"/>
+      <w:lvlText w:val=""/>
+      <w:lvlJc w:val="left"/>
+      <w:pPr>
+        <w:ind w:left="2880" w:hanging="360"/>
+      </w:pPr>
+      <w:rPr>
+        <w:rFonts w:ascii="Symbol" w:hAnsi="Symbol" w:hint="default"/>
+      </w:rPr>
+    </w:lvl>
+    <w:lvl w:ilvl="4" w:tplc="04090003" w:tentative="1">
+      <w:start w:val="1"/>
+      <w:numFmt w:val="bullet"/>
+      <w:lvlText w:val="o"/>
+      <w:lvlJc w:val="left"/>
+      <w:pPr>
+        <w:ind w:left="3600" w:hanging="360"/>
+      </w:pPr>
+      <w:rPr>
+        <w:rFonts w:ascii="Courier New" w:hAnsi="Courier New" w:cs="Courier New" w:hint="default"/>
+      </w:rPr>
+    </w:lvl>
+    <w:lvl w:ilvl="5" w:tplc="04090005" w:tentative="1">
+      <w:start w:val="1"/>
+      <w:numFmt w:val="bullet"/>
+      <w:lvlText w:val=""/>
+      <w:lvlJc w:val="left"/>
+      <w:pPr>
+        <w:ind w:left="4320" w:hanging="360"/>
+      </w:pPr>
+      <w:rPr>
+        <w:rFonts w:ascii="Wingdings" w:hAnsi="Wingdings" w:hint="default"/>
+      </w:rPr>
+    </w:lvl>
+    <w:lvl w:ilvl="6" w:tplc="04090001" w:tentative="1">
+      <w:start w:val="1"/>
+      <w:numFmt w:val="bullet"/>
+      <w:lvlText w:val=""/>
+      <w:lvlJc w:val="left"/>
+      <w:pPr>
+        <w:ind w:left="5040" w:hanging="360"/>
+      </w:pPr>
+      <w:rPr>
+        <w:rFonts w:ascii="Symbol" w:hAnsi="Symbol" w:hint="default"/>
+      </w:rPr>
+    </w:lvl>
+    <w:lvl w:ilvl="7" w:tplc="04090003" w:tentative="1">
+      <w:start w:val="1"/>
+      <w:numFmt w:val="bullet"/>
+      <w:lvlText w:val="o"/>
+      <w:lvlJc w:val="left"/>
+      <w:pPr>
+        <w:ind w:left="5760" w:hanging="360"/>
+      </w:pPr>
+      <w:rPr>
+        <w:rFonts w:ascii="Courier New" w:hAnsi="Courier New" w:cs="Courier New" w:hint="default"/>
+      </w:rPr>
+    </w:lvl>
+    <w:lvl w:ilvl="8" w:tplc="04090005" w:tentative="1">
+      <w:start w:val="1"/>
+      <w:numFmt w:val="bullet"/>
+      <w:lvlText w:val=""/>
+      <w:lvlJc w:val="left"/>
+      <w:pPr>
+        <w:ind w:left="6480" w:hanging="360"/>
+      </w:pPr>
+      <w:rPr>
+        <w:rFonts w:ascii="Wingdings" w:hAnsi="Wingdings" w:hint="default"/>
+      </w:rPr>
+    </w:lvl>
+  </w:abstractNum>
+  <w:abstractNum w:abstractNumId="9" w15:restartNumberingAfterBreak="0">
     <w:nsid w:val="79E92901"/>
     <w:multiLevelType w:val="hybridMultilevel"/>
     <w:tmpl w:val="686EDF26"/>
@@ -11627,12 +11691,15 @@
     <w:abstractNumId w:val="7"/>
   </w:num>
   <w:num w:numId="8">
+    <w:abstractNumId w:val="9"/>
+  </w:num>
+  <w:num w:numId="9">
     <w:abstractNumId w:val="0"/>
   </w:num>
-  <w:num w:numId="9">
+  <w:num w:numId="10">
     <w:abstractNumId w:val="8"/>
   </w:num>
-  <w:numIdMacAtCleanup w:val="9"/>
+  <w:numIdMacAtCleanup w:val="8"/>
 </w:numbering>
 </file>
 
@@ -12266,6 +12333,7 @@
   <w:style w:type="character" w:default="1" w:styleId="DefaultParagraphFont">
     <w:name w:val="Default Paragraph Font"/>
     <w:uiPriority w:val="1"/>
+    <w:semiHidden/>
     <w:unhideWhenUsed/>
   </w:style>
   <w:style w:type="table" w:default="1" w:styleId="TableNormal">
@@ -13857,9 +13925,11 @@
   </w:compat>
   <w:rsids>
     <w:rsidRoot w:val="00474411"/>
-    <w:rsid w:val="003429C0"/>
     <w:rsid w:val="00474411"/>
+    <w:rsid w:val="00855F89"/>
     <w:rsid w:val="00F13A6E"/>
+    <w:rsid w:val="00F4324C"/>
+    <w:rsid w:val="00F50015"/>
   </w:rsids>
   <m:mathPr>
     <m:mathFont m:val="Cambria Math"/>
@@ -14630,7 +14700,7 @@
 </file>
 
 <file path=customXml/itemProps2.xml><?xml version="1.0" encoding="utf-8"?>
-<ds:datastoreItem xmlns:ds="http://schemas.openxmlformats.org/officeDocument/2006/customXml" ds:itemID="{C6BBFBE0-07B2-4338-BDAB-4A5BC7DF65C2}">
+<ds:datastoreItem xmlns:ds="http://schemas.openxmlformats.org/officeDocument/2006/customXml" ds:itemID="{3738AB3D-454A-499F-AB5B-919A19E4FA3F}">
   <ds:schemaRefs>
     <ds:schemaRef ds:uri="http://schemas.openxmlformats.org/officeDocument/2006/bibliography"/>
   </ds:schemaRefs>

</xml_diff>

<commit_message>
- document design addition
</commit_message>
<xml_diff>
--- a/documents/IdentityServer4 Technical Design Document.docx
+++ b/documents/IdentityServer4 Technical Design Document.docx
@@ -10,6 +10,7 @@
           <w:docPartUnique/>
         </w:docPartObj>
       </w:sdtPr>
+      <w:sdtEndPr/>
       <w:sdtContent>
         <w:p>
           <w:pPr>
@@ -166,6 +167,7 @@
                                     <w:dataBinding w:prefixMappings="xmlns:ns0='http://purl.org/dc/elements/1.1/' xmlns:ns1='http://schemas.openxmlformats.org/package/2006/metadata/core-properties' " w:xpath="/ns1:coreProperties[1]/ns0:description[1]" w:storeItemID="{6C3C8BC8-F283-45AE-878A-BAB7291924A1}"/>
                                     <w:text w:multiLine="1"/>
                                   </w:sdtPr>
+                                  <w:sdtEndPr/>
                                   <w:sdtContent>
                                     <w:r>
                                       <w:t>1.0</w:t>
@@ -189,6 +191,7 @@
                                     <w:calendar w:val="gregorian"/>
                                   </w:date>
                                 </w:sdtPr>
+                                <w:sdtEndPr/>
                                 <w:sdtContent>
                                   <w:p>
                                     <w:pPr>
@@ -247,6 +250,7 @@
                               <w:dataBinding w:prefixMappings="xmlns:ns0='http://purl.org/dc/elements/1.1/' xmlns:ns1='http://schemas.openxmlformats.org/package/2006/metadata/core-properties' " w:xpath="/ns1:coreProperties[1]/ns0:description[1]" w:storeItemID="{6C3C8BC8-F283-45AE-878A-BAB7291924A1}"/>
                               <w:text w:multiLine="1"/>
                             </w:sdtPr>
+                            <w:sdtEndPr/>
                             <w:sdtContent>
                               <w:r>
                                 <w:t>1.0</w:t>
@@ -270,6 +274,7 @@
                               <w:calendar w:val="gregorian"/>
                             </w:date>
                           </w:sdtPr>
+                          <w:sdtEndPr/>
                           <w:sdtContent>
                             <w:p>
                               <w:pPr>
@@ -369,6 +374,7 @@
                                     <w:dataBinding w:prefixMappings="xmlns:ns0='http://purl.org/dc/elements/1.1/' xmlns:ns1='http://schemas.openxmlformats.org/package/2006/metadata/core-properties' " w:xpath="/ns1:coreProperties[1]/ns0:creator[1]" w:storeItemID="{6C3C8BC8-F283-45AE-878A-BAB7291924A1}"/>
                                     <w:text/>
                                   </w:sdtPr>
+                                  <w:sdtEndPr/>
                                   <w:sdtContent>
                                     <w:r>
                                       <w:t>Dina Heidar</w:t>
@@ -388,6 +394,7 @@
                                     <w:dataBinding w:prefixMappings="xmlns:ns0='http://schemas.openxmlformats.org/officeDocument/2006/extended-properties' " w:xpath="/ns0:Properties[1]/ns0:Company[1]" w:storeItemID="{6668398D-A668-4E3E-A5EB-62B293D839F1}"/>
                                     <w:text/>
                                   </w:sdtPr>
+                                  <w:sdtEndPr/>
                                   <w:sdtContent>
                                     <w:r>
                                       <w:t>State of Louisiana</w:t>
@@ -408,6 +415,7 @@
                                     <w:dataBinding w:prefixMappings="xmlns:ns0='http://schemas.microsoft.com/office/2006/coverPageProps' " w:xpath="/ns0:CoverPageProperties[1]/ns0:CompanyAddress[1]" w:storeItemID="{55AF091B-3C7A-41E3-B477-F2FDAA23CFDA}"/>
                                     <w:text/>
                                   </w:sdtPr>
+                                  <w:sdtEndPr/>
                                   <w:sdtContent>
                                     <w:r>
                                       <w:t xml:space="preserve">     </w:t>
@@ -456,6 +464,7 @@
                               <w:dataBinding w:prefixMappings="xmlns:ns0='http://purl.org/dc/elements/1.1/' xmlns:ns1='http://schemas.openxmlformats.org/package/2006/metadata/core-properties' " w:xpath="/ns1:coreProperties[1]/ns0:creator[1]" w:storeItemID="{6C3C8BC8-F283-45AE-878A-BAB7291924A1}"/>
                               <w:text/>
                             </w:sdtPr>
+                            <w:sdtEndPr/>
                             <w:sdtContent>
                               <w:r>
                                 <w:t>Dina Heidar</w:t>
@@ -475,6 +484,7 @@
                               <w:dataBinding w:prefixMappings="xmlns:ns0='http://schemas.openxmlformats.org/officeDocument/2006/extended-properties' " w:xpath="/ns0:Properties[1]/ns0:Company[1]" w:storeItemID="{6668398D-A668-4E3E-A5EB-62B293D839F1}"/>
                               <w:text/>
                             </w:sdtPr>
+                            <w:sdtEndPr/>
                             <w:sdtContent>
                               <w:r>
                                 <w:t>State of Louisiana</w:t>
@@ -495,6 +505,7 @@
                               <w:dataBinding w:prefixMappings="xmlns:ns0='http://schemas.microsoft.com/office/2006/coverPageProps' " w:xpath="/ns0:CoverPageProperties[1]/ns0:CompanyAddress[1]" w:storeItemID="{55AF091B-3C7A-41E3-B477-F2FDAA23CFDA}"/>
                               <w:text/>
                             </w:sdtPr>
+                            <w:sdtEndPr/>
                             <w:sdtContent>
                               <w:r>
                                 <w:t xml:space="preserve">     </w:t>
@@ -621,6 +632,7 @@
                                   <w:dataBinding w:prefixMappings="xmlns:ns0='http://purl.org/dc/elements/1.1/' xmlns:ns1='http://schemas.openxmlformats.org/package/2006/metadata/core-properties' " w:xpath="/ns1:coreProperties[1]/ns0:title[1]" w:storeItemID="{6C3C8BC8-F283-45AE-878A-BAB7291924A1}"/>
                                   <w:text/>
                                 </w:sdtPr>
+                                <w:sdtEndPr/>
                                 <w:sdtContent>
                                   <w:p>
                                     <w:pPr>
@@ -641,6 +653,7 @@
                                   <w:dataBinding w:prefixMappings="xmlns:ns0='http://purl.org/dc/elements/1.1/' xmlns:ns1='http://schemas.openxmlformats.org/package/2006/metadata/core-properties' " w:xpath="/ns1:coreProperties[1]/ns0:subject[1]" w:storeItemID="{6C3C8BC8-F283-45AE-878A-BAB7291924A1}"/>
                                   <w:text/>
                                 </w:sdtPr>
+                                <w:sdtEndPr/>
                                 <w:sdtContent>
                                   <w:p>
                                     <w:pPr>
@@ -731,6 +744,7 @@
                             <w:dataBinding w:prefixMappings="xmlns:ns0='http://purl.org/dc/elements/1.1/' xmlns:ns1='http://schemas.openxmlformats.org/package/2006/metadata/core-properties' " w:xpath="/ns1:coreProperties[1]/ns0:title[1]" w:storeItemID="{6C3C8BC8-F283-45AE-878A-BAB7291924A1}"/>
                             <w:text/>
                           </w:sdtPr>
+                          <w:sdtEndPr/>
                           <w:sdtContent>
                             <w:p>
                               <w:pPr>
@@ -751,6 +765,7 @@
                             <w:dataBinding w:prefixMappings="xmlns:ns0='http://purl.org/dc/elements/1.1/' xmlns:ns1='http://schemas.openxmlformats.org/package/2006/metadata/core-properties' " w:xpath="/ns1:coreProperties[1]/ns0:subject[1]" w:storeItemID="{6C3C8BC8-F283-45AE-878A-BAB7291924A1}"/>
                             <w:text/>
                           </w:sdtPr>
+                          <w:sdtEndPr/>
                           <w:sdtContent>
                             <w:p>
                               <w:pPr>
@@ -5008,27 +5023,14 @@
       <w:r>
         <w:t xml:space="preserve">Figure </w:t>
       </w:r>
-      <w:r>
-        <w:fldChar w:fldCharType="begin"/>
-      </w:r>
-      <w:r>
-        <w:instrText xml:space="preserve"> SEQ Figure \* ARABIC </w:instrText>
-      </w:r>
-      <w:r>
-        <w:fldChar w:fldCharType="separate"/>
-      </w:r>
-      <w:r>
-        <w:rPr>
-          <w:noProof/>
-        </w:rPr>
-        <w:t>1</w:t>
-      </w:r>
-      <w:r>
-        <w:rPr>
-          <w:noProof/>
-        </w:rPr>
-        <w:fldChar w:fldCharType="end"/>
-      </w:r>
+      <w:fldSimple w:instr=" SEQ Figure \* ARABIC ">
+        <w:r>
+          <w:rPr>
+            <w:noProof/>
+          </w:rPr>
+          <w:t>1</w:t>
+        </w:r>
+      </w:fldSimple>
       <w:r>
         <w:t>: OpenId Connect and OAuth</w:t>
       </w:r>
@@ -5305,24 +5307,14 @@
       <w:r>
         <w:t xml:space="preserve">Figure </w:t>
       </w:r>
-      <w:r>
-        <w:fldChar w:fldCharType="begin"/>
-      </w:r>
-      <w:r>
-        <w:instrText xml:space="preserve"> SEQ Figure \* ARABIC </w:instrText>
-      </w:r>
-      <w:r>
-        <w:fldChar w:fldCharType="separate"/>
-      </w:r>
-      <w:r>
-        <w:rPr>
-          <w:noProof/>
-        </w:rPr>
-        <w:t>2</w:t>
-      </w:r>
-      <w:r>
-        <w:fldChar w:fldCharType="end"/>
-      </w:r>
+      <w:fldSimple w:instr=" SEQ Figure \* ARABIC ">
+        <w:r>
+          <w:rPr>
+            <w:noProof/>
+          </w:rPr>
+          <w:t>2</w:t>
+        </w:r>
+      </w:fldSimple>
       <w:r>
         <w:t xml:space="preserve"> :</w:t>
       </w:r>
@@ -5648,8 +5640,9 @@
             <w:r>
               <w:t>clients request access tokens and forward them to APIs</w:t>
             </w:r>
-          </w:p>
-          <w:p>
+            <w:r>
+              <w:t xml:space="preserve"> </w:t>
+            </w:r>
             <w:r>
               <w:t>contain information about the client and (optionally) the user</w:t>
             </w:r>
@@ -5675,6 +5668,83 @@
             <w:r>
               <w:t>.</w:t>
             </w:r>
+          </w:p>
+          <w:p>
+            <w:r>
+              <w:t>There are 3 types of access_tokens</w:t>
+            </w:r>
+            <w:r>
+              <w:t xml:space="preserve"> </w:t>
+            </w:r>
+            <w:r>
+              <w:fldChar w:fldCharType="begin"/>
+            </w:r>
+            <w:r>
+              <w:instrText xml:space="preserve"> ADDIN EN.CITE &lt;EndNote&gt;&lt;Cite&gt;&lt;Author&gt;Kawasaki&lt;/Author&gt;&lt;Year&gt;2019&lt;/Year&gt;&lt;IDText&gt;OAuth Access Token Implementation&lt;/IDText&gt;&lt;DisplayText&gt;&lt;style face="superscript"&gt;1&lt;/style&gt;&lt;/DisplayText&gt;&lt;record&gt;&lt;urls&gt;&lt;related-urls&gt;&lt;url&gt;https://medium.com/@darutk/oauth-access-token-implementation-30c2e8b90ff0&lt;/url&gt;&lt;/related-urls&gt;&lt;/urls&gt;&lt;titles&gt;&lt;title&gt;OAuth Access Token Implementation&lt;/title&gt;&lt;/titles&gt;&lt;contributors&gt;&lt;authors&gt;&lt;author&gt;Kawasaki, Takahiko&lt;/author&gt;&lt;/authors&gt;&lt;/contributors&gt;&lt;added-date format="utc"&gt;1581967482&lt;/added-date&gt;&lt;ref-type name="Web Page"&gt;12&lt;/ref-type&gt;&lt;dates&gt;&lt;year&gt;2019&lt;/year&gt;&lt;/dates&gt;&lt;rec-number&gt;4&lt;/rec-number&gt;&lt;last-updated-date format="utc"&gt;1581967514&lt;/last-updated-date&gt;&lt;/record&gt;&lt;/Cite&gt;&lt;/EndNote&gt;</w:instrText>
+            </w:r>
+            <w:r>
+              <w:fldChar w:fldCharType="separate"/>
+            </w:r>
+            <w:r>
+              <w:rPr>
+                <w:noProof/>
+                <w:vertAlign w:val="superscript"/>
+              </w:rPr>
+              <w:t>1</w:t>
+            </w:r>
+            <w:r>
+              <w:fldChar w:fldCharType="end"/>
+            </w:r>
+            <w:r>
+              <w:t xml:space="preserve"> :</w:t>
+            </w:r>
+          </w:p>
+          <w:p>
+            <w:pPr>
+              <w:pStyle w:val="ListParagraph"/>
+              <w:numPr>
+                <w:ilvl w:val="0"/>
+                <w:numId w:val="13"/>
+              </w:numPr>
+            </w:pPr>
+            <w:r>
+              <w:t>Self-contained</w:t>
+            </w:r>
+            <w:r>
+              <w:t xml:space="preserve"> (jwt)</w:t>
+            </w:r>
+          </w:p>
+          <w:p>
+            <w:pPr>
+              <w:pStyle w:val="ListParagraph"/>
+              <w:numPr>
+                <w:ilvl w:val="0"/>
+                <w:numId w:val="13"/>
+              </w:numPr>
+            </w:pPr>
+            <w:r>
+              <w:t>Identity Type</w:t>
+            </w:r>
+            <w:r>
+              <w:t xml:space="preserve"> </w:t>
+            </w:r>
+          </w:p>
+          <w:p>
+            <w:pPr>
+              <w:pStyle w:val="ListParagraph"/>
+              <w:numPr>
+                <w:ilvl w:val="0"/>
+                <w:numId w:val="13"/>
+              </w:numPr>
+            </w:pPr>
+            <w:r>
+              <w:t xml:space="preserve">Hybrid </w:t>
+            </w:r>
+            <w:r>
+              <w:t>(jwt with jti )</w:t>
+            </w:r>
+            <w:bookmarkStart w:id="18" w:name="_GoBack"/>
+            <w:bookmarkEnd w:id="18"/>
           </w:p>
         </w:tc>
       </w:tr>
@@ -5735,7 +5805,7 @@
       <w:pPr>
         <w:pStyle w:val="Heading3"/>
       </w:pPr>
-      <w:bookmarkStart w:id="18" w:name="_Toc32762712"/>
+      <w:bookmarkStart w:id="19" w:name="_Toc32762712"/>
       <w:r>
         <w:t>Grant Types</w:t>
       </w:r>
@@ -5751,7 +5821,7 @@
       <w:r>
         <w:t>)</w:t>
       </w:r>
-      <w:bookmarkEnd w:id="18"/>
+      <w:bookmarkEnd w:id="19"/>
     </w:p>
     <w:p>
       <w:r>
@@ -5848,6 +5918,7 @@
         </w:numPr>
       </w:pPr>
       <w:r>
+        <w:lastRenderedPageBreak/>
         <w:t>Authorization Code</w:t>
       </w:r>
     </w:p>
@@ -5927,12 +5998,11 @@
       <w:pPr>
         <w:pStyle w:val="Heading3"/>
       </w:pPr>
-      <w:bookmarkStart w:id="19" w:name="_Toc32762713"/>
-      <w:r>
-        <w:lastRenderedPageBreak/>
+      <w:bookmarkStart w:id="20" w:name="_Toc32762713"/>
+      <w:r>
         <w:t>Resources</w:t>
       </w:r>
-      <w:bookmarkEnd w:id="19"/>
+      <w:bookmarkEnd w:id="20"/>
     </w:p>
     <w:p>
       <w:r>
@@ -6010,11 +6080,11 @@
       <w:pPr>
         <w:pStyle w:val="Heading3"/>
       </w:pPr>
-      <w:bookmarkStart w:id="20" w:name="_Toc32762714"/>
+      <w:bookmarkStart w:id="21" w:name="_Toc32762714"/>
       <w:r>
         <w:t>Scopes</w:t>
       </w:r>
-      <w:bookmarkEnd w:id="20"/>
+      <w:bookmarkEnd w:id="21"/>
       <w:r>
         <w:t xml:space="preserve"> </w:t>
       </w:r>
@@ -6659,7 +6729,7 @@
       <w:pPr>
         <w:pStyle w:val="Heading2"/>
       </w:pPr>
-      <w:bookmarkStart w:id="21" w:name="_Toc32762715"/>
+      <w:bookmarkStart w:id="22" w:name="_Toc32762715"/>
       <w:r>
         <w:lastRenderedPageBreak/>
         <w:t>Which OpenID Connect/OAuth 2.0 Flow is the right </w:t>
@@ -6670,7 +6740,7 @@
       <w:r>
         <w:t>ne?</w:t>
       </w:r>
-      <w:bookmarkEnd w:id="21"/>
+      <w:bookmarkEnd w:id="22"/>
     </w:p>
     <w:p>
       <w:r>
@@ -6787,59 +6857,7 @@
         <w:fldChar w:fldCharType="begin"/>
       </w:r>
       <w:r>
-        <w:instrText xml:space="preserve"> ADDIN EN.CITE &lt;EndNote&gt;&lt;Cite&gt;&lt;Author&gt;Scott&lt;/Author&gt;&lt;Year&gt;2019&lt;/Year&gt;&lt;IDText&gt;ASP.NET Core using Proof Key for Code Exchange (PKCE)&lt;/IDText&gt;&lt;DisplayText&gt;&lt;style face="superscript"&gt;1&lt;/style&gt;&lt;/DisplayText&gt;&lt;record&gt;&lt;urls&gt;&lt;related-urls&gt;&lt;url&gt;https://www.scottbrady91.com/OpenID-Connect/ASPNET-Core-using-Proof-Key-for-Code-Exchange-PKCE&lt;/url&gt;&lt;/related-urls&gt;&lt;/urls&gt;&lt;titles&gt;&lt;title&gt;ASP.NET Core using Proof Key for Code Exchange (PKCE)&lt;/title&gt;&lt;/titles&gt;&lt;contributors&gt;&lt;authors&gt;&lt;author&gt;Scott Brady&lt;/author&gt;&lt;/authors&gt;&lt;/contributors&gt;&lt;added-date format="utc"&gt;1581539057&lt;/added-date&gt;&lt;ref-type name="Web Page"&gt;12&lt;/ref-type&gt;&lt;dates&gt;&lt;year&gt;2019&lt;/year&gt;&lt;/dates&gt;&lt;rec-number&gt;1&lt;/rec-number&gt;&lt;last-updated-date format="utc"&gt;1581540734&lt;/last-updated-date&gt;&lt;volume&gt;2020&lt;/volume&gt;&lt;/record&gt;&lt;/Cite&gt;&lt;/EndNote&gt;</w:instrText>
-      </w:r>
-      <w:r>
-        <w:fldChar w:fldCharType="separate"/>
-      </w:r>
-      <w:r>
-        <w:rPr>
-          <w:noProof/>
-          <w:vertAlign w:val="superscript"/>
-        </w:rPr>
-        <w:t>1</w:t>
-      </w:r>
-      <w:r>
-        <w:fldChar w:fldCharType="end"/>
-      </w:r>
-      <w:r>
-        <w:t xml:space="preserve"> </w:t>
-      </w:r>
-      <w:r>
-        <w:t xml:space="preserve"> </w:t>
-      </w:r>
-      <w:r>
-        <w:rPr>
-          <w:u w:val="single"/>
-        </w:rPr>
-        <w:t>OR</w:t>
-      </w:r>
-      <w:r>
-        <w:t xml:space="preserve"> </w:t>
-      </w:r>
-      <w:r>
-        <w:t>Hybrid with</w:t>
-      </w:r>
-      <w:r>
-        <w:t xml:space="preserve"> </w:t>
-      </w:r>
-      <w:r>
-        <w:t xml:space="preserve">encrypted </w:t>
-      </w:r>
-      <w:r>
-        <w:t>JW</w:t>
-      </w:r>
-      <w:r>
-        <w:t>T</w:t>
-      </w:r>
-      <w:r>
-        <w:t xml:space="preserve"> </w:t>
-      </w:r>
-      <w:r>
-        <w:fldChar w:fldCharType="begin"/>
-      </w:r>
-      <w:r>
-        <w:instrText xml:space="preserve"> ADDIN EN.CITE &lt;EndNote&gt;&lt;Cite&gt;&lt;Author&gt;Scott&lt;/Author&gt;&lt;Year&gt;2019&lt;/Year&gt;&lt;IDText&gt;Encrypting Identity Tokens in IdentityServer4&lt;/IDText&gt;&lt;DisplayText&gt;&lt;style face="superscript"&gt;2&lt;/style&gt;&lt;/DisplayText&gt;&lt;record&gt;&lt;urls&gt;&lt;related-urls&gt;&lt;url&gt;https://www.scottbrady91.com/Identity-Server/Encrypting-Identity-Tokens-in-IdentityServer4&lt;/url&gt;&lt;/related-urls&gt;&lt;/urls&gt;&lt;titles&gt;&lt;title&gt;Encrypting Identity Tokens in IdentityServer4&lt;/title&gt;&lt;/titles&gt;&lt;number&gt;2020&lt;/number&gt;&lt;contributors&gt;&lt;authors&gt;&lt;author&gt;Scott Brady&lt;/author&gt;&lt;/authors&gt;&lt;/contributors&gt;&lt;added-date format="utc"&gt;1581541139&lt;/added-date&gt;&lt;ref-type name="Web Page"&gt;12&lt;/ref-type&gt;&lt;dates&gt;&lt;year&gt;2019&lt;/year&gt;&lt;/dates&gt;&lt;rec-number&gt;2&lt;/rec-number&gt;&lt;last-updated-date format="utc"&gt;1581541170&lt;/last-updated-date&gt;&lt;/record&gt;&lt;/Cite&gt;&lt;/EndNote&gt;</w:instrText>
+        <w:instrText xml:space="preserve"> ADDIN EN.CITE &lt;EndNote&gt;&lt;Cite&gt;&lt;Author&gt;Scott&lt;/Author&gt;&lt;Year&gt;2019&lt;/Year&gt;&lt;IDText&gt;ASP.NET Core using Proof Key for Code Exchange (PKCE)&lt;/IDText&gt;&lt;DisplayText&gt;&lt;style face="superscript"&gt;2&lt;/style&gt;&lt;/DisplayText&gt;&lt;record&gt;&lt;urls&gt;&lt;related-urls&gt;&lt;url&gt;https://www.scottbrady91.com/OpenID-Connect/ASPNET-Core-using-Proof-Key-for-Code-Exchange-PKCE&lt;/url&gt;&lt;/related-urls&gt;&lt;/urls&gt;&lt;titles&gt;&lt;title&gt;ASP.NET Core using Proof Key for Code Exchange (PKCE)&lt;/title&gt;&lt;/titles&gt;&lt;contributors&gt;&lt;authors&gt;&lt;author&gt;Scott Brady&lt;/author&gt;&lt;/authors&gt;&lt;/contributors&gt;&lt;added-date format="utc"&gt;1581539057&lt;/added-date&gt;&lt;ref-type name="Web Page"&gt;12&lt;/ref-type&gt;&lt;dates&gt;&lt;year&gt;2019&lt;/year&gt;&lt;/dates&gt;&lt;rec-number&gt;1&lt;/rec-number&gt;&lt;last-updated-date format="utc"&gt;1581540734&lt;/last-updated-date&gt;&lt;volume&gt;2020&lt;/volume&gt;&lt;/record&gt;&lt;/Cite&gt;&lt;/EndNote&gt;</w:instrText>
       </w:r>
       <w:r>
         <w:fldChar w:fldCharType="separate"/>
@@ -6858,36 +6876,40 @@
         <w:t xml:space="preserve"> </w:t>
       </w:r>
       <w:r>
-        <w:t xml:space="preserve">. In this document we will also present a third option (.NetCore 3.0)  as a combination between the two, where the client secret is a JWE. </w:t>
-      </w:r>
-    </w:p>
-    <w:p>
-      <w:pPr>
-        <w:ind w:left="90"/>
-      </w:pPr>
-    </w:p>
-    <w:p>
-      <w:pPr>
-        <w:pStyle w:val="Heading2"/>
-      </w:pPr>
-      <w:bookmarkStart w:id="22" w:name="_Toc32762716"/>
-      <w:r>
-        <w:t>Response Types</w:t>
-      </w:r>
-      <w:bookmarkEnd w:id="22"/>
-    </w:p>
-    <w:p>
-      <w:r>
-        <w:t xml:space="preserve">The different </w:t>
-      </w:r>
-      <w:r>
-        <w:t>response types along with scopes tell Identity Server what information (types of tokens) to send to the client.</w:t>
+        <w:t xml:space="preserve"> </w:t>
+      </w:r>
+      <w:r>
+        <w:rPr>
+          <w:u w:val="single"/>
+        </w:rPr>
+        <w:t>OR</w:t>
+      </w:r>
+      <w:r>
+        <w:t xml:space="preserve"> </w:t>
+      </w:r>
+      <w:r>
+        <w:t>Hybrid with</w:t>
+      </w:r>
+      <w:r>
+        <w:t xml:space="preserve"> </w:t>
+      </w:r>
+      <w:r>
+        <w:t xml:space="preserve">encrypted </w:t>
+      </w:r>
+      <w:r>
+        <w:t>JW</w:t>
+      </w:r>
+      <w:r>
+        <w:t>T</w:t>
+      </w:r>
+      <w:r>
+        <w:t xml:space="preserve"> </w:t>
       </w:r>
       <w:r>
         <w:fldChar w:fldCharType="begin"/>
       </w:r>
       <w:r>
-        <w:instrText xml:space="preserve"> ADDIN EN.CITE &lt;EndNote&gt;&lt;Cite&gt;&lt;Author&gt;Kawasaki&lt;/Author&gt;&lt;Year&gt;2017&lt;/Year&gt;&lt;IDText&gt;Diagrams of All The OpenID Connect Flows&lt;/IDText&gt;&lt;DisplayText&gt;&lt;style face="superscript"&gt;3&lt;/style&gt;&lt;/DisplayText&gt;&lt;record&gt;&lt;urls&gt;&lt;related-urls&gt;&lt;url&gt;https://medium.com/@darutk/diagrams-of-all-the-openid-connect-flows-6968e3990660&lt;/url&gt;&lt;/related-urls&gt;&lt;/urls&gt;&lt;titles&gt;&lt;title&gt;Diagrams of All The OpenID Connect Flows&lt;/title&gt;&lt;/titles&gt;&lt;number&gt;2/12/2020&lt;/number&gt;&lt;contributors&gt;&lt;authors&gt;&lt;author&gt;Kawasaki, Takahiko&lt;/author&gt;&lt;/authors&gt;&lt;/contributors&gt;&lt;added-date format="utc"&gt;1581541445&lt;/added-date&gt;&lt;ref-type name="Web Page"&gt;12&lt;/ref-type&gt;&lt;dates&gt;&lt;year&gt;2017&lt;/year&gt;&lt;/dates&gt;&lt;rec-number&gt;3&lt;/rec-number&gt;&lt;last-updated-date format="utc"&gt;1581541524&lt;/last-updated-date&gt;&lt;volume&gt;2020&lt;/volume&gt;&lt;/record&gt;&lt;/Cite&gt;&lt;/EndNote&gt;</w:instrText>
+        <w:instrText xml:space="preserve"> ADDIN EN.CITE &lt;EndNote&gt;&lt;Cite&gt;&lt;Author&gt;Scott&lt;/Author&gt;&lt;Year&gt;2019&lt;/Year&gt;&lt;IDText&gt;Encrypting Identity Tokens in IdentityServer4&lt;/IDText&gt;&lt;DisplayText&gt;&lt;style face="superscript"&gt;3&lt;/style&gt;&lt;/DisplayText&gt;&lt;record&gt;&lt;urls&gt;&lt;related-urls&gt;&lt;url&gt;https://www.scottbrady91.com/Identity-Server/Encrypting-Identity-Tokens-in-IdentityServer4&lt;/url&gt;&lt;/related-urls&gt;&lt;/urls&gt;&lt;titles&gt;&lt;title&gt;Encrypting Identity Tokens in IdentityServer4&lt;/title&gt;&lt;/titles&gt;&lt;number&gt;2020&lt;/number&gt;&lt;contributors&gt;&lt;authors&gt;&lt;author&gt;Scott Brady&lt;/author&gt;&lt;/authors&gt;&lt;/contributors&gt;&lt;added-date format="utc"&gt;1581541139&lt;/added-date&gt;&lt;ref-type name="Web Page"&gt;12&lt;/ref-type&gt;&lt;dates&gt;&lt;year&gt;2019&lt;/year&gt;&lt;/dates&gt;&lt;rec-number&gt;2&lt;/rec-number&gt;&lt;last-updated-date format="utc"&gt;1581541170&lt;/last-updated-date&gt;&lt;/record&gt;&lt;/Cite&gt;&lt;/EndNote&gt;</w:instrText>
       </w:r>
       <w:r>
         <w:fldChar w:fldCharType="separate"/>
@@ -6898,6 +6920,54 @@
           <w:vertAlign w:val="superscript"/>
         </w:rPr>
         <w:t>3</w:t>
+      </w:r>
+      <w:r>
+        <w:fldChar w:fldCharType="end"/>
+      </w:r>
+      <w:r>
+        <w:t xml:space="preserve"> </w:t>
+      </w:r>
+      <w:r>
+        <w:t xml:space="preserve">. In this document we will also present a third option (.NetCore 3.0)  as a combination between the two, where the client secret is a JWE. </w:t>
+      </w:r>
+    </w:p>
+    <w:p>
+      <w:pPr>
+        <w:ind w:left="90"/>
+      </w:pPr>
+    </w:p>
+    <w:p>
+      <w:pPr>
+        <w:pStyle w:val="Heading2"/>
+      </w:pPr>
+      <w:bookmarkStart w:id="23" w:name="_Toc32762716"/>
+      <w:r>
+        <w:t>Response Types</w:t>
+      </w:r>
+      <w:bookmarkEnd w:id="23"/>
+    </w:p>
+    <w:p>
+      <w:r>
+        <w:t xml:space="preserve">The different </w:t>
+      </w:r>
+      <w:r>
+        <w:t>response types along with scopes tell Identity Server what information (types of tokens) to send to the client.</w:t>
+      </w:r>
+      <w:r>
+        <w:fldChar w:fldCharType="begin"/>
+      </w:r>
+      <w:r>
+        <w:instrText xml:space="preserve"> ADDIN EN.CITE &lt;EndNote&gt;&lt;Cite&gt;&lt;Author&gt;Kawasaki&lt;/Author&gt;&lt;Year&gt;2017&lt;/Year&gt;&lt;IDText&gt;Diagrams of All The OpenID Connect Flows&lt;/IDText&gt;&lt;DisplayText&gt;&lt;style face="superscript"&gt;4&lt;/style&gt;&lt;/DisplayText&gt;&lt;record&gt;&lt;urls&gt;&lt;related-urls&gt;&lt;url&gt;https://medium.com/@darutk/diagrams-of-all-the-openid-connect-flows-6968e3990660&lt;/url&gt;&lt;/related-urls&gt;&lt;/urls&gt;&lt;titles&gt;&lt;title&gt;Diagrams of All The OpenID Connect Flows&lt;/title&gt;&lt;/titles&gt;&lt;number&gt;2/12/2020&lt;/number&gt;&lt;contributors&gt;&lt;authors&gt;&lt;author&gt;Kawasaki, Takahiko&lt;/author&gt;&lt;/authors&gt;&lt;/contributors&gt;&lt;added-date format="utc"&gt;1581541445&lt;/added-date&gt;&lt;ref-type name="Web Page"&gt;12&lt;/ref-type&gt;&lt;dates&gt;&lt;year&gt;2017&lt;/year&gt;&lt;/dates&gt;&lt;rec-number&gt;3&lt;/rec-number&gt;&lt;last-updated-date format="utc"&gt;1581541524&lt;/last-updated-date&gt;&lt;volume&gt;2020&lt;/volume&gt;&lt;/record&gt;&lt;/Cite&gt;&lt;/EndNote&gt;</w:instrText>
+      </w:r>
+      <w:r>
+        <w:fldChar w:fldCharType="separate"/>
+      </w:r>
+      <w:r>
+        <w:rPr>
+          <w:noProof/>
+          <w:vertAlign w:val="superscript"/>
+        </w:rPr>
+        <w:t>4</w:t>
       </w:r>
       <w:r>
         <w:fldChar w:fldCharType="end"/>
@@ -8797,12 +8867,12 @@
       <w:pPr>
         <w:pStyle w:val="Heading2"/>
       </w:pPr>
-      <w:bookmarkStart w:id="23" w:name="_Toc32762717"/>
+      <w:bookmarkStart w:id="24" w:name="_Toc32762717"/>
       <w:r>
         <w:lastRenderedPageBreak/>
         <w:t>Proof of Concepts (POC’s)</w:t>
       </w:r>
-      <w:bookmarkEnd w:id="23"/>
+      <w:bookmarkEnd w:id="24"/>
     </w:p>
     <w:p>
       <w:pPr>
@@ -8825,8 +8895,6 @@
       </w:r>
       <w:r>
         <w:br/>
-      </w:r>
-      <w:r>
         <w:t xml:space="preserve"> securely store a Client Secret. Decompiling the app</w:t>
       </w:r>
       <w:r>
@@ -9255,7 +9323,7 @@
         <w:pStyle w:val="Heading3"/>
         <w:ind w:left="0"/>
       </w:pPr>
-      <w:bookmarkStart w:id="24" w:name="_Toc32762718"/>
+      <w:bookmarkStart w:id="25" w:name="_Toc32762718"/>
       <w:r>
         <w:lastRenderedPageBreak/>
         <w:t>Un-Authenticated</w:t>
@@ -9284,7 +9352,7 @@
       <w:r>
         <w:t>Assertion</w:t>
       </w:r>
-      <w:bookmarkEnd w:id="24"/>
+      <w:bookmarkEnd w:id="25"/>
     </w:p>
     <w:p/>
     <w:p>
@@ -9409,8 +9477,6 @@
       <w:r>
         <w:t xml:space="preserve"> with x5t</w:t>
       </w:r>
-      <w:bookmarkStart w:id="25" w:name="_GoBack"/>
-      <w:bookmarkEnd w:id="25"/>
     </w:p>
     <w:p/>
     <w:p/>
@@ -9436,12 +9502,12 @@
         </w:sectPr>
       </w:pPr>
     </w:p>
+    <w:bookmarkStart w:id="26" w:name="_Toc32762726"/>
     <w:p>
       <w:pPr>
         <w:pStyle w:val="Caption"/>
         <w:jc w:val="center"/>
       </w:pPr>
-      <w:bookmarkStart w:id="26" w:name="_Toc32762726"/>
       <w:r>
         <w:rPr>
           <w:noProof/>
@@ -9609,35 +9675,25 @@
       <w:r>
         <w:t xml:space="preserve">Figure </w:t>
       </w:r>
-      <w:r>
-        <w:fldChar w:fldCharType="begin"/>
-      </w:r>
-      <w:r>
-        <w:instrText xml:space="preserve"> SEQ Figure \* ARABIC </w:instrText>
-      </w:r>
-      <w:r>
-        <w:fldChar w:fldCharType="separate"/>
-      </w:r>
-      <w:r>
-        <w:rPr>
-          <w:noProof/>
-        </w:rPr>
-        <w:t>3</w:t>
-      </w:r>
-      <w:r>
-        <w:fldChar w:fldCharType="end"/>
-      </w:r>
+      <w:fldSimple w:instr=" SEQ Figure \* ARABIC ">
+        <w:r>
+          <w:rPr>
+            <w:noProof/>
+          </w:rPr>
+          <w:t>3</w:t>
+        </w:r>
+      </w:fldSimple>
       <w:r>
         <w:t>: Hybrid Flow with JWT as Client Assertion (Client Secret)</w:t>
       </w:r>
       <w:bookmarkEnd w:id="26"/>
     </w:p>
+    <w:bookmarkStart w:id="27" w:name="_Toc32762727"/>
     <w:p>
       <w:pPr>
         <w:spacing w:before="0" w:after="160" w:line="259" w:lineRule="auto"/>
         <w:ind w:left="0" w:right="0"/>
       </w:pPr>
-      <w:bookmarkStart w:id="27" w:name="_Toc32762727"/>
       <w:r>
         <w:rPr>
           <w:noProof/>
@@ -9875,7 +9931,13 @@
         <w:t>The PKCE-enhanced Authorization Code Flow introduces a secret created by the calling application that can be verified by the authorization server</w:t>
       </w:r>
       <w:r>
-        <w:t xml:space="preserve"> (IdentitySever)</w:t>
+        <w:t xml:space="preserve"> (IdentitySe</w:t>
+      </w:r>
+      <w:r>
+        <w:t>r</w:t>
+      </w:r>
+      <w:r>
+        <w:t>ver)</w:t>
       </w:r>
       <w:r>
         <w:t>; this secret is called the Code Verifier. Additionally, the calling app creates a transform value of the Code Verifier called the Code Challenge and sends this value over HTTPS to retrieve an Authorization Code. This way, a malicious attacker can only intercept the Authorization Code, and they cannot exchange it for a token without the Code Verifier</w:t>
@@ -10242,24 +10304,14 @@
       <w:r>
         <w:t xml:space="preserve">Figure </w:t>
       </w:r>
-      <w:r>
-        <w:fldChar w:fldCharType="begin"/>
-      </w:r>
-      <w:r>
-        <w:instrText xml:space="preserve"> SEQ Figure \* ARABIC </w:instrText>
-      </w:r>
-      <w:r>
-        <w:fldChar w:fldCharType="separate"/>
-      </w:r>
-      <w:r>
-        <w:rPr>
-          <w:noProof/>
-        </w:rPr>
-        <w:t>6</w:t>
-      </w:r>
-      <w:r>
-        <w:fldChar w:fldCharType="end"/>
-      </w:r>
+      <w:fldSimple w:instr=" SEQ Figure \* ARABIC ">
+        <w:r>
+          <w:rPr>
+            <w:noProof/>
+          </w:rPr>
+          <w:t>6</w:t>
+        </w:r>
+      </w:fldSimple>
       <w:r>
         <w:t>: UML Sequence for Authorization Code Flow with PKCE</w:t>
       </w:r>
@@ -11015,9 +11067,34 @@
       </w:r>
       <w:r>
         <w:tab/>
+        <w:t xml:space="preserve">Kawasaki T. OAuth Access Token Implementation. </w:t>
+      </w:r>
+      <w:hyperlink r:id="rId23" w:history="1">
+        <w:r>
+          <w:rPr>
+            <w:rStyle w:val="Hyperlink"/>
+          </w:rPr>
+          <w:t>https://medium.com/@darutk/oauth-access-token-implementation-30c2e8b90ff0</w:t>
+        </w:r>
+      </w:hyperlink>
+      <w:r>
+        <w:t>. Published 2019. Accessed.</w:t>
+      </w:r>
+    </w:p>
+    <w:p>
+      <w:pPr>
+        <w:pStyle w:val="EndNoteBibliography"/>
+        <w:ind w:left="720" w:hanging="720"/>
+        <w:jc w:val="left"/>
+      </w:pPr>
+      <w:r>
+        <w:t>2.</w:t>
+      </w:r>
+      <w:r>
+        <w:tab/>
         <w:t xml:space="preserve">Brady S. ASP.NET Core using Proof Key for Code Exchange (PKCE). </w:t>
       </w:r>
-      <w:hyperlink r:id="rId23" w:history="1">
+      <w:hyperlink r:id="rId24" w:history="1">
         <w:r>
           <w:rPr>
             <w:rStyle w:val="Hyperlink"/>
@@ -11036,13 +11113,13 @@
         <w:jc w:val="left"/>
       </w:pPr>
       <w:r>
-        <w:t>2.</w:t>
+        <w:t>3.</w:t>
       </w:r>
       <w:r>
         <w:tab/>
         <w:t xml:space="preserve">Brady S. Encrypting Identity Tokens in IdentityServer4. </w:t>
       </w:r>
-      <w:hyperlink r:id="rId24" w:history="1">
+      <w:hyperlink r:id="rId25" w:history="1">
         <w:r>
           <w:rPr>
             <w:rStyle w:val="Hyperlink"/>
@@ -11061,13 +11138,13 @@
         <w:jc w:val="left"/>
       </w:pPr>
       <w:r>
-        <w:t>3.</w:t>
+        <w:t>4.</w:t>
       </w:r>
       <w:r>
         <w:tab/>
         <w:t xml:space="preserve">Kawasaki T. Diagrams of All The OpenID Connect Flows. </w:t>
       </w:r>
-      <w:hyperlink r:id="rId25" w:history="1">
+      <w:hyperlink r:id="rId26" w:history="1">
         <w:r>
           <w:rPr>
             <w:rStyle w:val="Hyperlink"/>
@@ -11172,6 +11249,7 @@
             <w:calendar w:val="gregorian"/>
           </w:date>
         </w:sdtPr>
+        <w:sdtEndPr/>
         <w:sdtContent>
           <w:tc>
             <w:tcPr>
@@ -11205,6 +11283,7 @@
               <w:dataBinding w:prefixMappings="xmlns:ns0='http://purl.org/dc/elements/1.1/' xmlns:ns1='http://schemas.openxmlformats.org/package/2006/metadata/core-properties' " w:xpath="/ns1:coreProperties[1]/ns0:title[1]" w:storeItemID="{6C3C8BC8-F283-45AE-878A-BAB7291924A1}"/>
               <w:text/>
             </w:sdtPr>
+            <w:sdtEndPr/>
             <w:sdtContent>
               <w:r>
                 <w:t>IdentityServer4 Technical Design Document</w:t>
@@ -11303,6 +11382,7 @@
             <w:calendar w:val="gregorian"/>
           </w:date>
         </w:sdtPr>
+        <w:sdtEndPr/>
         <w:sdtContent>
           <w:tc>
             <w:tcPr>
@@ -11336,6 +11416,7 @@
               <w:dataBinding w:prefixMappings="xmlns:ns0='http://purl.org/dc/elements/1.1/' xmlns:ns1='http://schemas.openxmlformats.org/package/2006/metadata/core-properties' " w:xpath="/ns1:coreProperties[1]/ns0:title[1]" w:storeItemID="{6C3C8BC8-F283-45AE-878A-BAB7291924A1}"/>
               <w:text/>
             </w:sdtPr>
+            <w:sdtEndPr/>
             <w:sdtContent>
               <w:r>
                 <w:t>IdentityServer4 Technical Design Document</w:t>
@@ -12268,6 +12349,118 @@
     </w:lvl>
   </w:abstractNum>
   <w:abstractNum w:abstractNumId="9" w15:restartNumberingAfterBreak="0">
+    <w:nsid w:val="61EA167D"/>
+    <w:multiLevelType w:val="hybridMultilevel"/>
+    <w:tmpl w:val="0EB6B440"/>
+    <w:lvl w:ilvl="0" w:tplc="C240AA0C">
+      <w:numFmt w:val="bullet"/>
+      <w:lvlText w:val="-"/>
+      <w:lvlJc w:val="left"/>
+      <w:pPr>
+        <w:ind w:left="432" w:hanging="360"/>
+      </w:pPr>
+      <w:rPr>
+        <w:rFonts w:ascii="Calibri" w:eastAsiaTheme="minorEastAsia" w:hAnsi="Calibri" w:cs="Calibri" w:hint="default"/>
+      </w:rPr>
+    </w:lvl>
+    <w:lvl w:ilvl="1" w:tplc="04090003" w:tentative="1">
+      <w:start w:val="1"/>
+      <w:numFmt w:val="bullet"/>
+      <w:lvlText w:val="o"/>
+      <w:lvlJc w:val="left"/>
+      <w:pPr>
+        <w:ind w:left="1152" w:hanging="360"/>
+      </w:pPr>
+      <w:rPr>
+        <w:rFonts w:ascii="Courier New" w:hAnsi="Courier New" w:cs="Courier New" w:hint="default"/>
+      </w:rPr>
+    </w:lvl>
+    <w:lvl w:ilvl="2" w:tplc="04090005" w:tentative="1">
+      <w:start w:val="1"/>
+      <w:numFmt w:val="bullet"/>
+      <w:lvlText w:val=""/>
+      <w:lvlJc w:val="left"/>
+      <w:pPr>
+        <w:ind w:left="1872" w:hanging="360"/>
+      </w:pPr>
+      <w:rPr>
+        <w:rFonts w:ascii="Wingdings" w:hAnsi="Wingdings" w:hint="default"/>
+      </w:rPr>
+    </w:lvl>
+    <w:lvl w:ilvl="3" w:tplc="04090001" w:tentative="1">
+      <w:start w:val="1"/>
+      <w:numFmt w:val="bullet"/>
+      <w:lvlText w:val=""/>
+      <w:lvlJc w:val="left"/>
+      <w:pPr>
+        <w:ind w:left="2592" w:hanging="360"/>
+      </w:pPr>
+      <w:rPr>
+        <w:rFonts w:ascii="Symbol" w:hAnsi="Symbol" w:hint="default"/>
+      </w:rPr>
+    </w:lvl>
+    <w:lvl w:ilvl="4" w:tplc="04090003" w:tentative="1">
+      <w:start w:val="1"/>
+      <w:numFmt w:val="bullet"/>
+      <w:lvlText w:val="o"/>
+      <w:lvlJc w:val="left"/>
+      <w:pPr>
+        <w:ind w:left="3312" w:hanging="360"/>
+      </w:pPr>
+      <w:rPr>
+        <w:rFonts w:ascii="Courier New" w:hAnsi="Courier New" w:cs="Courier New" w:hint="default"/>
+      </w:rPr>
+    </w:lvl>
+    <w:lvl w:ilvl="5" w:tplc="04090005" w:tentative="1">
+      <w:start w:val="1"/>
+      <w:numFmt w:val="bullet"/>
+      <w:lvlText w:val=""/>
+      <w:lvlJc w:val="left"/>
+      <w:pPr>
+        <w:ind w:left="4032" w:hanging="360"/>
+      </w:pPr>
+      <w:rPr>
+        <w:rFonts w:ascii="Wingdings" w:hAnsi="Wingdings" w:hint="default"/>
+      </w:rPr>
+    </w:lvl>
+    <w:lvl w:ilvl="6" w:tplc="04090001" w:tentative="1">
+      <w:start w:val="1"/>
+      <w:numFmt w:val="bullet"/>
+      <w:lvlText w:val=""/>
+      <w:lvlJc w:val="left"/>
+      <w:pPr>
+        <w:ind w:left="4752" w:hanging="360"/>
+      </w:pPr>
+      <w:rPr>
+        <w:rFonts w:ascii="Symbol" w:hAnsi="Symbol" w:hint="default"/>
+      </w:rPr>
+    </w:lvl>
+    <w:lvl w:ilvl="7" w:tplc="04090003" w:tentative="1">
+      <w:start w:val="1"/>
+      <w:numFmt w:val="bullet"/>
+      <w:lvlText w:val="o"/>
+      <w:lvlJc w:val="left"/>
+      <w:pPr>
+        <w:ind w:left="5472" w:hanging="360"/>
+      </w:pPr>
+      <w:rPr>
+        <w:rFonts w:ascii="Courier New" w:hAnsi="Courier New" w:cs="Courier New" w:hint="default"/>
+      </w:rPr>
+    </w:lvl>
+    <w:lvl w:ilvl="8" w:tplc="04090005" w:tentative="1">
+      <w:start w:val="1"/>
+      <w:numFmt w:val="bullet"/>
+      <w:lvlText w:val=""/>
+      <w:lvlJc w:val="left"/>
+      <w:pPr>
+        <w:ind w:left="6192" w:hanging="360"/>
+      </w:pPr>
+      <w:rPr>
+        <w:rFonts w:ascii="Wingdings" w:hAnsi="Wingdings" w:hint="default"/>
+      </w:rPr>
+    </w:lvl>
+  </w:abstractNum>
+  <w:abstractNum w:abstractNumId="10" w15:restartNumberingAfterBreak="0">
     <w:nsid w:val="6F43388C"/>
     <w:multiLevelType w:val="hybridMultilevel"/>
     <w:tmpl w:val="3A9E3762"/>
@@ -12380,7 +12573,7 @@
       </w:rPr>
     </w:lvl>
   </w:abstractNum>
-  <w:abstractNum w:abstractNumId="10" w15:restartNumberingAfterBreak="0">
+  <w:abstractNum w:abstractNumId="11" w15:restartNumberingAfterBreak="0">
     <w:nsid w:val="76015331"/>
     <w:multiLevelType w:val="hybridMultilevel"/>
     <w:tmpl w:val="87427E7E"/>
@@ -12493,7 +12686,7 @@
       </w:rPr>
     </w:lvl>
   </w:abstractNum>
-  <w:abstractNum w:abstractNumId="11" w15:restartNumberingAfterBreak="0">
+  <w:abstractNum w:abstractNumId="12" w15:restartNumberingAfterBreak="0">
     <w:nsid w:val="79E92901"/>
     <w:multiLevelType w:val="hybridMultilevel"/>
     <w:tmpl w:val="686EDF26"/>
@@ -12604,22 +12797,25 @@
     <w:abstractNumId w:val="1"/>
   </w:num>
   <w:num w:numId="7">
-    <w:abstractNumId w:val="9"/>
+    <w:abstractNumId w:val="10"/>
   </w:num>
   <w:num w:numId="8">
-    <w:abstractNumId w:val="11"/>
+    <w:abstractNumId w:val="12"/>
   </w:num>
   <w:num w:numId="9">
     <w:abstractNumId w:val="0"/>
   </w:num>
   <w:num w:numId="10">
-    <w:abstractNumId w:val="10"/>
+    <w:abstractNumId w:val="11"/>
   </w:num>
   <w:num w:numId="11">
     <w:abstractNumId w:val="8"/>
   </w:num>
   <w:num w:numId="12">
     <w:abstractNumId w:val="6"/>
+  </w:num>
+  <w:num w:numId="13">
+    <w:abstractNumId w:val="9"/>
   </w:num>
   <w:numIdMacAtCleanup w:val="8"/>
 </w:numbering>
@@ -13255,7 +13451,6 @@
   <w:style w:type="character" w:default="1" w:styleId="DefaultParagraphFont">
     <w:name w:val="Default Paragraph Font"/>
     <w:uiPriority w:val="1"/>
-    <w:semiHidden/>
     <w:unhideWhenUsed/>
   </w:style>
   <w:style w:type="table" w:default="1" w:styleId="TableNormal">
@@ -14850,6 +15045,7 @@
     <w:rsid w:val="00236A39"/>
     <w:rsid w:val="00474411"/>
     <w:rsid w:val="00855F89"/>
+    <w:rsid w:val="008B257D"/>
     <w:rsid w:val="00986DE1"/>
     <w:rsid w:val="00CC3449"/>
     <w:rsid w:val="00F13A6E"/>
@@ -15625,7 +15821,7 @@
 </file>
 
 <file path=customXml/itemProps2.xml><?xml version="1.0" encoding="utf-8"?>
-<ds:datastoreItem xmlns:ds="http://schemas.openxmlformats.org/officeDocument/2006/customXml" ds:itemID="{2C57053F-8B29-4D2B-B22E-807DE61830D3}">
+<ds:datastoreItem xmlns:ds="http://schemas.openxmlformats.org/officeDocument/2006/customXml" ds:itemID="{0E0E64B6-564C-43DD-8E78-A1B1BED179A3}">
   <ds:schemaRefs>
     <ds:schemaRef ds:uri="http://schemas.openxmlformats.org/officeDocument/2006/bibliography"/>
   </ds:schemaRefs>

</xml_diff>